<commit_message>
Filled Job responsibility section
</commit_message>
<xml_diff>
--- a/Report/docs/WORK REPORT Packet 2017 SUMMER_Draft2.docx
+++ b/Report/docs/WORK REPORT Packet 2017 SUMMER_Draft2.docx
@@ -10,8 +10,6 @@
           <w:szCs w:val="24"/>
         </w:rPr>
       </w:pPr>
-      <w:bookmarkStart w:id="0" w:name="_GoBack"/>
-      <w:bookmarkEnd w:id="0"/>
       <w:r>
         <w:rPr>
           <w:sz w:val="24"/>
@@ -3341,6 +3339,8 @@
         </w:rPr>
         <w:t>Spirent offers a scalable framework-based solution with enhanced mutation-based test cases to provide maximum test coverage to support customer-imported protocols, with the ability to scale utilizing hyper-realistic L4 - L7 traffic. Mutation-based fuzzing seed values are used to easily alter the negative inputs used in the test, and to allow for the same mutation to be used in ongoing or future tests.</w:t>
       </w:r>
+      <w:bookmarkStart w:id="0" w:name="_GoBack"/>
+      <w:bookmarkEnd w:id="0"/>
     </w:p>
     <w:p>
       <w:pPr>
@@ -3386,176 +3386,206 @@
     </w:p>
     <w:p>
       <w:pPr>
+        <w:pStyle w:val="BodyText"/>
         <w:numPr>
           <w:ilvl w:val="0"/>
-          <w:numId w:val="7"/>
+          <w:numId w:val="9"/>
         </w:numPr>
-        <w:rPr>
-          <w:sz w:val="24"/>
-        </w:rPr>
-      </w:pPr>
-      <w:r>
-        <w:rPr>
-          <w:sz w:val="24"/>
-        </w:rPr>
-        <w:t>Develop and refactor base functionalities in Altair’s OptiStruct products</w:t>
-      </w:r>
-    </w:p>
-    <w:p>
-      <w:pPr>
+        <w:jc w:val="left"/>
+        <w:outlineLvl w:val="0"/>
+        <w:rPr>
+          <w:b w:val="0"/>
+          <w:sz w:val="24"/>
+        </w:rPr>
+      </w:pPr>
+      <w:r>
+        <w:rPr>
+          <w:b w:val="0"/>
+          <w:sz w:val="24"/>
+        </w:rPr>
+        <w:t>A</w:t>
+      </w:r>
+      <w:r>
+        <w:rPr>
+          <w:b w:val="0"/>
+          <w:sz w:val="24"/>
+        </w:rPr>
+        <w:t>dd new features or enhancement to</w:t>
+      </w:r>
+      <w:r>
+        <w:rPr>
+          <w:b w:val="0"/>
+          <w:sz w:val="24"/>
+        </w:rPr>
+        <w:t xml:space="preserve"> </w:t>
+      </w:r>
+      <w:r>
+        <w:rPr>
+          <w:b w:val="0"/>
+          <w:sz w:val="24"/>
+        </w:rPr>
+        <w:t>security test engines, inc</w:t>
+      </w:r>
+      <w:r>
+        <w:rPr>
+          <w:b w:val="0"/>
+          <w:sz w:val="24"/>
+        </w:rPr>
+        <w:t xml:space="preserve">luding design, coding, unit test and </w:t>
+      </w:r>
+      <w:r>
+        <w:rPr>
+          <w:b w:val="0"/>
+          <w:sz w:val="24"/>
+        </w:rPr>
+        <w:t>integration testing</w:t>
+      </w:r>
+    </w:p>
+    <w:p>
+      <w:pPr>
+        <w:pStyle w:val="BodyText"/>
         <w:numPr>
           <w:ilvl w:val="0"/>
-          <w:numId w:val="7"/>
+          <w:numId w:val="9"/>
         </w:numPr>
-        <w:rPr>
-          <w:sz w:val="24"/>
-        </w:rPr>
-      </w:pPr>
-      <w:r>
-        <w:rPr>
-          <w:sz w:val="24"/>
-        </w:rPr>
-        <w:t>Refactor existing C/C++ source code</w:t>
-      </w:r>
-    </w:p>
-    <w:p>
-      <w:pPr>
+        <w:jc w:val="left"/>
+        <w:outlineLvl w:val="0"/>
+        <w:rPr>
+          <w:b w:val="0"/>
+          <w:sz w:val="24"/>
+        </w:rPr>
+      </w:pPr>
+      <w:r>
+        <w:rPr>
+          <w:b w:val="0"/>
+          <w:sz w:val="24"/>
+        </w:rPr>
+        <w:t>Software development skills, including: Linux based programming, TCP/IP stack, OpenSSL, and</w:t>
+      </w:r>
+      <w:r>
+        <w:rPr>
+          <w:b w:val="0"/>
+          <w:sz w:val="24"/>
+        </w:rPr>
+        <w:t xml:space="preserve"> </w:t>
+      </w:r>
+      <w:r>
+        <w:rPr>
+          <w:b w:val="0"/>
+          <w:sz w:val="24"/>
+        </w:rPr>
+        <w:t>network protocols development.</w:t>
+      </w:r>
+    </w:p>
+    <w:p>
+      <w:pPr>
+        <w:pStyle w:val="BodyText"/>
         <w:numPr>
           <w:ilvl w:val="0"/>
-          <w:numId w:val="7"/>
+          <w:numId w:val="9"/>
         </w:numPr>
-        <w:rPr>
-          <w:sz w:val="24"/>
-        </w:rPr>
-      </w:pPr>
-      <w:r>
-        <w:rPr>
-          <w:sz w:val="24"/>
-        </w:rPr>
-        <w:t>Debug base modules in OptiStruct</w:t>
-      </w:r>
-    </w:p>
-    <w:p>
-      <w:pPr>
+        <w:jc w:val="left"/>
+        <w:outlineLvl w:val="0"/>
+        <w:rPr>
+          <w:b w:val="0"/>
+          <w:sz w:val="24"/>
+        </w:rPr>
+      </w:pPr>
+      <w:r>
+        <w:rPr>
+          <w:b w:val="0"/>
+          <w:sz w:val="24"/>
+        </w:rPr>
+        <w:t>Strong knowledge about networking technologies and protocols.</w:t>
+      </w:r>
+    </w:p>
+    <w:p>
+      <w:pPr>
+        <w:pStyle w:val="BodyText"/>
         <w:numPr>
           <w:ilvl w:val="0"/>
-          <w:numId w:val="7"/>
+          <w:numId w:val="9"/>
         </w:numPr>
-        <w:rPr>
-          <w:sz w:val="24"/>
-        </w:rPr>
-      </w:pPr>
-      <w:r>
-        <w:rPr>
-          <w:sz w:val="24"/>
-        </w:rPr>
-        <w:t>Profile and optimize software modules</w:t>
-      </w:r>
-    </w:p>
-    <w:p>
-      <w:pPr>
+        <w:jc w:val="left"/>
+        <w:outlineLvl w:val="0"/>
+        <w:rPr>
+          <w:b w:val="0"/>
+          <w:sz w:val="24"/>
+        </w:rPr>
+      </w:pPr>
+      <w:r>
+        <w:rPr>
+          <w:b w:val="0"/>
+          <w:sz w:val="24"/>
+        </w:rPr>
+        <w:t>Strong knowledge about computer security, including malware and network attacks.</w:t>
+      </w:r>
+    </w:p>
+    <w:p>
+      <w:pPr>
+        <w:pStyle w:val="BodyText"/>
         <w:numPr>
           <w:ilvl w:val="0"/>
-          <w:numId w:val="7"/>
+          <w:numId w:val="9"/>
         </w:numPr>
-        <w:rPr>
-          <w:sz w:val="24"/>
-        </w:rPr>
-      </w:pPr>
-      <w:r>
-        <w:rPr>
-          <w:sz w:val="24"/>
-        </w:rPr>
-        <w:t>Create/expand internal documentation to software modules</w:t>
-      </w:r>
-    </w:p>
-    <w:p>
-      <w:pPr>
+        <w:jc w:val="left"/>
+        <w:outlineLvl w:val="0"/>
+        <w:rPr>
+          <w:b w:val="0"/>
+          <w:sz w:val="24"/>
+        </w:rPr>
+      </w:pPr>
+      <w:r>
+        <w:rPr>
+          <w:b w:val="0"/>
+          <w:sz w:val="24"/>
+        </w:rPr>
+        <w:t>Good problem solving skills, know how to debug on Linux OS.</w:t>
+      </w:r>
+    </w:p>
+    <w:p>
+      <w:pPr>
+        <w:pStyle w:val="BodyText"/>
         <w:numPr>
           <w:ilvl w:val="0"/>
-          <w:numId w:val="7"/>
+          <w:numId w:val="9"/>
         </w:numPr>
-        <w:rPr>
-          <w:sz w:val="24"/>
-        </w:rPr>
-      </w:pPr>
-      <w:r>
-        <w:rPr>
-          <w:sz w:val="24"/>
-        </w:rPr>
-        <w:t>Apply knowledge of mathematics, science, and engineering.</w:t>
-      </w:r>
-    </w:p>
-    <w:p>
-      <w:pPr>
+        <w:jc w:val="left"/>
+        <w:outlineLvl w:val="0"/>
+        <w:rPr>
+          <w:b w:val="0"/>
+          <w:sz w:val="24"/>
+        </w:rPr>
+      </w:pPr>
+      <w:r>
+        <w:rPr>
+          <w:b w:val="0"/>
+          <w:sz w:val="24"/>
+        </w:rPr>
+        <w:t>Good understanding of data structures, algorithms, and Linux Operating systems.</w:t>
+      </w:r>
+    </w:p>
+    <w:p>
+      <w:pPr>
+        <w:pStyle w:val="BodyText"/>
         <w:numPr>
           <w:ilvl w:val="0"/>
-          <w:numId w:val="7"/>
+          <w:numId w:val="9"/>
         </w:numPr>
-        <w:rPr>
-          <w:sz w:val="24"/>
-        </w:rPr>
-      </w:pPr>
-      <w:r>
-        <w:rPr>
-          <w:sz w:val="24"/>
-        </w:rPr>
-        <w:t>Demonstrate ability to identify, analyze, test, formulate and solve software issues.</w:t>
-      </w:r>
-    </w:p>
-    <w:p>
-      <w:pPr>
-        <w:numPr>
-          <w:ilvl w:val="0"/>
-          <w:numId w:val="7"/>
-        </w:numPr>
-        <w:rPr>
-          <w:sz w:val="24"/>
-        </w:rPr>
-      </w:pPr>
-      <w:r>
-        <w:rPr>
-          <w:sz w:val="24"/>
-        </w:rPr>
-        <w:t>Utilize techniques, skills, and modern technical tools necessary for practice.</w:t>
-      </w:r>
-    </w:p>
-    <w:p>
-      <w:pPr>
-        <w:numPr>
-          <w:ilvl w:val="0"/>
-          <w:numId w:val="7"/>
-        </w:numPr>
-        <w:rPr>
-          <w:sz w:val="24"/>
-        </w:rPr>
-      </w:pPr>
-      <w:r>
-        <w:rPr>
-          <w:sz w:val="24"/>
-        </w:rPr>
-        <w:t>Gain understanding of professional, ethical and social responsibility in the field.</w:t>
-      </w:r>
-    </w:p>
-    <w:p>
-      <w:pPr>
-        <w:pStyle w:val="BodyText"/>
-        <w:jc w:val="left"/>
-        <w:rPr>
-          <w:sz w:val="20"/>
-        </w:rPr>
-      </w:pPr>
-    </w:p>
-    <w:p>
-      <w:pPr>
-        <w:pStyle w:val="BodyText"/>
         <w:jc w:val="left"/>
         <w:outlineLvl w:val="0"/>
         <w:rPr>
           <w:b w:val="0"/>
-          <w:sz w:val="20"/>
-        </w:rPr>
-      </w:pPr>
+          <w:sz w:val="24"/>
+        </w:rPr>
+      </w:pPr>
+      <w:r>
+        <w:rPr>
+          <w:b w:val="0"/>
+          <w:sz w:val="24"/>
+        </w:rPr>
+        <w:t>Proficient C/C++ coding skills.</w:t>
+      </w:r>
     </w:p>
     <w:p>
       <w:pPr>
@@ -3564,7 +3594,18 @@
         <w:outlineLvl w:val="0"/>
         <w:rPr>
           <w:b w:val="0"/>
-          <w:sz w:val="20"/>
+          <w:sz w:val="24"/>
+        </w:rPr>
+      </w:pPr>
+    </w:p>
+    <w:p>
+      <w:pPr>
+        <w:pStyle w:val="BodyText"/>
+        <w:jc w:val="left"/>
+        <w:outlineLvl w:val="0"/>
+        <w:rPr>
+          <w:b w:val="0"/>
+          <w:sz w:val="24"/>
         </w:rPr>
       </w:pPr>
     </w:p>
@@ -3894,12 +3935,6 @@
         <w:gridCol w:w="3438"/>
       </w:tblGrid>
       <w:tr>
-        <w:tblPrEx>
-          <w:tblCellMar>
-            <w:top w:w="0" w:type="dxa"/>
-            <w:bottom w:w="0" w:type="dxa"/>
-          </w:tblCellMar>
-        </w:tblPrEx>
         <w:trPr>
           <w:cantSplit/>
           <w:trHeight w:val="2140"/>
@@ -4211,12 +4246,6 @@
         </w:tc>
       </w:tr>
       <w:tr>
-        <w:tblPrEx>
-          <w:tblCellMar>
-            <w:top w:w="0" w:type="dxa"/>
-            <w:bottom w:w="0" w:type="dxa"/>
-          </w:tblCellMar>
-        </w:tblPrEx>
         <w:tc>
           <w:tcPr>
             <w:tcW w:w="3438" w:type="dxa"/>
@@ -4353,12 +4382,6 @@
         </w:tc>
       </w:tr>
       <w:tr>
-        <w:tblPrEx>
-          <w:tblCellMar>
-            <w:top w:w="0" w:type="dxa"/>
-            <w:bottom w:w="0" w:type="dxa"/>
-          </w:tblCellMar>
-        </w:tblPrEx>
         <w:tc>
           <w:tcPr>
             <w:tcW w:w="3438" w:type="dxa"/>
@@ -4496,12 +4519,6 @@
         </w:tc>
       </w:tr>
       <w:tr>
-        <w:tblPrEx>
-          <w:tblCellMar>
-            <w:top w:w="0" w:type="dxa"/>
-            <w:bottom w:w="0" w:type="dxa"/>
-          </w:tblCellMar>
-        </w:tblPrEx>
         <w:tc>
           <w:tcPr>
             <w:tcW w:w="3438" w:type="dxa"/>
@@ -4638,12 +4655,6 @@
         </w:tc>
       </w:tr>
       <w:tr>
-        <w:tblPrEx>
-          <w:tblCellMar>
-            <w:top w:w="0" w:type="dxa"/>
-            <w:bottom w:w="0" w:type="dxa"/>
-          </w:tblCellMar>
-        </w:tblPrEx>
         <w:tc>
           <w:tcPr>
             <w:tcW w:w="3438" w:type="dxa"/>
@@ -4780,12 +4791,6 @@
         </w:tc>
       </w:tr>
       <w:tr>
-        <w:tblPrEx>
-          <w:tblCellMar>
-            <w:top w:w="0" w:type="dxa"/>
-            <w:bottom w:w="0" w:type="dxa"/>
-          </w:tblCellMar>
-        </w:tblPrEx>
         <w:tc>
           <w:tcPr>
             <w:tcW w:w="3438" w:type="dxa"/>
@@ -4922,12 +4927,6 @@
         </w:tc>
       </w:tr>
       <w:tr>
-        <w:tblPrEx>
-          <w:tblCellMar>
-            <w:top w:w="0" w:type="dxa"/>
-            <w:bottom w:w="0" w:type="dxa"/>
-          </w:tblCellMar>
-        </w:tblPrEx>
         <w:tc>
           <w:tcPr>
             <w:tcW w:w="3438" w:type="dxa"/>
@@ -5064,12 +5063,6 @@
         </w:tc>
       </w:tr>
       <w:tr>
-        <w:tblPrEx>
-          <w:tblCellMar>
-            <w:top w:w="0" w:type="dxa"/>
-            <w:bottom w:w="0" w:type="dxa"/>
-          </w:tblCellMar>
-        </w:tblPrEx>
         <w:tc>
           <w:tcPr>
             <w:tcW w:w="3438" w:type="dxa"/>
@@ -5206,12 +5199,6 @@
         </w:tc>
       </w:tr>
       <w:tr>
-        <w:tblPrEx>
-          <w:tblCellMar>
-            <w:top w:w="0" w:type="dxa"/>
-            <w:bottom w:w="0" w:type="dxa"/>
-          </w:tblCellMar>
-        </w:tblPrEx>
         <w:tc>
           <w:tcPr>
             <w:tcW w:w="3438" w:type="dxa"/>
@@ -5357,12 +5344,6 @@
         </w:tc>
       </w:tr>
       <w:tr>
-        <w:tblPrEx>
-          <w:tblCellMar>
-            <w:top w:w="0" w:type="dxa"/>
-            <w:bottom w:w="0" w:type="dxa"/>
-          </w:tblCellMar>
-        </w:tblPrEx>
         <w:tc>
           <w:tcPr>
             <w:tcW w:w="3438" w:type="dxa"/>
@@ -5508,12 +5489,6 @@
         </w:tc>
       </w:tr>
       <w:tr>
-        <w:tblPrEx>
-          <w:tblCellMar>
-            <w:top w:w="0" w:type="dxa"/>
-            <w:bottom w:w="0" w:type="dxa"/>
-          </w:tblCellMar>
-        </w:tblPrEx>
         <w:tc>
           <w:tcPr>
             <w:tcW w:w="3438" w:type="dxa"/>
@@ -5667,12 +5642,6 @@
         </w:tc>
       </w:tr>
       <w:tr>
-        <w:tblPrEx>
-          <w:tblCellMar>
-            <w:top w:w="0" w:type="dxa"/>
-            <w:bottom w:w="0" w:type="dxa"/>
-          </w:tblCellMar>
-        </w:tblPrEx>
         <w:tc>
           <w:tcPr>
             <w:tcW w:w="3438" w:type="dxa"/>
@@ -5835,12 +5804,6 @@
         </w:tc>
       </w:tr>
       <w:tr>
-        <w:tblPrEx>
-          <w:tblCellMar>
-            <w:top w:w="0" w:type="dxa"/>
-            <w:bottom w:w="0" w:type="dxa"/>
-          </w:tblCellMar>
-        </w:tblPrEx>
         <w:tc>
           <w:tcPr>
             <w:tcW w:w="3438" w:type="dxa"/>
@@ -5977,12 +5940,6 @@
         </w:tc>
       </w:tr>
       <w:tr>
-        <w:tblPrEx>
-          <w:tblCellMar>
-            <w:top w:w="0" w:type="dxa"/>
-            <w:bottom w:w="0" w:type="dxa"/>
-          </w:tblCellMar>
-        </w:tblPrEx>
         <w:tc>
           <w:tcPr>
             <w:tcW w:w="3438" w:type="dxa"/>
@@ -6119,12 +6076,6 @@
         </w:tc>
       </w:tr>
       <w:tr>
-        <w:tblPrEx>
-          <w:tblCellMar>
-            <w:top w:w="0" w:type="dxa"/>
-            <w:bottom w:w="0" w:type="dxa"/>
-          </w:tblCellMar>
-        </w:tblPrEx>
         <w:tc>
           <w:tcPr>
             <w:tcW w:w="4788" w:type="dxa"/>
@@ -6797,7 +6748,7 @@
           </w:p>
           <w:p>
             <w:pPr>
-              <w:pStyle w:val="ColorfulList-Accent1"/>
+              <w:pStyle w:val="ColorfulList-Accent11"/>
               <w:numPr>
                 <w:ilvl w:val="0"/>
                 <w:numId w:val="2"/>
@@ -6850,7 +6801,7 @@
                 <w:szCs w:val="16"/>
                 <w:lang w:eastAsia="zh-CN"/>
               </w:rPr>
-              <w:pict>
+              <w:pict w14:anchorId="03B0E9FF">
                 <v:shapetype id="_x0000_t75" coordsize="21600,21600" o:spt="75" o:preferrelative="t" path="m@4@5l@4@11@9@11@9@5xe" filled="f" stroked="f">
                   <v:stroke joinstyle="miter"/>
                   <v:formulas>
@@ -6899,7 +6850,7 @@
                 <w:szCs w:val="16"/>
                 <w:lang w:eastAsia="zh-CN"/>
               </w:rPr>
-              <w:pict>
+              <w:pict w14:anchorId="03B0EA00">
                 <v:shape id="Picture 2" o:spid="_x0000_i1026" type="#_x0000_t75" style="width:8.25pt;height:8.25pt;visibility:visible">
                   <v:imagedata r:id="rId7" o:title=""/>
                 </v:shape>
@@ -6921,7 +6872,7 @@
                 <w:szCs w:val="16"/>
                 <w:lang w:eastAsia="zh-CN"/>
               </w:rPr>
-              <w:pict>
+              <w:pict w14:anchorId="03B0EA01">
                 <v:shape id="Picture 3" o:spid="_x0000_i1027" type="#_x0000_t75" style="width:8.25pt;height:8.25pt;visibility:visible">
                   <v:imagedata r:id="rId7" o:title=""/>
                 </v:shape>
@@ -6959,7 +6910,7 @@
                 <w:szCs w:val="16"/>
                 <w:lang w:eastAsia="zh-CN"/>
               </w:rPr>
-              <w:pict>
+              <w:pict w14:anchorId="03B0EA02">
                 <v:shape id="Picture 4" o:spid="_x0000_i1028" type="#_x0000_t75" style="width:8.25pt;height:8.25pt;visibility:visible">
                   <v:imagedata r:id="rId7" o:title=""/>
                 </v:shape>
@@ -6981,7 +6932,7 @@
                 <w:szCs w:val="16"/>
                 <w:lang w:eastAsia="zh-CN"/>
               </w:rPr>
-              <w:pict>
+              <w:pict w14:anchorId="03B0EA03">
                 <v:shape id="_x0000_i1029" type="#_x0000_t75" style="width:8.25pt;height:8.25pt;visibility:visible">
                   <v:imagedata r:id="rId7" o:title=""/>
                 </v:shape>
@@ -6990,7 +6941,7 @@
           </w:p>
           <w:p>
             <w:pPr>
-              <w:pStyle w:val="ColorfulList-Accent1"/>
+              <w:pStyle w:val="ColorfulList-Accent11"/>
               <w:numPr>
                 <w:ilvl w:val="0"/>
                 <w:numId w:val="2"/>
@@ -7059,7 +7010,7 @@
                 <w:szCs w:val="16"/>
                 <w:lang w:eastAsia="zh-CN"/>
               </w:rPr>
-              <w:pict>
+              <w:pict w14:anchorId="03B0EA04">
                 <v:shape id="_x0000_i1030" type="#_x0000_t75" style="width:8.25pt;height:8.25pt;visibility:visible">
                   <v:imagedata r:id="rId7" o:title=""/>
                 </v:shape>
@@ -7089,7 +7040,7 @@
                 <w:szCs w:val="16"/>
                 <w:lang w:eastAsia="zh-CN"/>
               </w:rPr>
-              <w:pict>
+              <w:pict w14:anchorId="03B0EA05">
                 <v:shape id="_x0000_i1031" type="#_x0000_t75" style="width:8.25pt;height:8.25pt;visibility:visible">
                   <v:imagedata r:id="rId7" o:title=""/>
                 </v:shape>
@@ -7111,7 +7062,7 @@
                 <w:szCs w:val="16"/>
                 <w:lang w:eastAsia="zh-CN"/>
               </w:rPr>
-              <w:pict>
+              <w:pict w14:anchorId="03B0EA06">
                 <v:shape id="_x0000_i1032" type="#_x0000_t75" style="width:8.25pt;height:8.25pt;visibility:visible">
                   <v:imagedata r:id="rId7" o:title=""/>
                 </v:shape>
@@ -7149,7 +7100,7 @@
                 <w:szCs w:val="16"/>
                 <w:lang w:eastAsia="zh-CN"/>
               </w:rPr>
-              <w:pict>
+              <w:pict w14:anchorId="03B0EA07">
                 <v:shape id="_x0000_i1033" type="#_x0000_t75" style="width:8.25pt;height:8.25pt;visibility:visible">
                   <v:imagedata r:id="rId7" o:title=""/>
                 </v:shape>
@@ -7171,7 +7122,7 @@
                 <w:szCs w:val="16"/>
                 <w:lang w:eastAsia="zh-CN"/>
               </w:rPr>
-              <w:pict>
+              <w:pict w14:anchorId="03B0EA08">
                 <v:shape id="_x0000_i1034" type="#_x0000_t75" style="width:8.25pt;height:8.25pt;visibility:visible">
                   <v:imagedata r:id="rId7" o:title=""/>
                 </v:shape>
@@ -7180,7 +7131,7 @@
           </w:p>
           <w:p>
             <w:pPr>
-              <w:pStyle w:val="ColorfulList-Accent1"/>
+              <w:pStyle w:val="ColorfulList-Accent11"/>
               <w:numPr>
                 <w:ilvl w:val="0"/>
                 <w:numId w:val="2"/>
@@ -7249,7 +7200,7 @@
                 <w:szCs w:val="16"/>
                 <w:lang w:eastAsia="zh-CN"/>
               </w:rPr>
-              <w:pict>
+              <w:pict w14:anchorId="03B0EA09">
                 <v:shape id="_x0000_i1035" type="#_x0000_t75" style="width:8.25pt;height:8.25pt;visibility:visible">
                   <v:imagedata r:id="rId7" o:title=""/>
                 </v:shape>
@@ -7279,7 +7230,7 @@
                 <w:szCs w:val="16"/>
                 <w:lang w:eastAsia="zh-CN"/>
               </w:rPr>
-              <w:pict>
+              <w:pict w14:anchorId="03B0EA0A">
                 <v:shape id="_x0000_i1036" type="#_x0000_t75" style="width:8.25pt;height:8.25pt;visibility:visible">
                   <v:imagedata r:id="rId7" o:title=""/>
                 </v:shape>
@@ -7301,7 +7252,7 @@
                 <w:szCs w:val="16"/>
                 <w:lang w:eastAsia="zh-CN"/>
               </w:rPr>
-              <w:pict>
+              <w:pict w14:anchorId="03B0EA0B">
                 <v:shape id="_x0000_i1037" type="#_x0000_t75" style="width:8.25pt;height:8.25pt;visibility:visible">
                   <v:imagedata r:id="rId7" o:title=""/>
                 </v:shape>
@@ -7339,7 +7290,7 @@
                 <w:szCs w:val="16"/>
                 <w:lang w:eastAsia="zh-CN"/>
               </w:rPr>
-              <w:pict>
+              <w:pict w14:anchorId="03B0EA0C">
                 <v:shape id="_x0000_i1038" type="#_x0000_t75" style="width:8.25pt;height:8.25pt;visibility:visible">
                   <v:imagedata r:id="rId7" o:title=""/>
                 </v:shape>
@@ -7361,7 +7312,7 @@
                 <w:szCs w:val="16"/>
                 <w:lang w:eastAsia="zh-CN"/>
               </w:rPr>
-              <w:pict>
+              <w:pict w14:anchorId="03B0EA0D">
                 <v:shape id="_x0000_i1039" type="#_x0000_t75" style="width:8.25pt;height:8.25pt;visibility:visible">
                   <v:imagedata r:id="rId7" o:title=""/>
                 </v:shape>
@@ -7370,7 +7321,7 @@
           </w:p>
           <w:p>
             <w:pPr>
-              <w:pStyle w:val="ColorfulList-Accent1"/>
+              <w:pStyle w:val="ColorfulList-Accent11"/>
               <w:numPr>
                 <w:ilvl w:val="0"/>
                 <w:numId w:val="2"/>
@@ -7398,7 +7349,7 @@
                 <w:szCs w:val="16"/>
                 <w:lang w:eastAsia="zh-CN"/>
               </w:rPr>
-              <w:pict>
+              <w:pict w14:anchorId="03B0EA0E">
                 <v:shape id="_x0000_i1040" type="#_x0000_t75" style="width:8.25pt;height:8.25pt;visibility:visible">
                   <v:imagedata r:id="rId7" o:title=""/>
                 </v:shape>
@@ -7428,7 +7379,7 @@
                 <w:szCs w:val="16"/>
                 <w:lang w:eastAsia="zh-CN"/>
               </w:rPr>
-              <w:pict>
+              <w:pict w14:anchorId="03B0EA0F">
                 <v:shape id="_x0000_i1041" type="#_x0000_t75" style="width:8.25pt;height:8.25pt;visibility:visible">
                   <v:imagedata r:id="rId7" o:title=""/>
                 </v:shape>
@@ -7450,7 +7401,7 @@
                 <w:szCs w:val="16"/>
                 <w:lang w:eastAsia="zh-CN"/>
               </w:rPr>
-              <w:pict>
+              <w:pict w14:anchorId="03B0EA10">
                 <v:shape id="_x0000_i1042" type="#_x0000_t75" style="width:8.25pt;height:8.25pt;visibility:visible">
                   <v:imagedata r:id="rId7" o:title=""/>
                 </v:shape>
@@ -7488,7 +7439,7 @@
                 <w:szCs w:val="16"/>
                 <w:lang w:eastAsia="zh-CN"/>
               </w:rPr>
-              <w:pict>
+              <w:pict w14:anchorId="03B0EA11">
                 <v:shape id="_x0000_i1043" type="#_x0000_t75" style="width:8.25pt;height:8.25pt;visibility:visible">
                   <v:imagedata r:id="rId7" o:title=""/>
                 </v:shape>
@@ -7510,7 +7461,7 @@
                 <w:szCs w:val="16"/>
                 <w:lang w:eastAsia="zh-CN"/>
               </w:rPr>
-              <w:pict>
+              <w:pict w14:anchorId="03B0EA12">
                 <v:shape id="_x0000_i1044" type="#_x0000_t75" style="width:8.25pt;height:8.25pt;visibility:visible">
                   <v:imagedata r:id="rId7" o:title=""/>
                 </v:shape>
@@ -7519,7 +7470,7 @@
           </w:p>
           <w:p>
             <w:pPr>
-              <w:pStyle w:val="ColorfulList-Accent1"/>
+              <w:pStyle w:val="ColorfulList-Accent11"/>
               <w:numPr>
                 <w:ilvl w:val="0"/>
                 <w:numId w:val="2"/>
@@ -7611,7 +7562,7 @@
                 <w:szCs w:val="16"/>
                 <w:lang w:eastAsia="zh-CN"/>
               </w:rPr>
-              <w:pict>
+              <w:pict w14:anchorId="03B0EA13">
                 <v:shape id="_x0000_i1045" type="#_x0000_t75" style="width:8.25pt;height:8.25pt;visibility:visible">
                   <v:imagedata r:id="rId7" o:title=""/>
                 </v:shape>
@@ -7641,7 +7592,7 @@
                 <w:szCs w:val="16"/>
                 <w:lang w:eastAsia="zh-CN"/>
               </w:rPr>
-              <w:pict>
+              <w:pict w14:anchorId="03B0EA14">
                 <v:shape id="_x0000_i1046" type="#_x0000_t75" style="width:8.25pt;height:8.25pt;visibility:visible">
                   <v:imagedata r:id="rId7" o:title=""/>
                 </v:shape>
@@ -7663,7 +7614,7 @@
                 <w:szCs w:val="16"/>
                 <w:lang w:eastAsia="zh-CN"/>
               </w:rPr>
-              <w:pict>
+              <w:pict w14:anchorId="03B0EA15">
                 <v:shape id="_x0000_i1047" type="#_x0000_t75" style="width:8.25pt;height:8.25pt;visibility:visible">
                   <v:imagedata r:id="rId7" o:title=""/>
                 </v:shape>
@@ -7701,7 +7652,7 @@
                 <w:szCs w:val="16"/>
                 <w:lang w:eastAsia="zh-CN"/>
               </w:rPr>
-              <w:pict>
+              <w:pict w14:anchorId="03B0EA16">
                 <v:shape id="_x0000_i1048" type="#_x0000_t75" style="width:8.25pt;height:8.25pt;visibility:visible">
                   <v:imagedata r:id="rId7" o:title=""/>
                 </v:shape>
@@ -7723,7 +7674,7 @@
                 <w:szCs w:val="16"/>
                 <w:lang w:eastAsia="zh-CN"/>
               </w:rPr>
-              <w:pict>
+              <w:pict w14:anchorId="03B0EA17">
                 <v:shape id="_x0000_i1049" type="#_x0000_t75" style="width:8.25pt;height:8.25pt;visibility:visible">
                   <v:imagedata r:id="rId7" o:title=""/>
                 </v:shape>
@@ -7862,7 +7813,7 @@
           </w:p>
           <w:p>
             <w:pPr>
-              <w:pStyle w:val="ColorfulList-Accent1"/>
+              <w:pStyle w:val="ColorfulList-Accent11"/>
               <w:numPr>
                 <w:ilvl w:val="0"/>
                 <w:numId w:val="3"/>
@@ -7890,7 +7841,7 @@
                 <w:szCs w:val="16"/>
                 <w:lang w:eastAsia="zh-CN"/>
               </w:rPr>
-              <w:pict>
+              <w:pict w14:anchorId="03B0EA18">
                 <v:shape id="_x0000_i1050" type="#_x0000_t75" style="width:8.25pt;height:8.25pt;visibility:visible">
                   <v:imagedata r:id="rId7" o:title=""/>
                 </v:shape>
@@ -7920,7 +7871,7 @@
                 <w:szCs w:val="16"/>
                 <w:lang w:eastAsia="zh-CN"/>
               </w:rPr>
-              <w:pict>
+              <w:pict w14:anchorId="03B0EA19">
                 <v:shape id="_x0000_i1051" type="#_x0000_t75" style="width:8.25pt;height:8.25pt;visibility:visible">
                   <v:imagedata r:id="rId7" o:title=""/>
                 </v:shape>
@@ -7942,7 +7893,7 @@
                 <w:szCs w:val="16"/>
                 <w:lang w:eastAsia="zh-CN"/>
               </w:rPr>
-              <w:pict>
+              <w:pict w14:anchorId="03B0EA1A">
                 <v:shape id="_x0000_i1052" type="#_x0000_t75" style="width:8.25pt;height:8.25pt;visibility:visible">
                   <v:imagedata r:id="rId7" o:title=""/>
                 </v:shape>
@@ -7980,7 +7931,7 @@
                 <w:szCs w:val="16"/>
                 <w:lang w:eastAsia="zh-CN"/>
               </w:rPr>
-              <w:pict>
+              <w:pict w14:anchorId="03B0EA1B">
                 <v:shape id="_x0000_i1053" type="#_x0000_t75" style="width:8.25pt;height:8.25pt;visibility:visible">
                   <v:imagedata r:id="rId7" o:title=""/>
                 </v:shape>
@@ -8002,7 +7953,7 @@
                 <w:szCs w:val="16"/>
                 <w:lang w:eastAsia="zh-CN"/>
               </w:rPr>
-              <w:pict>
+              <w:pict w14:anchorId="03B0EA1C">
                 <v:shape id="_x0000_i1054" type="#_x0000_t75" style="width:8.25pt;height:8.25pt;visibility:visible">
                   <v:imagedata r:id="rId7" o:title=""/>
                 </v:shape>
@@ -8011,7 +7962,7 @@
           </w:p>
           <w:p>
             <w:pPr>
-              <w:pStyle w:val="ColorfulList-Accent1"/>
+              <w:pStyle w:val="ColorfulList-Accent11"/>
               <w:numPr>
                 <w:ilvl w:val="0"/>
                 <w:numId w:val="3"/>
@@ -8034,7 +7985,7 @@
           </w:p>
           <w:p>
             <w:pPr>
-              <w:pStyle w:val="ColorfulList-Accent1"/>
+              <w:pStyle w:val="ColorfulList-Accent11"/>
               <w:ind w:left="0"/>
               <w:rPr>
                 <w:b/>
@@ -8083,7 +8034,7 @@
                 <w:szCs w:val="16"/>
                 <w:lang w:eastAsia="zh-CN"/>
               </w:rPr>
-              <w:pict>
+              <w:pict w14:anchorId="03B0EA1D">
                 <v:shape id="_x0000_i1055" type="#_x0000_t75" style="width:8.25pt;height:8.25pt;visibility:visible">
                   <v:imagedata r:id="rId7" o:title=""/>
                 </v:shape>
@@ -8113,7 +8064,7 @@
                 <w:szCs w:val="16"/>
                 <w:lang w:eastAsia="zh-CN"/>
               </w:rPr>
-              <w:pict>
+              <w:pict w14:anchorId="03B0EA1E">
                 <v:shape id="_x0000_i1056" type="#_x0000_t75" style="width:8.25pt;height:8.25pt;visibility:visible">
                   <v:imagedata r:id="rId7" o:title=""/>
                 </v:shape>
@@ -8135,7 +8086,7 @@
                 <w:szCs w:val="16"/>
                 <w:lang w:eastAsia="zh-CN"/>
               </w:rPr>
-              <w:pict>
+              <w:pict w14:anchorId="03B0EA1F">
                 <v:shape id="_x0000_i1057" type="#_x0000_t75" style="width:8.25pt;height:8.25pt;visibility:visible">
                   <v:imagedata r:id="rId7" o:title=""/>
                 </v:shape>
@@ -8173,7 +8124,7 @@
                 <w:szCs w:val="16"/>
                 <w:lang w:eastAsia="zh-CN"/>
               </w:rPr>
-              <w:pict>
+              <w:pict w14:anchorId="03B0EA20">
                 <v:shape id="_x0000_i1058" type="#_x0000_t75" style="width:8.25pt;height:8.25pt;visibility:visible">
                   <v:imagedata r:id="rId7" o:title=""/>
                 </v:shape>
@@ -8195,7 +8146,7 @@
                 <w:szCs w:val="16"/>
                 <w:lang w:eastAsia="zh-CN"/>
               </w:rPr>
-              <w:pict>
+              <w:pict w14:anchorId="03B0EA21">
                 <v:shape id="_x0000_i1059" type="#_x0000_t75" style="width:8.25pt;height:8.25pt;visibility:visible">
                   <v:imagedata r:id="rId7" o:title=""/>
                 </v:shape>
@@ -8204,7 +8155,7 @@
           </w:p>
           <w:p>
             <w:pPr>
-              <w:pStyle w:val="ColorfulList-Accent1"/>
+              <w:pStyle w:val="ColorfulList-Accent11"/>
               <w:numPr>
                 <w:ilvl w:val="0"/>
                 <w:numId w:val="3"/>
@@ -8243,7 +8194,7 @@
           </w:p>
           <w:p>
             <w:pPr>
-              <w:pStyle w:val="ColorfulList-Accent1"/>
+              <w:pStyle w:val="ColorfulList-Accent11"/>
               <w:ind w:left="360"/>
               <w:rPr>
                 <w:b/>
@@ -8283,7 +8234,7 @@
                 <w:szCs w:val="16"/>
                 <w:lang w:eastAsia="zh-CN"/>
               </w:rPr>
-              <w:pict>
+              <w:pict w14:anchorId="03B0EA22">
                 <v:shape id="_x0000_i1060" type="#_x0000_t75" style="width:8.25pt;height:8.25pt;visibility:visible">
                   <v:imagedata r:id="rId7" o:title=""/>
                 </v:shape>
@@ -8313,7 +8264,7 @@
                 <w:szCs w:val="16"/>
                 <w:lang w:eastAsia="zh-CN"/>
               </w:rPr>
-              <w:pict>
+              <w:pict w14:anchorId="03B0EA23">
                 <v:shape id="_x0000_i1061" type="#_x0000_t75" style="width:8.25pt;height:8.25pt;visibility:visible">
                   <v:imagedata r:id="rId7" o:title=""/>
                 </v:shape>
@@ -8351,7 +8302,7 @@
                 <w:szCs w:val="16"/>
                 <w:lang w:eastAsia="zh-CN"/>
               </w:rPr>
-              <w:pict>
+              <w:pict w14:anchorId="03B0EA24">
                 <v:shape id="_x0000_i1062" type="#_x0000_t75" style="width:8.25pt;height:8.25pt;visibility:visible">
                   <v:imagedata r:id="rId7" o:title=""/>
                 </v:shape>
@@ -8389,7 +8340,7 @@
                 <w:szCs w:val="16"/>
                 <w:lang w:eastAsia="zh-CN"/>
               </w:rPr>
-              <w:pict>
+              <w:pict w14:anchorId="03B0EA25">
                 <v:shape id="_x0000_i1063" type="#_x0000_t75" style="width:8.25pt;height:8.25pt;visibility:visible">
                   <v:imagedata r:id="rId7" o:title=""/>
                 </v:shape>
@@ -8411,7 +8362,7 @@
                 <w:szCs w:val="16"/>
                 <w:lang w:eastAsia="zh-CN"/>
               </w:rPr>
-              <w:pict>
+              <w:pict w14:anchorId="03B0EA26">
                 <v:shape id="_x0000_i1064" type="#_x0000_t75" style="width:8.25pt;height:8.25pt;visibility:visible">
                   <v:imagedata r:id="rId7" o:title=""/>
                 </v:shape>
@@ -8508,7 +8459,7 @@
           </w:p>
           <w:p>
             <w:pPr>
-              <w:pStyle w:val="ColorfulList-Accent1"/>
+              <w:pStyle w:val="ColorfulList-Accent11"/>
               <w:numPr>
                 <w:ilvl w:val="0"/>
                 <w:numId w:val="4"/>
@@ -8531,7 +8482,7 @@
           </w:p>
           <w:p>
             <w:pPr>
-              <w:pStyle w:val="ColorfulList-Accent1"/>
+              <w:pStyle w:val="ColorfulList-Accent11"/>
               <w:ind w:left="0"/>
               <w:rPr>
                 <w:b/>
@@ -8571,7 +8522,7 @@
                 <w:szCs w:val="16"/>
                 <w:lang w:eastAsia="zh-CN"/>
               </w:rPr>
-              <w:pict>
+              <w:pict w14:anchorId="03B0EA27">
                 <v:shape id="_x0000_i1065" type="#_x0000_t75" style="width:8.25pt;height:8.25pt;visibility:visible">
                   <v:imagedata r:id="rId7" o:title=""/>
                 </v:shape>
@@ -8593,7 +8544,7 @@
                 <w:szCs w:val="16"/>
                 <w:lang w:eastAsia="zh-CN"/>
               </w:rPr>
-              <w:pict>
+              <w:pict w14:anchorId="03B0EA28">
                 <v:shape id="_x0000_i1066" type="#_x0000_t75" style="width:8.25pt;height:8.25pt;visibility:visible">
                   <v:imagedata r:id="rId7" o:title=""/>
                 </v:shape>
@@ -8615,7 +8566,7 @@
                 <w:szCs w:val="16"/>
                 <w:lang w:eastAsia="zh-CN"/>
               </w:rPr>
-              <w:pict>
+              <w:pict w14:anchorId="03B0EA29">
                 <v:shape id="_x0000_i1067" type="#_x0000_t75" style="width:8.25pt;height:8.25pt;visibility:visible">
                   <v:imagedata r:id="rId7" o:title=""/>
                 </v:shape>
@@ -8632,7 +8583,7 @@
           </w:p>
           <w:p>
             <w:pPr>
-              <w:pStyle w:val="ColorfulList-Accent1"/>
+              <w:pStyle w:val="ColorfulList-Accent11"/>
               <w:numPr>
                 <w:ilvl w:val="0"/>
                 <w:numId w:val="4"/>
@@ -8703,7 +8654,7 @@
           </w:p>
           <w:p>
             <w:pPr>
-              <w:pStyle w:val="ColorfulList-Accent1"/>
+              <w:pStyle w:val="ColorfulList-Accent11"/>
               <w:spacing w:after="0" w:line="240" w:lineRule="auto"/>
               <w:ind w:left="360"/>
               <w:rPr>
@@ -8741,7 +8692,7 @@
                 <w:noProof/>
                 <w:lang w:eastAsia="zh-CN"/>
               </w:rPr>
-              <w:pict>
+              <w:pict w14:anchorId="03B0EA2A">
                 <v:shape id="_x0000_i1068" type="#_x0000_t75" style="width:8.25pt;height:8.25pt;visibility:visible">
                   <v:imagedata r:id="rId7" o:title=""/>
                 </v:shape>
@@ -8777,7 +8728,7 @@
                 <w:noProof/>
                 <w:lang w:eastAsia="zh-CN"/>
               </w:rPr>
-              <w:pict>
+              <w:pict w14:anchorId="03B0EA2B">
                 <v:shape id="_x0000_i1069" type="#_x0000_t75" style="width:8.25pt;height:8.25pt;visibility:visible">
                   <v:imagedata r:id="rId7" o:title=""/>
                 </v:shape>
@@ -8786,7 +8737,7 @@
           </w:p>
           <w:p>
             <w:pPr>
-              <w:pStyle w:val="ColorfulList-Accent1"/>
+              <w:pStyle w:val="ColorfulList-Accent11"/>
               <w:numPr>
                 <w:ilvl w:val="0"/>
                 <w:numId w:val="4"/>
@@ -8811,7 +8762,7 @@
                 <w:noProof/>
                 <w:lang w:eastAsia="zh-CN"/>
               </w:rPr>
-              <w:pict>
+              <w:pict w14:anchorId="03B0EA2C">
                 <v:shape id="_x0000_i1070" type="#_x0000_t75" style="width:8.25pt;height:8.25pt;visibility:visible">
                   <v:imagedata r:id="rId7" o:title=""/>
                 </v:shape>
@@ -8830,7 +8781,7 @@
                 <w:noProof/>
                 <w:lang w:eastAsia="zh-CN"/>
               </w:rPr>
-              <w:pict>
+              <w:pict w14:anchorId="03B0EA2D">
                 <v:shape id="_x0000_i1071" type="#_x0000_t75" style="width:8.25pt;height:8.25pt;visibility:visible">
                   <v:imagedata r:id="rId7" o:title=""/>
                 </v:shape>
@@ -8868,7 +8819,7 @@
                 <w:szCs w:val="16"/>
                 <w:lang w:eastAsia="zh-CN"/>
               </w:rPr>
-              <w:pict>
+              <w:pict w14:anchorId="03B0EA2E">
                 <v:shape id="_x0000_i1072" type="#_x0000_t75" style="width:8.25pt;height:8.25pt;visibility:visible">
                   <v:imagedata r:id="rId7" o:title=""/>
                 </v:shape>
@@ -8906,7 +8857,7 @@
                 <w:szCs w:val="16"/>
                 <w:lang w:eastAsia="zh-CN"/>
               </w:rPr>
-              <w:pict>
+              <w:pict w14:anchorId="03B0EA2F">
                 <v:shape id="_x0000_i1073" type="#_x0000_t75" style="width:8.25pt;height:8.25pt;visibility:visible">
                   <v:imagedata r:id="rId7" o:title=""/>
                 </v:shape>
@@ -9024,7 +8975,7 @@
           </w:p>
           <w:p>
             <w:pPr>
-              <w:pStyle w:val="ColorfulList-Accent1"/>
+              <w:pStyle w:val="ColorfulList-Accent11"/>
               <w:numPr>
                 <w:ilvl w:val="0"/>
                 <w:numId w:val="5"/>
@@ -9052,7 +9003,7 @@
                 <w:szCs w:val="16"/>
                 <w:lang w:eastAsia="zh-CN"/>
               </w:rPr>
-              <w:pict>
+              <w:pict w14:anchorId="03B0EA30">
                 <v:shape id="_x0000_i1074" type="#_x0000_t75" style="width:8.25pt;height:8.25pt;visibility:visible">
                   <v:imagedata r:id="rId7" o:title=""/>
                 </v:shape>
@@ -9082,7 +9033,7 @@
                 <w:szCs w:val="16"/>
                 <w:lang w:eastAsia="zh-CN"/>
               </w:rPr>
-              <w:pict>
+              <w:pict w14:anchorId="03B0EA31">
                 <v:shape id="_x0000_i1075" type="#_x0000_t75" style="width:8.25pt;height:8.25pt;visibility:visible">
                   <v:imagedata r:id="rId7" o:title=""/>
                 </v:shape>
@@ -9104,7 +9055,7 @@
                 <w:szCs w:val="16"/>
                 <w:lang w:eastAsia="zh-CN"/>
               </w:rPr>
-              <w:pict>
+              <w:pict w14:anchorId="03B0EA32">
                 <v:shape id="_x0000_i1076" type="#_x0000_t75" style="width:8.25pt;height:8.25pt;visibility:visible">
                   <v:imagedata r:id="rId7" o:title=""/>
                 </v:shape>
@@ -9134,7 +9085,7 @@
                 <w:szCs w:val="16"/>
                 <w:lang w:eastAsia="zh-CN"/>
               </w:rPr>
-              <w:pict>
+              <w:pict w14:anchorId="03B0EA33">
                 <v:shape id="_x0000_i1077" type="#_x0000_t75" style="width:8.25pt;height:8.25pt;visibility:visible">
                   <v:imagedata r:id="rId7" o:title=""/>
                 </v:shape>
@@ -9156,7 +9107,7 @@
                 <w:szCs w:val="16"/>
                 <w:lang w:eastAsia="zh-CN"/>
               </w:rPr>
-              <w:pict>
+              <w:pict w14:anchorId="03B0EA34">
                 <v:shape id="_x0000_i1078" type="#_x0000_t75" style="width:8.25pt;height:8.25pt;visibility:visible">
                   <v:imagedata r:id="rId7" o:title=""/>
                 </v:shape>
@@ -9173,7 +9124,7 @@
           </w:p>
           <w:p>
             <w:pPr>
-              <w:pStyle w:val="ColorfulList-Accent1"/>
+              <w:pStyle w:val="ColorfulList-Accent11"/>
               <w:numPr>
                 <w:ilvl w:val="0"/>
                 <w:numId w:val="5"/>
@@ -9244,7 +9195,7 @@
           </w:p>
           <w:p>
             <w:pPr>
-              <w:pStyle w:val="ColorfulList-Accent1"/>
+              <w:pStyle w:val="ColorfulList-Accent11"/>
               <w:ind w:left="360"/>
               <w:rPr>
                 <w:b/>
@@ -9268,7 +9219,7 @@
                 <w:szCs w:val="16"/>
                 <w:lang w:eastAsia="zh-CN"/>
               </w:rPr>
-              <w:pict>
+              <w:pict w14:anchorId="03B0EA35">
                 <v:shape id="_x0000_i1079" type="#_x0000_t75" style="width:8.25pt;height:8.25pt;visibility:visible">
                   <v:imagedata r:id="rId7" o:title=""/>
                 </v:shape>
@@ -9298,7 +9249,7 @@
                 <w:szCs w:val="16"/>
                 <w:lang w:eastAsia="zh-CN"/>
               </w:rPr>
-              <w:pict>
+              <w:pict w14:anchorId="03B0EA36">
                 <v:shape id="_x0000_i1080" type="#_x0000_t75" style="width:8.25pt;height:8.25pt;visibility:visible">
                   <v:imagedata r:id="rId7" o:title=""/>
                 </v:shape>
@@ -9429,7 +9380,7 @@
                 <w:szCs w:val="16"/>
                 <w:lang w:eastAsia="zh-CN"/>
               </w:rPr>
-              <w:pict>
+              <w:pict w14:anchorId="03B0EA37">
                 <v:shape id="_x0000_i1081" type="#_x0000_t75" style="width:8.25pt;height:8.25pt;visibility:visible">
                   <v:imagedata r:id="rId7" o:title=""/>
                 </v:shape>
@@ -9459,7 +9410,7 @@
                 <w:szCs w:val="16"/>
                 <w:lang w:eastAsia="zh-CN"/>
               </w:rPr>
-              <w:pict>
+              <w:pict w14:anchorId="03B0EA38">
                 <v:shape id="_x0000_i1082" type="#_x0000_t75" style="width:8.25pt;height:8.25pt;visibility:visible">
                   <v:imagedata r:id="rId7" o:title=""/>
                 </v:shape>
@@ -10197,7 +10148,7 @@
           <w:sz w:val="24"/>
           <w:szCs w:val="24"/>
         </w:rPr>
-        <w:pict>
+        <w:pict w14:anchorId="03B0EA39">
           <v:shape id="_x0000_i1083" type="#_x0000_t75" style="width:467.25pt;height:321.75pt;visibility:visible">
             <v:imagedata r:id="rId8" o:title="Overview"/>
           </v:shape>
@@ -11123,7 +11074,7 @@
         <w:rPr>
           <w:noProof/>
         </w:rPr>
-        <w:pict>
+        <w:pict w14:anchorId="03B0EA3A">
           <v:shape id="_x0000_i1084" type="#_x0000_t75" style="width:468pt;height:318.75pt;visibility:visible">
             <v:imagedata r:id="rId9" o:title="Automation System"/>
           </v:shape>
@@ -11203,6 +11154,7 @@
       </w:r>
     </w:p>
     <w:sectPr>
+      <w:footerReference w:type="default" r:id="rId10"/>
       <w:pgSz w:w="12240" w:h="15840"/>
       <w:pgMar w:top="1440" w:right="1440" w:bottom="1440" w:left="1440" w:header="720" w:footer="720" w:gutter="0"/>
       <w:cols w:space="720"/>
@@ -11229,6 +11181,43 @@
     </w:p>
   </w:endnote>
 </w:endnotes>
+</file>
+
+<file path=word/footer1.xml><?xml version="1.0" encoding="utf-8"?>
+<w:ftr xmlns:wpc="http://schemas.microsoft.com/office/word/2010/wordprocessingCanvas" xmlns:cx="http://schemas.microsoft.com/office/drawing/2014/chartex" xmlns:cx1="http://schemas.microsoft.com/office/drawing/2015/9/8/chartex" xmlns:cx2="http://schemas.microsoft.com/office/drawing/2015/10/21/chartex" xmlns:cx3="http://schemas.microsoft.com/office/drawing/2016/5/9/chartex" xmlns:cx4="http://schemas.microsoft.com/office/drawing/2016/5/10/chartex" xmlns:cx5="http://schemas.microsoft.com/office/drawing/2016/5/11/chartex" xmlns:mc="http://schemas.openxmlformats.org/markup-compatibility/2006" xmlns:o="urn:schemas-microsoft-com:office:office" xmlns:r="http://schemas.openxmlformats.org/officeDocument/2006/relationships" xmlns:m="http://schemas.openxmlformats.org/officeDocument/2006/math" xmlns:v="urn:schemas-microsoft-com:vml" xmlns:wp14="http://schemas.microsoft.com/office/word/2010/wordprocessingDrawing" xmlns:wp="http://schemas.openxmlformats.org/drawingml/2006/wordprocessingDrawing" xmlns:w10="urn:schemas-microsoft-com:office:word" xmlns:w="http://schemas.openxmlformats.org/wordprocessingml/2006/main" xmlns:w14="http://schemas.microsoft.com/office/word/2010/wordml" xmlns:w15="http://schemas.microsoft.com/office/word/2012/wordml" xmlns:w16se="http://schemas.microsoft.com/office/word/2015/wordml/symex" xmlns:wpg="http://schemas.microsoft.com/office/word/2010/wordprocessingGroup" xmlns:wpi="http://schemas.microsoft.com/office/word/2010/wordprocessingInk" xmlns:wne="http://schemas.microsoft.com/office/word/2006/wordml" xmlns:wps="http://schemas.microsoft.com/office/word/2010/wordprocessingShape" mc:Ignorable="w14 w15 w16se wp14">
+  <w:p>
+    <w:pPr>
+      <w:pStyle w:val="Footer"/>
+      <w:jc w:val="center"/>
+    </w:pPr>
+    <w:r>
+      <w:fldChar w:fldCharType="begin"/>
+    </w:r>
+    <w:r>
+      <w:instrText xml:space="preserve"> PAGE   \* MERGEFORMAT </w:instrText>
+    </w:r>
+    <w:r>
+      <w:fldChar w:fldCharType="separate"/>
+    </w:r>
+    <w:r>
+      <w:rPr>
+        <w:noProof/>
+      </w:rPr>
+      <w:t>1</w:t>
+    </w:r>
+    <w:r>
+      <w:rPr>
+        <w:noProof/>
+      </w:rPr>
+      <w:fldChar w:fldCharType="end"/>
+    </w:r>
+  </w:p>
+  <w:p>
+    <w:pPr>
+      <w:pStyle w:val="Footer"/>
+    </w:pPr>
+  </w:p>
+</w:ftr>
 </file>
 
 <file path=word/footnotes.xml><?xml version="1.0" encoding="utf-8"?>
@@ -11633,6 +11622,119 @@
     </w:lvl>
   </w:abstractNum>
   <w:abstractNum w:abstractNumId="4" w15:restartNumberingAfterBreak="0">
+    <w:nsid w:val="47676F38"/>
+    <w:multiLevelType w:val="hybridMultilevel"/>
+    <w:tmpl w:val="FE84DA46"/>
+    <w:lvl w:ilvl="0" w:tplc="04090001">
+      <w:start w:val="1"/>
+      <w:numFmt w:val="bullet"/>
+      <w:lvlText w:val=""/>
+      <w:lvlJc w:val="left"/>
+      <w:pPr>
+        <w:ind w:left="720" w:hanging="360"/>
+      </w:pPr>
+      <w:rPr>
+        <w:rFonts w:ascii="Symbol" w:hAnsi="Symbol" w:hint="default"/>
+      </w:rPr>
+    </w:lvl>
+    <w:lvl w:ilvl="1" w:tplc="04090003" w:tentative="1">
+      <w:start w:val="1"/>
+      <w:numFmt w:val="bullet"/>
+      <w:lvlText w:val="o"/>
+      <w:lvlJc w:val="left"/>
+      <w:pPr>
+        <w:ind w:left="1440" w:hanging="360"/>
+      </w:pPr>
+      <w:rPr>
+        <w:rFonts w:ascii="Courier New" w:hAnsi="Courier New" w:cs="Courier New" w:hint="default"/>
+      </w:rPr>
+    </w:lvl>
+    <w:lvl w:ilvl="2" w:tplc="04090005" w:tentative="1">
+      <w:start w:val="1"/>
+      <w:numFmt w:val="bullet"/>
+      <w:lvlText w:val=""/>
+      <w:lvlJc w:val="left"/>
+      <w:pPr>
+        <w:ind w:left="2160" w:hanging="360"/>
+      </w:pPr>
+      <w:rPr>
+        <w:rFonts w:ascii="Wingdings" w:hAnsi="Wingdings" w:hint="default"/>
+      </w:rPr>
+    </w:lvl>
+    <w:lvl w:ilvl="3" w:tplc="04090001" w:tentative="1">
+      <w:start w:val="1"/>
+      <w:numFmt w:val="bullet"/>
+      <w:lvlText w:val=""/>
+      <w:lvlJc w:val="left"/>
+      <w:pPr>
+        <w:ind w:left="2880" w:hanging="360"/>
+      </w:pPr>
+      <w:rPr>
+        <w:rFonts w:ascii="Symbol" w:hAnsi="Symbol" w:hint="default"/>
+      </w:rPr>
+    </w:lvl>
+    <w:lvl w:ilvl="4" w:tplc="04090003" w:tentative="1">
+      <w:start w:val="1"/>
+      <w:numFmt w:val="bullet"/>
+      <w:lvlText w:val="o"/>
+      <w:lvlJc w:val="left"/>
+      <w:pPr>
+        <w:ind w:left="3600" w:hanging="360"/>
+      </w:pPr>
+      <w:rPr>
+        <w:rFonts w:ascii="Courier New" w:hAnsi="Courier New" w:cs="Courier New" w:hint="default"/>
+      </w:rPr>
+    </w:lvl>
+    <w:lvl w:ilvl="5" w:tplc="04090005" w:tentative="1">
+      <w:start w:val="1"/>
+      <w:numFmt w:val="bullet"/>
+      <w:lvlText w:val=""/>
+      <w:lvlJc w:val="left"/>
+      <w:pPr>
+        <w:ind w:left="4320" w:hanging="360"/>
+      </w:pPr>
+      <w:rPr>
+        <w:rFonts w:ascii="Wingdings" w:hAnsi="Wingdings" w:hint="default"/>
+      </w:rPr>
+    </w:lvl>
+    <w:lvl w:ilvl="6" w:tplc="04090001" w:tentative="1">
+      <w:start w:val="1"/>
+      <w:numFmt w:val="bullet"/>
+      <w:lvlText w:val=""/>
+      <w:lvlJc w:val="left"/>
+      <w:pPr>
+        <w:ind w:left="5040" w:hanging="360"/>
+      </w:pPr>
+      <w:rPr>
+        <w:rFonts w:ascii="Symbol" w:hAnsi="Symbol" w:hint="default"/>
+      </w:rPr>
+    </w:lvl>
+    <w:lvl w:ilvl="7" w:tplc="04090003" w:tentative="1">
+      <w:start w:val="1"/>
+      <w:numFmt w:val="bullet"/>
+      <w:lvlText w:val="o"/>
+      <w:lvlJc w:val="left"/>
+      <w:pPr>
+        <w:ind w:left="5760" w:hanging="360"/>
+      </w:pPr>
+      <w:rPr>
+        <w:rFonts w:ascii="Courier New" w:hAnsi="Courier New" w:cs="Courier New" w:hint="default"/>
+      </w:rPr>
+    </w:lvl>
+    <w:lvl w:ilvl="8" w:tplc="04090005" w:tentative="1">
+      <w:start w:val="1"/>
+      <w:numFmt w:val="bullet"/>
+      <w:lvlText w:val=""/>
+      <w:lvlJc w:val="left"/>
+      <w:pPr>
+        <w:ind w:left="6480" w:hanging="360"/>
+      </w:pPr>
+      <w:rPr>
+        <w:rFonts w:ascii="Wingdings" w:hAnsi="Wingdings" w:hint="default"/>
+      </w:rPr>
+    </w:lvl>
+  </w:abstractNum>
+  <w:abstractNum w:abstractNumId="5" w15:restartNumberingAfterBreak="0">
     <w:nsid w:val="52B12A16"/>
     <w:multiLevelType w:val="hybridMultilevel"/>
     <w:tmpl w:val="77124D88"/>
@@ -11745,7 +11847,7 @@
       </w:rPr>
     </w:lvl>
   </w:abstractNum>
-  <w:abstractNum w:abstractNumId="5" w15:restartNumberingAfterBreak="0">
+  <w:abstractNum w:abstractNumId="6" w15:restartNumberingAfterBreak="0">
     <w:nsid w:val="56A70DF2"/>
     <w:multiLevelType w:val="hybridMultilevel"/>
     <w:tmpl w:val="BFDCD0F8"/>
@@ -11831,7 +11933,7 @@
       </w:pPr>
     </w:lvl>
   </w:abstractNum>
-  <w:abstractNum w:abstractNumId="6" w15:restartNumberingAfterBreak="0">
+  <w:abstractNum w:abstractNumId="7" w15:restartNumberingAfterBreak="0">
     <w:nsid w:val="5C142E68"/>
     <w:multiLevelType w:val="hybridMultilevel"/>
     <w:tmpl w:val="2A8CAD24"/>
@@ -11917,14 +12019,127 @@
       </w:pPr>
     </w:lvl>
   </w:abstractNum>
+  <w:abstractNum w:abstractNumId="8" w15:restartNumberingAfterBreak="0">
+    <w:nsid w:val="68CE64DA"/>
+    <w:multiLevelType w:val="hybridMultilevel"/>
+    <w:tmpl w:val="928223F4"/>
+    <w:lvl w:ilvl="0" w:tplc="04090005">
+      <w:start w:val="1"/>
+      <w:numFmt w:val="bullet"/>
+      <w:lvlText w:val=""/>
+      <w:lvlJc w:val="left"/>
+      <w:pPr>
+        <w:ind w:left="720" w:hanging="360"/>
+      </w:pPr>
+      <w:rPr>
+        <w:rFonts w:ascii="Wingdings" w:hAnsi="Wingdings" w:hint="default"/>
+      </w:rPr>
+    </w:lvl>
+    <w:lvl w:ilvl="1" w:tplc="04090003" w:tentative="1">
+      <w:start w:val="1"/>
+      <w:numFmt w:val="bullet"/>
+      <w:lvlText w:val="o"/>
+      <w:lvlJc w:val="left"/>
+      <w:pPr>
+        <w:ind w:left="1440" w:hanging="360"/>
+      </w:pPr>
+      <w:rPr>
+        <w:rFonts w:ascii="Courier New" w:hAnsi="Courier New" w:cs="Courier New" w:hint="default"/>
+      </w:rPr>
+    </w:lvl>
+    <w:lvl w:ilvl="2" w:tplc="04090005" w:tentative="1">
+      <w:start w:val="1"/>
+      <w:numFmt w:val="bullet"/>
+      <w:lvlText w:val=""/>
+      <w:lvlJc w:val="left"/>
+      <w:pPr>
+        <w:ind w:left="2160" w:hanging="360"/>
+      </w:pPr>
+      <w:rPr>
+        <w:rFonts w:ascii="Wingdings" w:hAnsi="Wingdings" w:hint="default"/>
+      </w:rPr>
+    </w:lvl>
+    <w:lvl w:ilvl="3" w:tplc="04090001" w:tentative="1">
+      <w:start w:val="1"/>
+      <w:numFmt w:val="bullet"/>
+      <w:lvlText w:val=""/>
+      <w:lvlJc w:val="left"/>
+      <w:pPr>
+        <w:ind w:left="2880" w:hanging="360"/>
+      </w:pPr>
+      <w:rPr>
+        <w:rFonts w:ascii="Symbol" w:hAnsi="Symbol" w:hint="default"/>
+      </w:rPr>
+    </w:lvl>
+    <w:lvl w:ilvl="4" w:tplc="04090003" w:tentative="1">
+      <w:start w:val="1"/>
+      <w:numFmt w:val="bullet"/>
+      <w:lvlText w:val="o"/>
+      <w:lvlJc w:val="left"/>
+      <w:pPr>
+        <w:ind w:left="3600" w:hanging="360"/>
+      </w:pPr>
+      <w:rPr>
+        <w:rFonts w:ascii="Courier New" w:hAnsi="Courier New" w:cs="Courier New" w:hint="default"/>
+      </w:rPr>
+    </w:lvl>
+    <w:lvl w:ilvl="5" w:tplc="04090005" w:tentative="1">
+      <w:start w:val="1"/>
+      <w:numFmt w:val="bullet"/>
+      <w:lvlText w:val=""/>
+      <w:lvlJc w:val="left"/>
+      <w:pPr>
+        <w:ind w:left="4320" w:hanging="360"/>
+      </w:pPr>
+      <w:rPr>
+        <w:rFonts w:ascii="Wingdings" w:hAnsi="Wingdings" w:hint="default"/>
+      </w:rPr>
+    </w:lvl>
+    <w:lvl w:ilvl="6" w:tplc="04090001" w:tentative="1">
+      <w:start w:val="1"/>
+      <w:numFmt w:val="bullet"/>
+      <w:lvlText w:val=""/>
+      <w:lvlJc w:val="left"/>
+      <w:pPr>
+        <w:ind w:left="5040" w:hanging="360"/>
+      </w:pPr>
+      <w:rPr>
+        <w:rFonts w:ascii="Symbol" w:hAnsi="Symbol" w:hint="default"/>
+      </w:rPr>
+    </w:lvl>
+    <w:lvl w:ilvl="7" w:tplc="04090003" w:tentative="1">
+      <w:start w:val="1"/>
+      <w:numFmt w:val="bullet"/>
+      <w:lvlText w:val="o"/>
+      <w:lvlJc w:val="left"/>
+      <w:pPr>
+        <w:ind w:left="5760" w:hanging="360"/>
+      </w:pPr>
+      <w:rPr>
+        <w:rFonts w:ascii="Courier New" w:hAnsi="Courier New" w:cs="Courier New" w:hint="default"/>
+      </w:rPr>
+    </w:lvl>
+    <w:lvl w:ilvl="8" w:tplc="04090005" w:tentative="1">
+      <w:start w:val="1"/>
+      <w:numFmt w:val="bullet"/>
+      <w:lvlText w:val=""/>
+      <w:lvlJc w:val="left"/>
+      <w:pPr>
+        <w:ind w:left="6480" w:hanging="360"/>
+      </w:pPr>
+      <w:rPr>
+        <w:rFonts w:ascii="Wingdings" w:hAnsi="Wingdings" w:hint="default"/>
+      </w:rPr>
+    </w:lvl>
+  </w:abstractNum>
   <w:num w:numId="1">
     <w:abstractNumId w:val="3"/>
   </w:num>
   <w:num w:numId="2">
-    <w:abstractNumId w:val="6"/>
+    <w:abstractNumId w:val="7"/>
   </w:num>
   <w:num w:numId="3">
-    <w:abstractNumId w:val="5"/>
+    <w:abstractNumId w:val="6"/>
   </w:num>
   <w:num w:numId="4">
     <w:abstractNumId w:val="0"/>
@@ -11936,7 +12151,13 @@
     <w:abstractNumId w:val="2"/>
   </w:num>
   <w:num w:numId="7">
+    <w:abstractNumId w:val="5"/>
+  </w:num>
+  <w:num w:numId="8">
     <w:abstractNumId w:val="4"/>
+  </w:num>
+  <w:num w:numId="9">
+    <w:abstractNumId w:val="8"/>
   </w:num>
 </w:numbering>
 </file>
@@ -12227,8 +12448,8 @@
     <w:lsdException w:name="Plain Table 5" w:uiPriority="31" w:qFormat="1"/>
     <w:lsdException w:name="Grid Table Light" w:uiPriority="32" w:qFormat="1"/>
     <w:lsdException w:name="Grid Table 1 Light" w:uiPriority="33" w:qFormat="1"/>
-    <w:lsdException w:name="Grid Table 2" w:semiHidden="1" w:uiPriority="37" w:unhideWhenUsed="1"/>
-    <w:lsdException w:name="Grid Table 3" w:semiHidden="1" w:uiPriority="39" w:unhideWhenUsed="1" w:qFormat="1"/>
+    <w:lsdException w:name="Grid Table 2" w:uiPriority="37"/>
+    <w:lsdException w:name="Grid Table 3" w:uiPriority="39" w:qFormat="1"/>
     <w:lsdException w:name="Grid Table 4" w:uiPriority="41"/>
     <w:lsdException w:name="Grid Table 5 Dark" w:uiPriority="42"/>
     <w:lsdException w:name="Grid Table 6 Colorful" w:uiPriority="43"/>
@@ -12339,6 +12560,7 @@
   <w:style w:type="character" w:default="1" w:styleId="DefaultParagraphFont">
     <w:name w:val="Default Paragraph Font"/>
     <w:uiPriority w:val="1"/>
+    <w:semiHidden/>
     <w:unhideWhenUsed/>
   </w:style>
   <w:style w:type="table" w:default="1" w:styleId="TableNormal">
@@ -12346,7 +12568,6 @@
     <w:uiPriority w:val="99"/>
     <w:semiHidden/>
     <w:unhideWhenUsed/>
-    <w:qFormat/>
     <w:tblPr>
       <w:tblInd w:w="0" w:type="dxa"/>
       <w:tblCellMar>
@@ -12468,7 +12689,6 @@
     <w:basedOn w:val="Normal"/>
     <w:link w:val="HeaderChar"/>
     <w:uiPriority w:val="99"/>
-    <w:semiHidden/>
     <w:unhideWhenUsed/>
     <w:rsid w:val="00843595"/>
     <w:pPr>
@@ -12482,7 +12702,6 @@
     <w:name w:val="Header Char"/>
     <w:link w:val="Header"/>
     <w:uiPriority w:val="99"/>
-    <w:semiHidden/>
     <w:rsid w:val="00843595"/>
     <w:rPr>
       <w:rFonts w:ascii="Times New Roman" w:eastAsia="Times New Roman" w:hAnsi="Times New Roman" w:cs="Times New Roman"/>
@@ -12496,7 +12715,6 @@
     <w:basedOn w:val="Normal"/>
     <w:link w:val="FooterChar"/>
     <w:uiPriority w:val="99"/>
-    <w:semiHidden/>
     <w:unhideWhenUsed/>
     <w:rsid w:val="00843595"/>
     <w:pPr>
@@ -12510,7 +12728,6 @@
     <w:name w:val="Footer Char"/>
     <w:link w:val="Footer"/>
     <w:uiPriority w:val="99"/>
-    <w:semiHidden/>
     <w:rsid w:val="00843595"/>
     <w:rPr>
       <w:rFonts w:ascii="Times New Roman" w:eastAsia="Times New Roman" w:hAnsi="Times New Roman" w:cs="Times New Roman"/>
@@ -12519,8 +12736,8 @@
       <w:lang w:eastAsia="en-US"/>
     </w:rPr>
   </w:style>
-  <w:style w:type="paragraph" w:styleId="ColorfulList-Accent1">
-    <w:name w:val="Colorful List Accent 1"/>
+  <w:style w:type="paragraph" w:customStyle="1" w:styleId="ColorfulList-Accent11">
+    <w:name w:val="Colorful List - Accent 11"/>
     <w:basedOn w:val="Normal"/>
     <w:uiPriority w:val="34"/>
     <w:qFormat/>

</xml_diff>

<commit_message>
Add student Evaluation form
</commit_message>
<xml_diff>
--- a/Report/docs/WORK REPORT Packet 2017 SUMMER_Draft2.docx
+++ b/Report/docs/WORK REPORT Packet 2017 SUMMER_Draft2.docx
@@ -3339,8 +3339,6 @@
         </w:rPr>
         <w:t>Spirent offers a scalable framework-based solution with enhanced mutation-based test cases to provide maximum test coverage to support customer-imported protocols, with the ability to scale utilizing hyper-realistic L4 - L7 traffic. Mutation-based fuzzing seed values are used to easily alter the negative inputs used in the test, and to allow for the same mutation to be used in ongoing or future tests.</w:t>
       </w:r>
-      <w:bookmarkStart w:id="0" w:name="_GoBack"/>
-      <w:bookmarkEnd w:id="0"/>
     </w:p>
     <w:p>
       <w:pPr>
@@ -3460,21 +3458,7 @@
           <w:b w:val="0"/>
           <w:sz w:val="24"/>
         </w:rPr>
-        <w:t>Software development skills, including: Linux based programming, TCP/IP stack, OpenSSL, and</w:t>
-      </w:r>
-      <w:r>
-        <w:rPr>
-          <w:b w:val="0"/>
-          <w:sz w:val="24"/>
-        </w:rPr>
-        <w:t xml:space="preserve"> </w:t>
-      </w:r>
-      <w:r>
-        <w:rPr>
-          <w:b w:val="0"/>
-          <w:sz w:val="24"/>
-        </w:rPr>
-        <w:t>network protocols development.</w:t>
+        <w:t>Software development skills, including: Linux based programming, TCP/IP stack, OpenSSL, and network protocols development.</w:t>
       </w:r>
     </w:p>
     <w:p>
@@ -6470,3303 +6454,84 @@
       <w:pPr>
         <w:jc w:val="center"/>
         <w:rPr>
-          <w:b/>
-        </w:rPr>
-      </w:pPr>
-      <w:r>
-        <w:rPr>
           <w:sz w:val="16"/>
           <w:szCs w:val="16"/>
         </w:rPr>
+      </w:pPr>
+      <w:r>
+        <w:rPr>
+          <w:sz w:val="16"/>
+          <w:szCs w:val="16"/>
+        </w:rPr>
         <w:br w:type="page"/>
       </w:r>
-      <w:r>
+    </w:p>
+    <w:p>
+      <w:pPr>
+        <w:rPr>
+          <w:sz w:val="16"/>
+          <w:szCs w:val="16"/>
+        </w:rPr>
+      </w:pPr>
+      <w:r>
+        <w:rPr>
+          <w:noProof/>
+        </w:rPr>
+        <w:pict w14:anchorId="7A935CDA">
+          <v:shapetype id="_x0000_t75" coordsize="21600,21600" o:spt="75" o:preferrelative="t" path="m@4@5l@4@11@9@11@9@5xe" filled="f" stroked="f">
+            <v:stroke joinstyle="miter"/>
+            <v:formulas>
+              <v:f eqn="if lineDrawn pixelLineWidth 0"/>
+              <v:f eqn="sum @0 1 0"/>
+              <v:f eqn="sum 0 0 @1"/>
+              <v:f eqn="prod @2 1 2"/>
+              <v:f eqn="prod @3 21600 pixelWidth"/>
+              <v:f eqn="prod @3 21600 pixelHeight"/>
+              <v:f eqn="sum @0 0 1"/>
+              <v:f eqn="prod @6 1 2"/>
+              <v:f eqn="prod @7 21600 pixelWidth"/>
+              <v:f eqn="sum @8 21600 0"/>
+              <v:f eqn="prod @7 21600 pixelHeight"/>
+              <v:f eqn="sum @10 21600 0"/>
+            </v:formulas>
+            <v:path o:extrusionok="f" gradientshapeok="t" o:connecttype="rect"/>
+            <o:lock v:ext="edit" aspectratio="t"/>
+          </v:shapetype>
+          <v:shape id="Picture 1" o:spid="_x0000_s1086" type="#_x0000_t75" style="position:absolute;margin-left:-1.85pt;margin-top:9.9pt;width:486.2pt;height:621.4pt;z-index:251659264;visibility:visible;mso-wrap-style:square;mso-position-horizontal:absolute;mso-position-horizontal-relative:text;mso-position-vertical:absolute;mso-position-vertical-relative:text">
+            <v:imagedata r:id="rId7" o:title="" cropbottom="1038f" cropleft="18077f" cropright="18779f"/>
+            <w10:wrap type="square"/>
+          </v:shape>
+        </w:pict>
+      </w:r>
+    </w:p>
+    <w:p>
+      <w:pPr>
+        <w:tabs>
+          <w:tab w:val="left" w:pos="540"/>
+        </w:tabs>
+        <w:spacing w:after="240"/>
         <w:rPr>
           <w:b/>
+          <w:sz w:val="24"/>
+          <w:szCs w:val="24"/>
+        </w:rPr>
+      </w:pPr>
+      <w:r>
+        <w:rPr>
+          <w:b/>
+          <w:sz w:val="24"/>
+          <w:szCs w:val="24"/>
         </w:rPr>
         <w:lastRenderedPageBreak/>
-        <w:t>Performance Appraisal Form (Student)</w:t>
-      </w:r>
-    </w:p>
-    <w:p>
-      <w:pPr>
-        <w:jc w:val="center"/>
+        <w:t>A</w:t>
+      </w:r>
+      <w:r>
         <w:rPr>
           <w:b/>
-        </w:rPr>
-      </w:pPr>
-      <w:r>
-        <w:rPr>
-          <w:b/>
-        </w:rPr>
-        <w:t xml:space="preserve">Work Report Packet </w:t>
-      </w:r>
-      <w:r>
-        <w:rPr>
-          <w:b/>
-        </w:rPr>
-        <w:t>-</w:t>
-      </w:r>
-      <w:r>
-        <w:rPr>
-          <w:b/>
-        </w:rPr>
-        <w:t xml:space="preserve"> Industrial Practice Programs</w:t>
-      </w:r>
-    </w:p>
-    <w:p>
-      <w:pPr>
-        <w:jc w:val="center"/>
-        <w:rPr>
-          <w:b/>
-        </w:rPr>
-      </w:pPr>
-      <w:r>
-        <w:rPr>
-          <w:b/>
-        </w:rPr>
-        <w:t>Erik Jonsson School of Engineering and Computer Science</w:t>
-      </w:r>
-    </w:p>
-    <w:p>
-      <w:pPr>
-        <w:jc w:val="center"/>
-        <w:rPr>
-          <w:b/>
-        </w:rPr>
-      </w:pPr>
-      <w:r>
-        <w:rPr>
-          <w:b/>
-        </w:rPr>
-        <w:t>The University of Texas at Dallas</w:t>
-      </w:r>
-    </w:p>
-    <w:p>
-      <w:pPr>
-        <w:jc w:val="center"/>
-        <w:rPr>
-          <w:b/>
-        </w:rPr>
-      </w:pPr>
-    </w:p>
-    <w:p>
-      <w:pPr>
-        <w:jc w:val="center"/>
-        <w:rPr>
-          <w:b/>
-        </w:rPr>
-      </w:pPr>
-    </w:p>
-    <w:p>
-      <w:pPr>
-        <w:rPr>
-          <w:b/>
-        </w:rPr>
-      </w:pPr>
-      <w:r>
-        <w:rPr>
-          <w:b/>
-        </w:rPr>
-        <w:t xml:space="preserve">It is very important that you evaluate your experience honestly, including both positive and negative impressions.  Your responses will be regarded as confidential and will help us determine whether changes need to be made for subsequent IPP work assignment. Please place a check mark in any or all of the evaluation options. Write any additional comments in the section below. </w:t>
-      </w:r>
-    </w:p>
-    <w:p>
-      <w:pPr>
-        <w:rPr>
-          <w:b/>
-        </w:rPr>
-      </w:pPr>
-    </w:p>
-    <w:tbl>
-      <w:tblPr>
-        <w:tblW w:w="10170" w:type="dxa"/>
-        <w:tblInd w:w="-342" w:type="dxa"/>
-        <w:tblBorders>
-          <w:top w:val="single" w:sz="18" w:space="0" w:color="auto"/>
-          <w:left w:val="single" w:sz="18" w:space="0" w:color="auto"/>
-          <w:bottom w:val="single" w:sz="18" w:space="0" w:color="auto"/>
-          <w:right w:val="single" w:sz="18" w:space="0" w:color="auto"/>
-          <w:insideH w:val="single" w:sz="18" w:space="0" w:color="auto"/>
-          <w:insideV w:val="single" w:sz="18" w:space="0" w:color="auto"/>
-        </w:tblBorders>
-        <w:tblLook w:val="04A0" w:firstRow="1" w:lastRow="0" w:firstColumn="1" w:lastColumn="0" w:noHBand="0" w:noVBand="1"/>
-      </w:tblPr>
-      <w:tblGrid>
-        <w:gridCol w:w="10170"/>
-      </w:tblGrid>
-      <w:tr>
-        <w:tc>
-          <w:tcPr>
-            <w:tcW w:w="10170" w:type="dxa"/>
-          </w:tcPr>
-          <w:p>
-            <w:pPr>
-              <w:jc w:val="center"/>
-              <w:rPr>
-                <w:b/>
-              </w:rPr>
-            </w:pPr>
-            <w:r>
-              <w:rPr>
-                <w:b/>
-              </w:rPr>
-              <w:t>EVALUATION CRITERIA</w:t>
-            </w:r>
-          </w:p>
-        </w:tc>
-      </w:tr>
-      <w:tr>
-        <w:tc>
-          <w:tcPr>
-            <w:tcW w:w="10170" w:type="dxa"/>
-          </w:tcPr>
-          <w:p>
-            <w:pPr>
-              <w:spacing w:before="100" w:beforeAutospacing="1" w:after="100" w:afterAutospacing="1"/>
-              <w:ind w:left="360"/>
-              <w:rPr>
-                <w:sz w:val="24"/>
-                <w:szCs w:val="24"/>
-              </w:rPr>
-            </w:pPr>
-            <w:r>
-              <w:rPr>
-                <w:b/>
-                <w:sz w:val="16"/>
-                <w:szCs w:val="16"/>
-              </w:rPr>
-              <w:t xml:space="preserve">          </w:t>
-            </w:r>
-            <w:r>
-              <w:rPr>
-                <w:b/>
-                <w:u w:val="single"/>
-              </w:rPr>
-              <w:t>The Work</w:t>
-            </w:r>
-            <w:r>
-              <w:rPr>
-                <w:b/>
-                <w:sz w:val="16"/>
-                <w:szCs w:val="16"/>
-              </w:rPr>
-              <w:tab/>
-            </w:r>
-            <w:r>
-              <w:rPr>
-                <w:b/>
-                <w:sz w:val="16"/>
-                <w:szCs w:val="16"/>
-              </w:rPr>
-              <w:tab/>
-            </w:r>
-            <w:r>
-              <w:rPr>
-                <w:b/>
-                <w:sz w:val="16"/>
-                <w:szCs w:val="16"/>
-              </w:rPr>
-              <w:tab/>
-            </w:r>
-            <w:r>
-              <w:rPr>
-                <w:b/>
-                <w:sz w:val="16"/>
-                <w:szCs w:val="16"/>
-              </w:rPr>
-              <w:tab/>
-            </w:r>
-            <w:r>
-              <w:rPr>
-                <w:b/>
-                <w:sz w:val="16"/>
-                <w:szCs w:val="16"/>
-              </w:rPr>
-              <w:tab/>
-            </w:r>
-            <w:r>
-              <w:rPr>
-                <w:b/>
-                <w:sz w:val="16"/>
-                <w:szCs w:val="16"/>
-              </w:rPr>
-              <w:t xml:space="preserve">              </w:t>
-            </w:r>
-            <w:r>
-              <w:rPr>
-                <w:b/>
-                <w:sz w:val="16"/>
-                <w:szCs w:val="16"/>
-              </w:rPr>
-              <w:t xml:space="preserve">Always   </w:t>
-            </w:r>
-            <w:r>
-              <w:rPr>
-                <w:sz w:val="16"/>
-                <w:szCs w:val="16"/>
-              </w:rPr>
-              <w:t xml:space="preserve">Very Often  </w:t>
-            </w:r>
-            <w:r>
-              <w:rPr>
-                <w:b/>
-                <w:sz w:val="16"/>
-                <w:szCs w:val="16"/>
-              </w:rPr>
-              <w:t xml:space="preserve">  </w:t>
-            </w:r>
-            <w:r>
-              <w:rPr>
-                <w:sz w:val="16"/>
-                <w:szCs w:val="16"/>
-              </w:rPr>
-              <w:t xml:space="preserve">Sometimes  </w:t>
-            </w:r>
-            <w:r>
-              <w:rPr>
-                <w:b/>
-                <w:sz w:val="16"/>
-                <w:szCs w:val="16"/>
-              </w:rPr>
-              <w:t xml:space="preserve">    </w:t>
-            </w:r>
-            <w:r>
-              <w:rPr>
-                <w:sz w:val="16"/>
-                <w:szCs w:val="16"/>
-              </w:rPr>
-              <w:t>Rarely  Never</w:t>
-            </w:r>
-            <w:r>
-              <w:rPr>
-                <w:sz w:val="24"/>
-                <w:szCs w:val="24"/>
-              </w:rPr>
-              <w:t xml:space="preserve"> </w:t>
-            </w:r>
-          </w:p>
-          <w:p>
-            <w:pPr>
-              <w:pStyle w:val="ColorfulList-Accent11"/>
-              <w:numPr>
-                <w:ilvl w:val="0"/>
-                <w:numId w:val="2"/>
-              </w:numPr>
-              <w:spacing w:after="0" w:line="240" w:lineRule="auto"/>
-              <w:rPr>
-                <w:b/>
-                <w:sz w:val="16"/>
-                <w:szCs w:val="16"/>
-              </w:rPr>
-            </w:pPr>
-            <w:r>
-              <w:rPr>
-                <w:b/>
-                <w:sz w:val="16"/>
-                <w:szCs w:val="16"/>
-              </w:rPr>
-              <w:t>Is the work related to your major?</w:t>
-            </w:r>
-            <w:r>
-              <w:rPr>
-                <w:b/>
-                <w:sz w:val="16"/>
-                <w:szCs w:val="16"/>
-              </w:rPr>
-              <w:tab/>
-            </w:r>
-            <w:r>
-              <w:rPr>
-                <w:b/>
-                <w:sz w:val="16"/>
-                <w:szCs w:val="16"/>
-              </w:rPr>
-              <w:tab/>
-            </w:r>
-            <w:r>
-              <w:rPr>
-                <w:b/>
-                <w:sz w:val="16"/>
-                <w:szCs w:val="16"/>
-              </w:rPr>
-              <w:tab/>
-              <w:t xml:space="preserve">                                        </w:t>
-            </w:r>
-            <w:r>
-              <w:rPr>
-                <w:b/>
-                <w:noProof/>
-                <w:sz w:val="16"/>
-                <w:szCs w:val="16"/>
-                <w:lang w:eastAsia="zh-CN"/>
-              </w:rPr>
-              <w:pict w14:anchorId="03B0E9FF">
-                <v:shapetype id="_x0000_t75" coordsize="21600,21600" o:spt="75" o:preferrelative="t" path="m@4@5l@4@11@9@11@9@5xe" filled="f" stroked="f">
-                  <v:stroke joinstyle="miter"/>
-                  <v:formulas>
-                    <v:f eqn="if lineDrawn pixelLineWidth 0"/>
-                    <v:f eqn="sum @0 1 0"/>
-                    <v:f eqn="sum 0 0 @1"/>
-                    <v:f eqn="prod @2 1 2"/>
-                    <v:f eqn="prod @3 21600 pixelWidth"/>
-                    <v:f eqn="prod @3 21600 pixelHeight"/>
-                    <v:f eqn="sum @0 0 1"/>
-                    <v:f eqn="prod @6 1 2"/>
-                    <v:f eqn="prod @7 21600 pixelWidth"/>
-                    <v:f eqn="sum @8 21600 0"/>
-                    <v:f eqn="prod @7 21600 pixelHeight"/>
-                    <v:f eqn="sum @10 21600 0"/>
-                  </v:formulas>
-                  <v:path o:extrusionok="f" gradientshapeok="t" o:connecttype="rect"/>
-                  <o:lock v:ext="edit" aspectratio="t"/>
-                </v:shapetype>
-                <v:shape id="Picture 1" o:spid="_x0000_i1025" type="#_x0000_t75" style="width:8.25pt;height:8.25pt;visibility:visible">
-                  <v:imagedata r:id="rId7" o:title=""/>
-                </v:shape>
-              </w:pict>
-            </w:r>
-            <w:r>
-              <w:rPr>
-                <w:b/>
-                <w:sz w:val="16"/>
-                <w:szCs w:val="16"/>
-              </w:rPr>
-              <w:t xml:space="preserve">      </w:t>
-            </w:r>
-            <w:r>
-              <w:rPr>
-                <w:b/>
-                <w:sz w:val="16"/>
-                <w:szCs w:val="16"/>
-              </w:rPr>
-              <w:t xml:space="preserve">         </w:t>
-            </w:r>
-            <w:r>
-              <w:rPr>
-                <w:b/>
-                <w:noProof/>
-                <w:sz w:val="16"/>
-                <w:szCs w:val="16"/>
-                <w:lang w:eastAsia="zh-CN"/>
-              </w:rPr>
-              <w:pict w14:anchorId="03B0EA00">
-                <v:shape id="Picture 2" o:spid="_x0000_i1026" type="#_x0000_t75" style="width:8.25pt;height:8.25pt;visibility:visible">
-                  <v:imagedata r:id="rId7" o:title=""/>
-                </v:shape>
-              </w:pict>
-            </w:r>
-            <w:r>
-              <w:rPr>
-                <w:b/>
-                <w:sz w:val="16"/>
-                <w:szCs w:val="16"/>
-              </w:rPr>
-              <w:t xml:space="preserve">                  </w:t>
-            </w:r>
-            <w:r>
-              <w:rPr>
-                <w:b/>
-                <w:noProof/>
-                <w:sz w:val="16"/>
-                <w:szCs w:val="16"/>
-                <w:lang w:eastAsia="zh-CN"/>
-              </w:rPr>
-              <w:pict w14:anchorId="03B0EA01">
-                <v:shape id="Picture 3" o:spid="_x0000_i1027" type="#_x0000_t75" style="width:8.25pt;height:8.25pt;visibility:visible">
-                  <v:imagedata r:id="rId7" o:title=""/>
-                </v:shape>
-              </w:pict>
-            </w:r>
-            <w:r>
-              <w:rPr>
-                <w:b/>
-                <w:sz w:val="16"/>
-                <w:szCs w:val="16"/>
-              </w:rPr>
-              <w:t xml:space="preserve">               </w:t>
-            </w:r>
-            <w:r>
-              <w:rPr>
-                <w:b/>
-                <w:sz w:val="16"/>
-                <w:szCs w:val="16"/>
-              </w:rPr>
-              <w:t xml:space="preserve">  </w:t>
-            </w:r>
-            <w:r>
-              <w:rPr>
-                <w:b/>
-                <w:sz w:val="16"/>
-                <w:szCs w:val="16"/>
-              </w:rPr>
-              <w:t xml:space="preserve"> </w:t>
-            </w:r>
-            <w:r>
-              <w:rPr>
-                <w:b/>
-                <w:noProof/>
-                <w:sz w:val="16"/>
-                <w:szCs w:val="16"/>
-                <w:lang w:eastAsia="zh-CN"/>
-              </w:rPr>
-              <w:pict w14:anchorId="03B0EA02">
-                <v:shape id="Picture 4" o:spid="_x0000_i1028" type="#_x0000_t75" style="width:8.25pt;height:8.25pt;visibility:visible">
-                  <v:imagedata r:id="rId7" o:title=""/>
-                </v:shape>
-              </w:pict>
-            </w:r>
-            <w:r>
-              <w:rPr>
-                <w:b/>
-                <w:sz w:val="16"/>
-                <w:szCs w:val="16"/>
-              </w:rPr>
-              <w:t xml:space="preserve">           </w:t>
-            </w:r>
-            <w:r>
-              <w:rPr>
-                <w:b/>
-                <w:noProof/>
-                <w:sz w:val="16"/>
-                <w:szCs w:val="16"/>
-                <w:lang w:eastAsia="zh-CN"/>
-              </w:rPr>
-              <w:pict w14:anchorId="03B0EA03">
-                <v:shape id="_x0000_i1029" type="#_x0000_t75" style="width:8.25pt;height:8.25pt;visibility:visible">
-                  <v:imagedata r:id="rId7" o:title=""/>
-                </v:shape>
-              </w:pict>
-            </w:r>
-          </w:p>
-          <w:p>
-            <w:pPr>
-              <w:pStyle w:val="ColorfulList-Accent11"/>
-              <w:numPr>
-                <w:ilvl w:val="0"/>
-                <w:numId w:val="2"/>
-              </w:numPr>
-              <w:spacing w:after="0" w:line="240" w:lineRule="auto"/>
-              <w:rPr>
-                <w:b/>
-                <w:sz w:val="16"/>
-                <w:szCs w:val="16"/>
-              </w:rPr>
-            </w:pPr>
-            <w:r>
-              <w:rPr>
-                <w:b/>
-                <w:sz w:val="16"/>
-                <w:szCs w:val="16"/>
-              </w:rPr>
-              <w:t>D</w:t>
-            </w:r>
-            <w:r>
-              <w:rPr>
-                <w:b/>
-                <w:sz w:val="16"/>
-                <w:szCs w:val="16"/>
-              </w:rPr>
-              <w:t>id</w:t>
-            </w:r>
-            <w:r>
-              <w:rPr>
-                <w:b/>
-                <w:sz w:val="16"/>
-                <w:szCs w:val="16"/>
-              </w:rPr>
-              <w:t xml:space="preserve"> you receive</w:t>
-            </w:r>
-            <w:r>
-              <w:rPr>
-                <w:b/>
-                <w:sz w:val="16"/>
-                <w:szCs w:val="16"/>
-              </w:rPr>
-              <w:t xml:space="preserve"> an</w:t>
-            </w:r>
-            <w:r>
-              <w:rPr>
-                <w:b/>
-                <w:sz w:val="16"/>
-                <w:szCs w:val="16"/>
-              </w:rPr>
-              <w:t xml:space="preserve"> assignment that’s challenging?</w:t>
-            </w:r>
-            <w:r>
-              <w:rPr>
-                <w:b/>
-                <w:sz w:val="16"/>
-                <w:szCs w:val="16"/>
-              </w:rPr>
-              <w:tab/>
-              <w:t xml:space="preserve">                                        </w:t>
-            </w:r>
-            <w:r>
-              <w:rPr>
-                <w:b/>
-                <w:noProof/>
-                <w:sz w:val="16"/>
-                <w:szCs w:val="16"/>
-                <w:lang w:eastAsia="zh-CN"/>
-              </w:rPr>
-              <w:pict w14:anchorId="03B0EA04">
-                <v:shape id="_x0000_i1030" type="#_x0000_t75" style="width:8.25pt;height:8.25pt;visibility:visible">
-                  <v:imagedata r:id="rId7" o:title=""/>
-                </v:shape>
-              </w:pict>
-            </w:r>
-            <w:r>
-              <w:rPr>
-                <w:b/>
-                <w:sz w:val="16"/>
-                <w:szCs w:val="16"/>
-              </w:rPr>
-              <w:t xml:space="preserve">      </w:t>
-            </w:r>
-            <w:r>
-              <w:rPr>
-                <w:b/>
-                <w:sz w:val="16"/>
-                <w:szCs w:val="16"/>
-              </w:rPr>
-              <w:t xml:space="preserve">         </w:t>
-            </w:r>
-            <w:r>
-              <w:rPr>
-                <w:b/>
-                <w:noProof/>
-                <w:sz w:val="16"/>
-                <w:szCs w:val="16"/>
-                <w:lang w:eastAsia="zh-CN"/>
-              </w:rPr>
-              <w:pict w14:anchorId="03B0EA05">
-                <v:shape id="_x0000_i1031" type="#_x0000_t75" style="width:8.25pt;height:8.25pt;visibility:visible">
-                  <v:imagedata r:id="rId7" o:title=""/>
-                </v:shape>
-              </w:pict>
-            </w:r>
-            <w:r>
-              <w:rPr>
-                <w:b/>
-                <w:sz w:val="16"/>
-                <w:szCs w:val="16"/>
-              </w:rPr>
-              <w:t xml:space="preserve">                  </w:t>
-            </w:r>
-            <w:r>
-              <w:rPr>
-                <w:b/>
-                <w:noProof/>
-                <w:sz w:val="16"/>
-                <w:szCs w:val="16"/>
-                <w:lang w:eastAsia="zh-CN"/>
-              </w:rPr>
-              <w:pict w14:anchorId="03B0EA06">
-                <v:shape id="_x0000_i1032" type="#_x0000_t75" style="width:8.25pt;height:8.25pt;visibility:visible">
-                  <v:imagedata r:id="rId7" o:title=""/>
-                </v:shape>
-              </w:pict>
-            </w:r>
-            <w:r>
-              <w:rPr>
-                <w:b/>
-                <w:sz w:val="16"/>
-                <w:szCs w:val="16"/>
-              </w:rPr>
-              <w:t xml:space="preserve">               </w:t>
-            </w:r>
-            <w:r>
-              <w:rPr>
-                <w:b/>
-                <w:sz w:val="16"/>
-                <w:szCs w:val="16"/>
-              </w:rPr>
-              <w:t xml:space="preserve">  </w:t>
-            </w:r>
-            <w:r>
-              <w:rPr>
-                <w:b/>
-                <w:sz w:val="16"/>
-                <w:szCs w:val="16"/>
-              </w:rPr>
-              <w:t xml:space="preserve"> </w:t>
-            </w:r>
-            <w:r>
-              <w:rPr>
-                <w:b/>
-                <w:noProof/>
-                <w:sz w:val="16"/>
-                <w:szCs w:val="16"/>
-                <w:lang w:eastAsia="zh-CN"/>
-              </w:rPr>
-              <w:pict w14:anchorId="03B0EA07">
-                <v:shape id="_x0000_i1033" type="#_x0000_t75" style="width:8.25pt;height:8.25pt;visibility:visible">
-                  <v:imagedata r:id="rId7" o:title=""/>
-                </v:shape>
-              </w:pict>
-            </w:r>
-            <w:r>
-              <w:rPr>
-                <w:b/>
-                <w:sz w:val="16"/>
-                <w:szCs w:val="16"/>
-              </w:rPr>
-              <w:t xml:space="preserve">           </w:t>
-            </w:r>
-            <w:r>
-              <w:rPr>
-                <w:b/>
-                <w:noProof/>
-                <w:sz w:val="16"/>
-                <w:szCs w:val="16"/>
-                <w:lang w:eastAsia="zh-CN"/>
-              </w:rPr>
-              <w:pict w14:anchorId="03B0EA08">
-                <v:shape id="_x0000_i1034" type="#_x0000_t75" style="width:8.25pt;height:8.25pt;visibility:visible">
-                  <v:imagedata r:id="rId7" o:title=""/>
-                </v:shape>
-              </w:pict>
-            </w:r>
-          </w:p>
-          <w:p>
-            <w:pPr>
-              <w:pStyle w:val="ColorfulList-Accent11"/>
-              <w:numPr>
-                <w:ilvl w:val="0"/>
-                <w:numId w:val="2"/>
-              </w:numPr>
-              <w:spacing w:after="0" w:line="240" w:lineRule="auto"/>
-              <w:rPr>
-                <w:b/>
-                <w:sz w:val="16"/>
-                <w:szCs w:val="16"/>
-              </w:rPr>
-            </w:pPr>
-            <w:r>
-              <w:rPr>
-                <w:b/>
-                <w:sz w:val="16"/>
-                <w:szCs w:val="16"/>
-              </w:rPr>
-              <w:t>Do you enjoy the work you perform</w:t>
-            </w:r>
-            <w:r>
-              <w:rPr>
-                <w:b/>
-                <w:sz w:val="16"/>
-                <w:szCs w:val="16"/>
-              </w:rPr>
-              <w:t>ed</w:t>
-            </w:r>
-            <w:r>
-              <w:rPr>
-                <w:b/>
-                <w:sz w:val="16"/>
-                <w:szCs w:val="16"/>
-              </w:rPr>
-              <w:t>?</w:t>
-            </w:r>
-            <w:r>
-              <w:rPr>
-                <w:b/>
-                <w:sz w:val="16"/>
-                <w:szCs w:val="16"/>
-              </w:rPr>
-              <w:tab/>
-              <w:t xml:space="preserve">                                                        </w:t>
-            </w:r>
-            <w:r>
-              <w:rPr>
-                <w:b/>
-                <w:sz w:val="16"/>
-                <w:szCs w:val="16"/>
-              </w:rPr>
-              <w:t xml:space="preserve"> </w:t>
-            </w:r>
-            <w:r>
-              <w:rPr>
-                <w:b/>
-                <w:sz w:val="16"/>
-                <w:szCs w:val="16"/>
-              </w:rPr>
-              <w:t xml:space="preserve">   </w:t>
-            </w:r>
-            <w:r>
-              <w:rPr>
-                <w:b/>
-                <w:noProof/>
-                <w:sz w:val="16"/>
-                <w:szCs w:val="16"/>
-                <w:lang w:eastAsia="zh-CN"/>
-              </w:rPr>
-              <w:pict w14:anchorId="03B0EA09">
-                <v:shape id="_x0000_i1035" type="#_x0000_t75" style="width:8.25pt;height:8.25pt;visibility:visible">
-                  <v:imagedata r:id="rId7" o:title=""/>
-                </v:shape>
-              </w:pict>
-            </w:r>
-            <w:r>
-              <w:rPr>
-                <w:b/>
-                <w:sz w:val="16"/>
-                <w:szCs w:val="16"/>
-              </w:rPr>
-              <w:t xml:space="preserve">      </w:t>
-            </w:r>
-            <w:r>
-              <w:rPr>
-                <w:b/>
-                <w:sz w:val="16"/>
-                <w:szCs w:val="16"/>
-              </w:rPr>
-              <w:t xml:space="preserve">         </w:t>
-            </w:r>
-            <w:r>
-              <w:rPr>
-                <w:b/>
-                <w:noProof/>
-                <w:sz w:val="16"/>
-                <w:szCs w:val="16"/>
-                <w:lang w:eastAsia="zh-CN"/>
-              </w:rPr>
-              <w:pict w14:anchorId="03B0EA0A">
-                <v:shape id="_x0000_i1036" type="#_x0000_t75" style="width:8.25pt;height:8.25pt;visibility:visible">
-                  <v:imagedata r:id="rId7" o:title=""/>
-                </v:shape>
-              </w:pict>
-            </w:r>
-            <w:r>
-              <w:rPr>
-                <w:b/>
-                <w:sz w:val="16"/>
-                <w:szCs w:val="16"/>
-              </w:rPr>
-              <w:t xml:space="preserve">                  </w:t>
-            </w:r>
-            <w:r>
-              <w:rPr>
-                <w:b/>
-                <w:noProof/>
-                <w:sz w:val="16"/>
-                <w:szCs w:val="16"/>
-                <w:lang w:eastAsia="zh-CN"/>
-              </w:rPr>
-              <w:pict w14:anchorId="03B0EA0B">
-                <v:shape id="_x0000_i1037" type="#_x0000_t75" style="width:8.25pt;height:8.25pt;visibility:visible">
-                  <v:imagedata r:id="rId7" o:title=""/>
-                </v:shape>
-              </w:pict>
-            </w:r>
-            <w:r>
-              <w:rPr>
-                <w:b/>
-                <w:sz w:val="16"/>
-                <w:szCs w:val="16"/>
-              </w:rPr>
-              <w:t xml:space="preserve">               </w:t>
-            </w:r>
-            <w:r>
-              <w:rPr>
-                <w:b/>
-                <w:sz w:val="16"/>
-                <w:szCs w:val="16"/>
-              </w:rPr>
-              <w:t xml:space="preserve">  </w:t>
-            </w:r>
-            <w:r>
-              <w:rPr>
-                <w:b/>
-                <w:sz w:val="16"/>
-                <w:szCs w:val="16"/>
-              </w:rPr>
-              <w:t xml:space="preserve"> </w:t>
-            </w:r>
-            <w:r>
-              <w:rPr>
-                <w:b/>
-                <w:noProof/>
-                <w:sz w:val="16"/>
-                <w:szCs w:val="16"/>
-                <w:lang w:eastAsia="zh-CN"/>
-              </w:rPr>
-              <w:pict w14:anchorId="03B0EA0C">
-                <v:shape id="_x0000_i1038" type="#_x0000_t75" style="width:8.25pt;height:8.25pt;visibility:visible">
-                  <v:imagedata r:id="rId7" o:title=""/>
-                </v:shape>
-              </w:pict>
-            </w:r>
-            <w:r>
-              <w:rPr>
-                <w:b/>
-                <w:sz w:val="16"/>
-                <w:szCs w:val="16"/>
-              </w:rPr>
-              <w:t xml:space="preserve">           </w:t>
-            </w:r>
-            <w:r>
-              <w:rPr>
-                <w:b/>
-                <w:noProof/>
-                <w:sz w:val="16"/>
-                <w:szCs w:val="16"/>
-                <w:lang w:eastAsia="zh-CN"/>
-              </w:rPr>
-              <w:pict w14:anchorId="03B0EA0D">
-                <v:shape id="_x0000_i1039" type="#_x0000_t75" style="width:8.25pt;height:8.25pt;visibility:visible">
-                  <v:imagedata r:id="rId7" o:title=""/>
-                </v:shape>
-              </w:pict>
-            </w:r>
-          </w:p>
-          <w:p>
-            <w:pPr>
-              <w:pStyle w:val="ColorfulList-Accent11"/>
-              <w:numPr>
-                <w:ilvl w:val="0"/>
-                <w:numId w:val="2"/>
-              </w:numPr>
-              <w:spacing w:after="0" w:line="240" w:lineRule="auto"/>
-              <w:rPr>
-                <w:b/>
-                <w:sz w:val="16"/>
-                <w:szCs w:val="16"/>
-              </w:rPr>
-            </w:pPr>
-            <w:r>
-              <w:rPr>
-                <w:b/>
-                <w:sz w:val="16"/>
-                <w:szCs w:val="16"/>
-              </w:rPr>
-              <w:t xml:space="preserve">Is the work you are doing important to your employer?                                                </w:t>
-            </w:r>
-            <w:r>
-              <w:rPr>
-                <w:b/>
-                <w:noProof/>
-                <w:sz w:val="16"/>
-                <w:szCs w:val="16"/>
-                <w:lang w:eastAsia="zh-CN"/>
-              </w:rPr>
-              <w:pict w14:anchorId="03B0EA0E">
-                <v:shape id="_x0000_i1040" type="#_x0000_t75" style="width:8.25pt;height:8.25pt;visibility:visible">
-                  <v:imagedata r:id="rId7" o:title=""/>
-                </v:shape>
-              </w:pict>
-            </w:r>
-            <w:r>
-              <w:rPr>
-                <w:b/>
-                <w:sz w:val="16"/>
-                <w:szCs w:val="16"/>
-              </w:rPr>
-              <w:t xml:space="preserve">      </w:t>
-            </w:r>
-            <w:r>
-              <w:rPr>
-                <w:b/>
-                <w:sz w:val="16"/>
-                <w:szCs w:val="16"/>
-              </w:rPr>
-              <w:t xml:space="preserve">         </w:t>
-            </w:r>
-            <w:r>
-              <w:rPr>
-                <w:b/>
-                <w:noProof/>
-                <w:sz w:val="16"/>
-                <w:szCs w:val="16"/>
-                <w:lang w:eastAsia="zh-CN"/>
-              </w:rPr>
-              <w:pict w14:anchorId="03B0EA0F">
-                <v:shape id="_x0000_i1041" type="#_x0000_t75" style="width:8.25pt;height:8.25pt;visibility:visible">
-                  <v:imagedata r:id="rId7" o:title=""/>
-                </v:shape>
-              </w:pict>
-            </w:r>
-            <w:r>
-              <w:rPr>
-                <w:b/>
-                <w:sz w:val="16"/>
-                <w:szCs w:val="16"/>
-              </w:rPr>
-              <w:t xml:space="preserve">                  </w:t>
-            </w:r>
-            <w:r>
-              <w:rPr>
-                <w:b/>
-                <w:noProof/>
-                <w:sz w:val="16"/>
-                <w:szCs w:val="16"/>
-                <w:lang w:eastAsia="zh-CN"/>
-              </w:rPr>
-              <w:pict w14:anchorId="03B0EA10">
-                <v:shape id="_x0000_i1042" type="#_x0000_t75" style="width:8.25pt;height:8.25pt;visibility:visible">
-                  <v:imagedata r:id="rId7" o:title=""/>
-                </v:shape>
-              </w:pict>
-            </w:r>
-            <w:r>
-              <w:rPr>
-                <w:b/>
-                <w:sz w:val="16"/>
-                <w:szCs w:val="16"/>
-              </w:rPr>
-              <w:t xml:space="preserve">               </w:t>
-            </w:r>
-            <w:r>
-              <w:rPr>
-                <w:b/>
-                <w:sz w:val="16"/>
-                <w:szCs w:val="16"/>
-              </w:rPr>
-              <w:t xml:space="preserve">  </w:t>
-            </w:r>
-            <w:r>
-              <w:rPr>
-                <w:b/>
-                <w:sz w:val="16"/>
-                <w:szCs w:val="16"/>
-              </w:rPr>
-              <w:t xml:space="preserve"> </w:t>
-            </w:r>
-            <w:r>
-              <w:rPr>
-                <w:b/>
-                <w:noProof/>
-                <w:sz w:val="16"/>
-                <w:szCs w:val="16"/>
-                <w:lang w:eastAsia="zh-CN"/>
-              </w:rPr>
-              <w:pict w14:anchorId="03B0EA11">
-                <v:shape id="_x0000_i1043" type="#_x0000_t75" style="width:8.25pt;height:8.25pt;visibility:visible">
-                  <v:imagedata r:id="rId7" o:title=""/>
-                </v:shape>
-              </w:pict>
-            </w:r>
-            <w:r>
-              <w:rPr>
-                <w:b/>
-                <w:sz w:val="16"/>
-                <w:szCs w:val="16"/>
-              </w:rPr>
-              <w:t xml:space="preserve">           </w:t>
-            </w:r>
-            <w:r>
-              <w:rPr>
-                <w:b/>
-                <w:noProof/>
-                <w:sz w:val="16"/>
-                <w:szCs w:val="16"/>
-                <w:lang w:eastAsia="zh-CN"/>
-              </w:rPr>
-              <w:pict w14:anchorId="03B0EA12">
-                <v:shape id="_x0000_i1044" type="#_x0000_t75" style="width:8.25pt;height:8.25pt;visibility:visible">
-                  <v:imagedata r:id="rId7" o:title=""/>
-                </v:shape>
-              </w:pict>
-            </w:r>
-          </w:p>
-          <w:p>
-            <w:pPr>
-              <w:pStyle w:val="ColorfulList-Accent11"/>
-              <w:numPr>
-                <w:ilvl w:val="0"/>
-                <w:numId w:val="2"/>
-              </w:numPr>
-              <w:spacing w:after="0" w:line="240" w:lineRule="auto"/>
-              <w:rPr>
-                <w:b/>
-                <w:sz w:val="16"/>
-                <w:szCs w:val="16"/>
-              </w:rPr>
-            </w:pPr>
-            <w:r>
-              <w:rPr>
-                <w:b/>
-                <w:sz w:val="16"/>
-                <w:szCs w:val="16"/>
-              </w:rPr>
-              <w:t>D</w:t>
-            </w:r>
-            <w:r>
-              <w:rPr>
-                <w:b/>
-                <w:sz w:val="16"/>
-                <w:szCs w:val="16"/>
-              </w:rPr>
-              <w:t>id</w:t>
-            </w:r>
-            <w:r>
-              <w:rPr>
-                <w:b/>
-                <w:sz w:val="16"/>
-                <w:szCs w:val="16"/>
-              </w:rPr>
-              <w:t xml:space="preserve"> this position fulfill your expectation</w:t>
-            </w:r>
-            <w:r>
-              <w:rPr>
-                <w:b/>
-                <w:sz w:val="16"/>
-                <w:szCs w:val="16"/>
-              </w:rPr>
-              <w:t>s</w:t>
-            </w:r>
-            <w:r>
-              <w:rPr>
-                <w:b/>
-                <w:sz w:val="16"/>
-                <w:szCs w:val="16"/>
-              </w:rPr>
-              <w:t xml:space="preserve">?                                                                     </w:t>
-            </w:r>
-            <w:r>
-              <w:rPr>
-                <w:b/>
-                <w:sz w:val="16"/>
-                <w:szCs w:val="16"/>
-              </w:rPr>
-              <w:t xml:space="preserve"> </w:t>
-            </w:r>
-            <w:r>
-              <w:rPr>
-                <w:b/>
-                <w:sz w:val="16"/>
-                <w:szCs w:val="16"/>
-              </w:rPr>
-              <w:t xml:space="preserve"> </w:t>
-            </w:r>
-            <w:r>
-              <w:rPr>
-                <w:b/>
-                <w:sz w:val="16"/>
-                <w:szCs w:val="16"/>
-              </w:rPr>
-              <w:t xml:space="preserve"> </w:t>
-            </w:r>
-            <w:r>
-              <w:rPr>
-                <w:b/>
-                <w:sz w:val="16"/>
-                <w:szCs w:val="16"/>
-              </w:rPr>
-              <w:t xml:space="preserve"> </w:t>
-            </w:r>
-            <w:r>
-              <w:rPr>
-                <w:b/>
-                <w:noProof/>
-                <w:sz w:val="16"/>
-                <w:szCs w:val="16"/>
-                <w:lang w:eastAsia="zh-CN"/>
-              </w:rPr>
-              <w:pict w14:anchorId="03B0EA13">
-                <v:shape id="_x0000_i1045" type="#_x0000_t75" style="width:8.25pt;height:8.25pt;visibility:visible">
-                  <v:imagedata r:id="rId7" o:title=""/>
-                </v:shape>
-              </w:pict>
-            </w:r>
-            <w:r>
-              <w:rPr>
-                <w:b/>
-                <w:sz w:val="16"/>
-                <w:szCs w:val="16"/>
-              </w:rPr>
-              <w:t xml:space="preserve">      </w:t>
-            </w:r>
-            <w:r>
-              <w:rPr>
-                <w:b/>
-                <w:sz w:val="16"/>
-                <w:szCs w:val="16"/>
-              </w:rPr>
-              <w:t xml:space="preserve">         </w:t>
-            </w:r>
-            <w:r>
-              <w:rPr>
-                <w:b/>
-                <w:noProof/>
-                <w:sz w:val="16"/>
-                <w:szCs w:val="16"/>
-                <w:lang w:eastAsia="zh-CN"/>
-              </w:rPr>
-              <w:pict w14:anchorId="03B0EA14">
-                <v:shape id="_x0000_i1046" type="#_x0000_t75" style="width:8.25pt;height:8.25pt;visibility:visible">
-                  <v:imagedata r:id="rId7" o:title=""/>
-                </v:shape>
-              </w:pict>
-            </w:r>
-            <w:r>
-              <w:rPr>
-                <w:b/>
-                <w:sz w:val="16"/>
-                <w:szCs w:val="16"/>
-              </w:rPr>
-              <w:t xml:space="preserve">                  </w:t>
-            </w:r>
-            <w:r>
-              <w:rPr>
-                <w:b/>
-                <w:noProof/>
-                <w:sz w:val="16"/>
-                <w:szCs w:val="16"/>
-                <w:lang w:eastAsia="zh-CN"/>
-              </w:rPr>
-              <w:pict w14:anchorId="03B0EA15">
-                <v:shape id="_x0000_i1047" type="#_x0000_t75" style="width:8.25pt;height:8.25pt;visibility:visible">
-                  <v:imagedata r:id="rId7" o:title=""/>
-                </v:shape>
-              </w:pict>
-            </w:r>
-            <w:r>
-              <w:rPr>
-                <w:b/>
-                <w:sz w:val="16"/>
-                <w:szCs w:val="16"/>
-              </w:rPr>
-              <w:t xml:space="preserve">               </w:t>
-            </w:r>
-            <w:r>
-              <w:rPr>
-                <w:b/>
-                <w:sz w:val="16"/>
-                <w:szCs w:val="16"/>
-              </w:rPr>
-              <w:t xml:space="preserve">  </w:t>
-            </w:r>
-            <w:r>
-              <w:rPr>
-                <w:b/>
-                <w:sz w:val="16"/>
-                <w:szCs w:val="16"/>
-              </w:rPr>
-              <w:t xml:space="preserve"> </w:t>
-            </w:r>
-            <w:r>
-              <w:rPr>
-                <w:b/>
-                <w:noProof/>
-                <w:sz w:val="16"/>
-                <w:szCs w:val="16"/>
-                <w:lang w:eastAsia="zh-CN"/>
-              </w:rPr>
-              <w:pict w14:anchorId="03B0EA16">
-                <v:shape id="_x0000_i1048" type="#_x0000_t75" style="width:8.25pt;height:8.25pt;visibility:visible">
-                  <v:imagedata r:id="rId7" o:title=""/>
-                </v:shape>
-              </w:pict>
-            </w:r>
-            <w:r>
-              <w:rPr>
-                <w:b/>
-                <w:sz w:val="16"/>
-                <w:szCs w:val="16"/>
-              </w:rPr>
-              <w:t xml:space="preserve">           </w:t>
-            </w:r>
-            <w:r>
-              <w:rPr>
-                <w:b/>
-                <w:noProof/>
-                <w:sz w:val="16"/>
-                <w:szCs w:val="16"/>
-                <w:lang w:eastAsia="zh-CN"/>
-              </w:rPr>
-              <w:pict w14:anchorId="03B0EA17">
-                <v:shape id="_x0000_i1049" type="#_x0000_t75" style="width:8.25pt;height:8.25pt;visibility:visible">
-                  <v:imagedata r:id="rId7" o:title=""/>
-                </v:shape>
-              </w:pict>
-            </w:r>
-          </w:p>
-          <w:p>
-            <w:pPr>
-              <w:jc w:val="center"/>
-              <w:rPr>
-                <w:b/>
-                <w:sz w:val="16"/>
-                <w:szCs w:val="16"/>
-              </w:rPr>
-            </w:pPr>
-          </w:p>
-        </w:tc>
-      </w:tr>
-      <w:tr>
-        <w:tc>
-          <w:tcPr>
-            <w:tcW w:w="10170" w:type="dxa"/>
-          </w:tcPr>
-          <w:p>
-            <w:pPr>
-              <w:jc w:val="center"/>
-              <w:rPr>
-                <w:b/>
-                <w:sz w:val="16"/>
-                <w:szCs w:val="16"/>
-              </w:rPr>
-            </w:pPr>
-            <w:r>
-              <w:rPr>
-                <w:b/>
-                <w:u w:val="single"/>
-              </w:rPr>
-              <w:t>Supervision</w:t>
-            </w:r>
-            <w:r>
-              <w:rPr>
-                <w:b/>
-                <w:sz w:val="16"/>
-                <w:szCs w:val="16"/>
-              </w:rPr>
-              <w:tab/>
-            </w:r>
-            <w:r>
-              <w:rPr>
-                <w:b/>
-                <w:sz w:val="16"/>
-                <w:szCs w:val="16"/>
-              </w:rPr>
-              <w:tab/>
-            </w:r>
-            <w:r>
-              <w:rPr>
-                <w:b/>
-                <w:sz w:val="16"/>
-                <w:szCs w:val="16"/>
-              </w:rPr>
-              <w:tab/>
-            </w:r>
-            <w:r>
-              <w:rPr>
-                <w:b/>
-                <w:sz w:val="16"/>
-                <w:szCs w:val="16"/>
-              </w:rPr>
-              <w:tab/>
-            </w:r>
-            <w:r>
-              <w:rPr>
-                <w:b/>
-                <w:sz w:val="16"/>
-                <w:szCs w:val="16"/>
-              </w:rPr>
-              <w:tab/>
-              <w:t xml:space="preserve">                 </w:t>
-            </w:r>
-            <w:r>
-              <w:rPr>
-                <w:b/>
-                <w:sz w:val="16"/>
-                <w:szCs w:val="16"/>
-              </w:rPr>
-              <w:t xml:space="preserve">Always   </w:t>
-            </w:r>
-            <w:r>
-              <w:rPr>
-                <w:sz w:val="16"/>
-                <w:szCs w:val="16"/>
-              </w:rPr>
-              <w:t xml:space="preserve">Very Often  </w:t>
-            </w:r>
-            <w:r>
-              <w:rPr>
-                <w:b/>
-                <w:sz w:val="16"/>
-                <w:szCs w:val="16"/>
-              </w:rPr>
-              <w:t xml:space="preserve">  </w:t>
-            </w:r>
-            <w:r>
-              <w:rPr>
-                <w:sz w:val="16"/>
-                <w:szCs w:val="16"/>
-              </w:rPr>
-              <w:t xml:space="preserve">Sometimes  </w:t>
-            </w:r>
-            <w:r>
-              <w:rPr>
-                <w:b/>
-                <w:sz w:val="16"/>
-                <w:szCs w:val="16"/>
-              </w:rPr>
-              <w:t xml:space="preserve">    </w:t>
-            </w:r>
-            <w:r>
-              <w:rPr>
-                <w:sz w:val="16"/>
-                <w:szCs w:val="16"/>
-              </w:rPr>
-              <w:t>Rarely  Never</w:t>
-            </w:r>
-          </w:p>
-          <w:p>
-            <w:pPr>
-              <w:jc w:val="center"/>
-              <w:rPr>
-                <w:b/>
-                <w:sz w:val="16"/>
-                <w:szCs w:val="16"/>
-              </w:rPr>
-            </w:pPr>
-          </w:p>
-          <w:p>
-            <w:pPr>
-              <w:pStyle w:val="ColorfulList-Accent11"/>
-              <w:numPr>
-                <w:ilvl w:val="0"/>
-                <w:numId w:val="3"/>
-              </w:numPr>
-              <w:spacing w:after="0" w:line="240" w:lineRule="auto"/>
-              <w:rPr>
-                <w:b/>
-                <w:sz w:val="16"/>
-                <w:szCs w:val="16"/>
-              </w:rPr>
-            </w:pPr>
-            <w:r>
-              <w:rPr>
-                <w:b/>
-                <w:sz w:val="16"/>
-                <w:szCs w:val="16"/>
-              </w:rPr>
-              <w:t xml:space="preserve">Was your supervisor available to assist or train you?                                                         </w:t>
-            </w:r>
-            <w:r>
-              <w:rPr>
-                <w:b/>
-                <w:noProof/>
-                <w:sz w:val="16"/>
-                <w:szCs w:val="16"/>
-                <w:lang w:eastAsia="zh-CN"/>
-              </w:rPr>
-              <w:pict w14:anchorId="03B0EA18">
-                <v:shape id="_x0000_i1050" type="#_x0000_t75" style="width:8.25pt;height:8.25pt;visibility:visible">
-                  <v:imagedata r:id="rId7" o:title=""/>
-                </v:shape>
-              </w:pict>
-            </w:r>
-            <w:r>
-              <w:rPr>
-                <w:b/>
-                <w:sz w:val="16"/>
-                <w:szCs w:val="16"/>
-              </w:rPr>
-              <w:t xml:space="preserve">      </w:t>
-            </w:r>
-            <w:r>
-              <w:rPr>
-                <w:b/>
-                <w:sz w:val="16"/>
-                <w:szCs w:val="16"/>
-              </w:rPr>
-              <w:t xml:space="preserve">         </w:t>
-            </w:r>
-            <w:r>
-              <w:rPr>
-                <w:b/>
-                <w:noProof/>
-                <w:sz w:val="16"/>
-                <w:szCs w:val="16"/>
-                <w:lang w:eastAsia="zh-CN"/>
-              </w:rPr>
-              <w:pict w14:anchorId="03B0EA19">
-                <v:shape id="_x0000_i1051" type="#_x0000_t75" style="width:8.25pt;height:8.25pt;visibility:visible">
-                  <v:imagedata r:id="rId7" o:title=""/>
-                </v:shape>
-              </w:pict>
-            </w:r>
-            <w:r>
-              <w:rPr>
-                <w:b/>
-                <w:sz w:val="16"/>
-                <w:szCs w:val="16"/>
-              </w:rPr>
-              <w:t xml:space="preserve">                  </w:t>
-            </w:r>
-            <w:r>
-              <w:rPr>
-                <w:b/>
-                <w:noProof/>
-                <w:sz w:val="16"/>
-                <w:szCs w:val="16"/>
-                <w:lang w:eastAsia="zh-CN"/>
-              </w:rPr>
-              <w:pict w14:anchorId="03B0EA1A">
-                <v:shape id="_x0000_i1052" type="#_x0000_t75" style="width:8.25pt;height:8.25pt;visibility:visible">
-                  <v:imagedata r:id="rId7" o:title=""/>
-                </v:shape>
-              </w:pict>
-            </w:r>
-            <w:r>
-              <w:rPr>
-                <w:b/>
-                <w:sz w:val="16"/>
-                <w:szCs w:val="16"/>
-              </w:rPr>
-              <w:t xml:space="preserve">               </w:t>
-            </w:r>
-            <w:r>
-              <w:rPr>
-                <w:b/>
-                <w:sz w:val="16"/>
-                <w:szCs w:val="16"/>
-              </w:rPr>
-              <w:t xml:space="preserve">  </w:t>
-            </w:r>
-            <w:r>
-              <w:rPr>
-                <w:b/>
-                <w:sz w:val="16"/>
-                <w:szCs w:val="16"/>
-              </w:rPr>
-              <w:t xml:space="preserve"> </w:t>
-            </w:r>
-            <w:r>
-              <w:rPr>
-                <w:b/>
-                <w:noProof/>
-                <w:sz w:val="16"/>
-                <w:szCs w:val="16"/>
-                <w:lang w:eastAsia="zh-CN"/>
-              </w:rPr>
-              <w:pict w14:anchorId="03B0EA1B">
-                <v:shape id="_x0000_i1053" type="#_x0000_t75" style="width:8.25pt;height:8.25pt;visibility:visible">
-                  <v:imagedata r:id="rId7" o:title=""/>
-                </v:shape>
-              </w:pict>
-            </w:r>
-            <w:r>
-              <w:rPr>
-                <w:b/>
-                <w:sz w:val="16"/>
-                <w:szCs w:val="16"/>
-              </w:rPr>
-              <w:t xml:space="preserve">           </w:t>
-            </w:r>
-            <w:r>
-              <w:rPr>
-                <w:b/>
-                <w:noProof/>
-                <w:sz w:val="16"/>
-                <w:szCs w:val="16"/>
-                <w:lang w:eastAsia="zh-CN"/>
-              </w:rPr>
-              <w:pict w14:anchorId="03B0EA1C">
-                <v:shape id="_x0000_i1054" type="#_x0000_t75" style="width:8.25pt;height:8.25pt;visibility:visible">
-                  <v:imagedata r:id="rId7" o:title=""/>
-                </v:shape>
-              </w:pict>
-            </w:r>
-          </w:p>
-          <w:p>
-            <w:pPr>
-              <w:pStyle w:val="ColorfulList-Accent11"/>
-              <w:numPr>
-                <w:ilvl w:val="0"/>
-                <w:numId w:val="3"/>
-              </w:numPr>
-              <w:spacing w:after="0" w:line="240" w:lineRule="auto"/>
-              <w:rPr>
-                <w:b/>
-                <w:sz w:val="16"/>
-                <w:szCs w:val="16"/>
-              </w:rPr>
-            </w:pPr>
-            <w:r>
-              <w:rPr>
-                <w:b/>
-                <w:sz w:val="16"/>
-                <w:szCs w:val="16"/>
-              </w:rPr>
-              <w:t xml:space="preserve">Did your supervisor explain what was expected of </w:t>
-            </w:r>
-          </w:p>
-          <w:p>
-            <w:pPr>
-              <w:pStyle w:val="ColorfulList-Accent11"/>
-              <w:ind w:left="0"/>
-              <w:rPr>
-                <w:b/>
-                <w:sz w:val="16"/>
-                <w:szCs w:val="16"/>
-              </w:rPr>
-            </w:pPr>
-            <w:r>
-              <w:rPr>
-                <w:b/>
-                <w:sz w:val="16"/>
-                <w:szCs w:val="16"/>
-              </w:rPr>
-              <w:t xml:space="preserve">                you in your position?                        </w:t>
-            </w:r>
-            <w:r>
-              <w:rPr>
-                <w:b/>
-                <w:sz w:val="16"/>
-                <w:szCs w:val="16"/>
-              </w:rPr>
-              <w:tab/>
-            </w:r>
-            <w:r>
-              <w:rPr>
-                <w:b/>
-                <w:sz w:val="16"/>
-                <w:szCs w:val="16"/>
-              </w:rPr>
-              <w:tab/>
-            </w:r>
-            <w:r>
-              <w:rPr>
-                <w:b/>
-                <w:sz w:val="16"/>
-                <w:szCs w:val="16"/>
-              </w:rPr>
-              <w:tab/>
-              <w:t xml:space="preserve">                                            </w:t>
-            </w:r>
-            <w:r>
-              <w:rPr>
-                <w:b/>
-                <w:noProof/>
-                <w:sz w:val="16"/>
-                <w:szCs w:val="16"/>
-                <w:lang w:eastAsia="zh-CN"/>
-              </w:rPr>
-              <w:pict w14:anchorId="03B0EA1D">
-                <v:shape id="_x0000_i1055" type="#_x0000_t75" style="width:8.25pt;height:8.25pt;visibility:visible">
-                  <v:imagedata r:id="rId7" o:title=""/>
-                </v:shape>
-              </w:pict>
-            </w:r>
-            <w:r>
-              <w:rPr>
-                <w:b/>
-                <w:sz w:val="16"/>
-                <w:szCs w:val="16"/>
-              </w:rPr>
-              <w:t xml:space="preserve">      </w:t>
-            </w:r>
-            <w:r>
-              <w:rPr>
-                <w:b/>
-                <w:sz w:val="16"/>
-                <w:szCs w:val="16"/>
-              </w:rPr>
-              <w:t xml:space="preserve">         </w:t>
-            </w:r>
-            <w:r>
-              <w:rPr>
-                <w:b/>
-                <w:noProof/>
-                <w:sz w:val="16"/>
-                <w:szCs w:val="16"/>
-                <w:lang w:eastAsia="zh-CN"/>
-              </w:rPr>
-              <w:pict w14:anchorId="03B0EA1E">
-                <v:shape id="_x0000_i1056" type="#_x0000_t75" style="width:8.25pt;height:8.25pt;visibility:visible">
-                  <v:imagedata r:id="rId7" o:title=""/>
-                </v:shape>
-              </w:pict>
-            </w:r>
-            <w:r>
-              <w:rPr>
-                <w:b/>
-                <w:sz w:val="16"/>
-                <w:szCs w:val="16"/>
-              </w:rPr>
-              <w:t xml:space="preserve">                  </w:t>
-            </w:r>
-            <w:r>
-              <w:rPr>
-                <w:b/>
-                <w:noProof/>
-                <w:sz w:val="16"/>
-                <w:szCs w:val="16"/>
-                <w:lang w:eastAsia="zh-CN"/>
-              </w:rPr>
-              <w:pict w14:anchorId="03B0EA1F">
-                <v:shape id="_x0000_i1057" type="#_x0000_t75" style="width:8.25pt;height:8.25pt;visibility:visible">
-                  <v:imagedata r:id="rId7" o:title=""/>
-                </v:shape>
-              </w:pict>
-            </w:r>
-            <w:r>
-              <w:rPr>
-                <w:b/>
-                <w:sz w:val="16"/>
-                <w:szCs w:val="16"/>
-              </w:rPr>
-              <w:t xml:space="preserve">               </w:t>
-            </w:r>
-            <w:r>
-              <w:rPr>
-                <w:b/>
-                <w:sz w:val="16"/>
-                <w:szCs w:val="16"/>
-              </w:rPr>
-              <w:t xml:space="preserve">  </w:t>
-            </w:r>
-            <w:r>
-              <w:rPr>
-                <w:b/>
-                <w:sz w:val="16"/>
-                <w:szCs w:val="16"/>
-              </w:rPr>
-              <w:t xml:space="preserve"> </w:t>
-            </w:r>
-            <w:r>
-              <w:rPr>
-                <w:b/>
-                <w:noProof/>
-                <w:sz w:val="16"/>
-                <w:szCs w:val="16"/>
-                <w:lang w:eastAsia="zh-CN"/>
-              </w:rPr>
-              <w:pict w14:anchorId="03B0EA20">
-                <v:shape id="_x0000_i1058" type="#_x0000_t75" style="width:8.25pt;height:8.25pt;visibility:visible">
-                  <v:imagedata r:id="rId7" o:title=""/>
-                </v:shape>
-              </w:pict>
-            </w:r>
-            <w:r>
-              <w:rPr>
-                <w:b/>
-                <w:sz w:val="16"/>
-                <w:szCs w:val="16"/>
-              </w:rPr>
-              <w:t xml:space="preserve">           </w:t>
-            </w:r>
-            <w:r>
-              <w:rPr>
-                <w:b/>
-                <w:noProof/>
-                <w:sz w:val="16"/>
-                <w:szCs w:val="16"/>
-                <w:lang w:eastAsia="zh-CN"/>
-              </w:rPr>
-              <w:pict w14:anchorId="03B0EA21">
-                <v:shape id="_x0000_i1059" type="#_x0000_t75" style="width:8.25pt;height:8.25pt;visibility:visible">
-                  <v:imagedata r:id="rId7" o:title=""/>
-                </v:shape>
-              </w:pict>
-            </w:r>
-          </w:p>
-          <w:p>
-            <w:pPr>
-              <w:pStyle w:val="ColorfulList-Accent11"/>
-              <w:numPr>
-                <w:ilvl w:val="0"/>
-                <w:numId w:val="3"/>
-              </w:numPr>
-              <w:spacing w:after="0" w:line="240" w:lineRule="auto"/>
-              <w:rPr>
-                <w:b/>
-                <w:sz w:val="16"/>
-                <w:szCs w:val="16"/>
-              </w:rPr>
-            </w:pPr>
-            <w:r>
-              <w:rPr>
-                <w:b/>
-                <w:sz w:val="16"/>
-                <w:szCs w:val="16"/>
-              </w:rPr>
-              <w:t xml:space="preserve"> Did your supervisor give you </w:t>
-            </w:r>
-            <w:r>
-              <w:rPr>
-                <w:b/>
-                <w:sz w:val="16"/>
-                <w:szCs w:val="16"/>
-              </w:rPr>
-              <w:t xml:space="preserve">ongoing </w:t>
-            </w:r>
-            <w:r>
-              <w:rPr>
-                <w:b/>
-                <w:sz w:val="16"/>
-                <w:szCs w:val="16"/>
-              </w:rPr>
-              <w:t>feedback about your</w:t>
-            </w:r>
-          </w:p>
-          <w:p>
-            <w:pPr>
-              <w:pStyle w:val="ColorfulList-Accent11"/>
-              <w:ind w:left="360"/>
-              <w:rPr>
-                <w:b/>
-                <w:sz w:val="16"/>
-                <w:szCs w:val="16"/>
-              </w:rPr>
-            </w:pPr>
-            <w:r>
-              <w:rPr>
-                <w:b/>
-                <w:sz w:val="16"/>
-                <w:szCs w:val="16"/>
-              </w:rPr>
-              <w:t xml:space="preserve">     performance?    </w:t>
-            </w:r>
-            <w:r>
-              <w:rPr>
-                <w:b/>
-                <w:sz w:val="16"/>
-                <w:szCs w:val="16"/>
-              </w:rPr>
-              <w:t xml:space="preserve"> </w:t>
-            </w:r>
-            <w:r>
-              <w:rPr>
-                <w:b/>
-                <w:sz w:val="16"/>
-                <w:szCs w:val="16"/>
-              </w:rPr>
-              <w:t xml:space="preserve">                                                                                                                      </w:t>
-            </w:r>
-            <w:r>
-              <w:rPr>
-                <w:b/>
-                <w:noProof/>
-                <w:sz w:val="16"/>
-                <w:szCs w:val="16"/>
-                <w:lang w:eastAsia="zh-CN"/>
-              </w:rPr>
-              <w:pict w14:anchorId="03B0EA22">
-                <v:shape id="_x0000_i1060" type="#_x0000_t75" style="width:8.25pt;height:8.25pt;visibility:visible">
-                  <v:imagedata r:id="rId7" o:title=""/>
-                </v:shape>
-              </w:pict>
-            </w:r>
-            <w:r>
-              <w:rPr>
-                <w:b/>
-                <w:sz w:val="16"/>
-                <w:szCs w:val="16"/>
-              </w:rPr>
-              <w:t xml:space="preserve">      </w:t>
-            </w:r>
-            <w:r>
-              <w:rPr>
-                <w:b/>
-                <w:sz w:val="16"/>
-                <w:szCs w:val="16"/>
-              </w:rPr>
-              <w:t xml:space="preserve">         </w:t>
-            </w:r>
-            <w:r>
-              <w:rPr>
-                <w:b/>
-                <w:noProof/>
-                <w:sz w:val="16"/>
-                <w:szCs w:val="16"/>
-                <w:lang w:eastAsia="zh-CN"/>
-              </w:rPr>
-              <w:pict w14:anchorId="03B0EA23">
-                <v:shape id="_x0000_i1061" type="#_x0000_t75" style="width:8.25pt;height:8.25pt;visibility:visible">
-                  <v:imagedata r:id="rId7" o:title=""/>
-                </v:shape>
-              </w:pict>
-            </w:r>
-            <w:r>
-              <w:rPr>
-                <w:b/>
-                <w:sz w:val="16"/>
-                <w:szCs w:val="16"/>
-              </w:rPr>
-              <w:t xml:space="preserve">                </w:t>
-            </w:r>
-            <w:r>
-              <w:rPr>
-                <w:b/>
-                <w:sz w:val="16"/>
-                <w:szCs w:val="16"/>
-              </w:rPr>
-              <w:t xml:space="preserve"> </w:t>
-            </w:r>
-            <w:r>
-              <w:rPr>
-                <w:b/>
-                <w:sz w:val="16"/>
-                <w:szCs w:val="16"/>
-              </w:rPr>
-              <w:t xml:space="preserve">  </w:t>
-            </w:r>
-            <w:r>
-              <w:rPr>
-                <w:b/>
-                <w:noProof/>
-                <w:sz w:val="16"/>
-                <w:szCs w:val="16"/>
-                <w:lang w:eastAsia="zh-CN"/>
-              </w:rPr>
-              <w:pict w14:anchorId="03B0EA24">
-                <v:shape id="_x0000_i1062" type="#_x0000_t75" style="width:8.25pt;height:8.25pt;visibility:visible">
-                  <v:imagedata r:id="rId7" o:title=""/>
-                </v:shape>
-              </w:pict>
-            </w:r>
-            <w:r>
-              <w:rPr>
-                <w:b/>
-                <w:sz w:val="16"/>
-                <w:szCs w:val="16"/>
-              </w:rPr>
-              <w:t xml:space="preserve">               </w:t>
-            </w:r>
-            <w:r>
-              <w:rPr>
-                <w:b/>
-                <w:sz w:val="16"/>
-                <w:szCs w:val="16"/>
-              </w:rPr>
-              <w:t xml:space="preserve">  </w:t>
-            </w:r>
-            <w:r>
-              <w:rPr>
-                <w:b/>
-                <w:sz w:val="16"/>
-                <w:szCs w:val="16"/>
-              </w:rPr>
-              <w:t xml:space="preserve"> </w:t>
-            </w:r>
-            <w:r>
-              <w:rPr>
-                <w:b/>
-                <w:noProof/>
-                <w:sz w:val="16"/>
-                <w:szCs w:val="16"/>
-                <w:lang w:eastAsia="zh-CN"/>
-              </w:rPr>
-              <w:pict w14:anchorId="03B0EA25">
-                <v:shape id="_x0000_i1063" type="#_x0000_t75" style="width:8.25pt;height:8.25pt;visibility:visible">
-                  <v:imagedata r:id="rId7" o:title=""/>
-                </v:shape>
-              </w:pict>
-            </w:r>
-            <w:r>
-              <w:rPr>
-                <w:b/>
-                <w:sz w:val="16"/>
-                <w:szCs w:val="16"/>
-              </w:rPr>
-              <w:t xml:space="preserve">           </w:t>
-            </w:r>
-            <w:r>
-              <w:rPr>
-                <w:b/>
-                <w:noProof/>
-                <w:sz w:val="16"/>
-                <w:szCs w:val="16"/>
-                <w:lang w:eastAsia="zh-CN"/>
-              </w:rPr>
-              <w:pict w14:anchorId="03B0EA26">
-                <v:shape id="_x0000_i1064" type="#_x0000_t75" style="width:8.25pt;height:8.25pt;visibility:visible">
-                  <v:imagedata r:id="rId7" o:title=""/>
-                </v:shape>
-              </w:pict>
-            </w:r>
-          </w:p>
-        </w:tc>
-      </w:tr>
-      <w:tr>
-        <w:tc>
-          <w:tcPr>
-            <w:tcW w:w="10170" w:type="dxa"/>
-          </w:tcPr>
-          <w:p>
-            <w:pPr>
-              <w:rPr>
-                <w:b/>
-                <w:sz w:val="16"/>
-                <w:szCs w:val="16"/>
-              </w:rPr>
-            </w:pPr>
-            <w:r>
-              <w:rPr>
-                <w:b/>
-              </w:rPr>
-              <w:t xml:space="preserve">          </w:t>
-            </w:r>
-            <w:r>
-              <w:rPr>
-                <w:b/>
-                <w:u w:val="single"/>
-              </w:rPr>
-              <w:t>The Organization</w:t>
-            </w:r>
-            <w:r>
-              <w:rPr>
-                <w:b/>
-                <w:sz w:val="16"/>
-                <w:szCs w:val="16"/>
-              </w:rPr>
-              <w:tab/>
-            </w:r>
-            <w:r>
-              <w:rPr>
-                <w:b/>
-                <w:sz w:val="16"/>
-                <w:szCs w:val="16"/>
-              </w:rPr>
-              <w:tab/>
-              <w:t xml:space="preserve">             </w:t>
-            </w:r>
-            <w:r>
-              <w:rPr>
-                <w:b/>
-                <w:sz w:val="16"/>
-                <w:szCs w:val="16"/>
-              </w:rPr>
-              <w:t xml:space="preserve">                         </w:t>
-            </w:r>
-            <w:r>
-              <w:rPr>
-                <w:b/>
-                <w:sz w:val="16"/>
-                <w:szCs w:val="16"/>
-              </w:rPr>
-              <w:t xml:space="preserve">  Really Well   </w:t>
-            </w:r>
-            <w:r>
-              <w:rPr>
-                <w:b/>
-                <w:sz w:val="16"/>
-                <w:szCs w:val="16"/>
-              </w:rPr>
-              <w:t>Average</w:t>
-            </w:r>
-            <w:r>
-              <w:rPr>
-                <w:b/>
-                <w:sz w:val="16"/>
-                <w:szCs w:val="16"/>
-              </w:rPr>
-              <w:t xml:space="preserve">   Not at All    </w:t>
-            </w:r>
-          </w:p>
-          <w:p>
-            <w:pPr>
-              <w:jc w:val="center"/>
-              <w:rPr>
-                <w:b/>
-                <w:sz w:val="16"/>
-                <w:szCs w:val="16"/>
-              </w:rPr>
-            </w:pPr>
-          </w:p>
-          <w:p>
-            <w:pPr>
-              <w:pStyle w:val="ColorfulList-Accent11"/>
-              <w:numPr>
-                <w:ilvl w:val="0"/>
-                <w:numId w:val="4"/>
-              </w:numPr>
-              <w:spacing w:after="0" w:line="240" w:lineRule="auto"/>
-              <w:rPr>
-                <w:b/>
-                <w:sz w:val="16"/>
-                <w:szCs w:val="16"/>
-              </w:rPr>
-            </w:pPr>
-            <w:r>
-              <w:rPr>
-                <w:b/>
-                <w:sz w:val="16"/>
-                <w:szCs w:val="16"/>
-              </w:rPr>
-              <w:t>How much do you like being affiliated with this</w:t>
-            </w:r>
-          </w:p>
-          <w:p>
-            <w:pPr>
-              <w:pStyle w:val="ColorfulList-Accent11"/>
-              <w:ind w:left="0"/>
-              <w:rPr>
-                <w:b/>
-                <w:sz w:val="16"/>
-                <w:szCs w:val="16"/>
-              </w:rPr>
-            </w:pPr>
-            <w:r>
-              <w:rPr>
-                <w:b/>
-                <w:sz w:val="16"/>
-                <w:szCs w:val="16"/>
-              </w:rPr>
-              <w:t xml:space="preserve">                 Employer</w:t>
-            </w:r>
-            <w:r>
-              <w:rPr>
-                <w:b/>
-                <w:sz w:val="16"/>
-                <w:szCs w:val="16"/>
-              </w:rPr>
-              <w:t>?</w:t>
-            </w:r>
-            <w:r>
-              <w:rPr>
-                <w:b/>
-                <w:sz w:val="16"/>
-                <w:szCs w:val="16"/>
-              </w:rPr>
-              <w:t xml:space="preserve">                                                                                              </w:t>
-            </w:r>
-            <w:r>
-              <w:rPr>
-                <w:b/>
-                <w:noProof/>
-                <w:sz w:val="16"/>
-                <w:szCs w:val="16"/>
-                <w:lang w:eastAsia="zh-CN"/>
-              </w:rPr>
-              <w:pict w14:anchorId="03B0EA27">
-                <v:shape id="_x0000_i1065" type="#_x0000_t75" style="width:8.25pt;height:8.25pt;visibility:visible">
-                  <v:imagedata r:id="rId7" o:title=""/>
-                </v:shape>
-              </w:pict>
-            </w:r>
-            <w:r>
-              <w:rPr>
-                <w:b/>
-                <w:sz w:val="16"/>
-                <w:szCs w:val="16"/>
-              </w:rPr>
-              <w:t xml:space="preserve">                    </w:t>
-            </w:r>
-            <w:r>
-              <w:rPr>
-                <w:b/>
-                <w:noProof/>
-                <w:sz w:val="16"/>
-                <w:szCs w:val="16"/>
-                <w:lang w:eastAsia="zh-CN"/>
-              </w:rPr>
-              <w:pict w14:anchorId="03B0EA28">
-                <v:shape id="_x0000_i1066" type="#_x0000_t75" style="width:8.25pt;height:8.25pt;visibility:visible">
-                  <v:imagedata r:id="rId7" o:title=""/>
-                </v:shape>
-              </w:pict>
-            </w:r>
-            <w:r>
-              <w:rPr>
-                <w:b/>
-                <w:sz w:val="16"/>
-                <w:szCs w:val="16"/>
-              </w:rPr>
-              <w:t xml:space="preserve">                     </w:t>
-            </w:r>
-            <w:r>
-              <w:rPr>
-                <w:b/>
-                <w:noProof/>
-                <w:sz w:val="16"/>
-                <w:szCs w:val="16"/>
-                <w:lang w:eastAsia="zh-CN"/>
-              </w:rPr>
-              <w:pict w14:anchorId="03B0EA29">
-                <v:shape id="_x0000_i1067" type="#_x0000_t75" style="width:8.25pt;height:8.25pt;visibility:visible">
-                  <v:imagedata r:id="rId7" o:title=""/>
-                </v:shape>
-              </w:pict>
-            </w:r>
-            <w:r>
-              <w:rPr>
-                <w:b/>
-                <w:sz w:val="16"/>
-                <w:szCs w:val="16"/>
-              </w:rPr>
-              <w:t xml:space="preserve">             </w:t>
-            </w:r>
-          </w:p>
-          <w:p>
-            <w:pPr>
-              <w:pStyle w:val="ColorfulList-Accent11"/>
-              <w:numPr>
-                <w:ilvl w:val="0"/>
-                <w:numId w:val="4"/>
-              </w:numPr>
-              <w:spacing w:after="0" w:line="240" w:lineRule="auto"/>
-              <w:rPr>
-                <w:b/>
-                <w:sz w:val="16"/>
-                <w:szCs w:val="16"/>
-              </w:rPr>
-            </w:pPr>
-            <w:r>
-              <w:rPr>
-                <w:b/>
-                <w:sz w:val="16"/>
-                <w:szCs w:val="16"/>
-              </w:rPr>
-              <w:t>Were you provided with the necessary</w:t>
-            </w:r>
-            <w:r>
-              <w:rPr>
-                <w:b/>
-                <w:sz w:val="16"/>
-                <w:szCs w:val="16"/>
-              </w:rPr>
-              <w:t xml:space="preserve">                                                                                                             </w:t>
-            </w:r>
-            <w:r>
-              <w:rPr>
-                <w:b/>
-                <w:sz w:val="16"/>
-                <w:szCs w:val="16"/>
-              </w:rPr>
-              <w:t xml:space="preserve">Yes       </w:t>
-            </w:r>
-            <w:r>
-              <w:rPr>
-                <w:b/>
-                <w:sz w:val="16"/>
-                <w:szCs w:val="16"/>
-              </w:rPr>
-              <w:t xml:space="preserve"> </w:t>
-            </w:r>
-            <w:r>
-              <w:rPr>
-                <w:b/>
-                <w:sz w:val="16"/>
-                <w:szCs w:val="16"/>
-              </w:rPr>
-              <w:t xml:space="preserve"> No     </w:t>
-            </w:r>
-            <w:r>
-              <w:rPr>
-                <w:b/>
-                <w:sz w:val="16"/>
-                <w:szCs w:val="16"/>
-              </w:rPr>
-              <w:t xml:space="preserve">  </w:t>
-            </w:r>
-            <w:r>
-              <w:rPr>
-                <w:b/>
-                <w:sz w:val="16"/>
-                <w:szCs w:val="16"/>
-              </w:rPr>
-              <w:t xml:space="preserve"> Somewhat     Don’t Know</w:t>
-            </w:r>
-          </w:p>
-          <w:p>
-            <w:pPr>
-              <w:pStyle w:val="ColorfulList-Accent11"/>
-              <w:spacing w:after="0" w:line="240" w:lineRule="auto"/>
-              <w:ind w:left="360"/>
-              <w:rPr>
-                <w:b/>
-                <w:sz w:val="16"/>
-                <w:szCs w:val="16"/>
-              </w:rPr>
-            </w:pPr>
-            <w:r>
-              <w:rPr>
-                <w:b/>
-                <w:sz w:val="16"/>
-                <w:szCs w:val="16"/>
-              </w:rPr>
-              <w:t xml:space="preserve">equipment/supplies to perform your job?                                                                                               </w:t>
-            </w:r>
-            <w:r>
-              <w:rPr>
-                <w:b/>
-                <w:sz w:val="16"/>
-                <w:szCs w:val="16"/>
-              </w:rPr>
-              <w:t xml:space="preserve"> </w:t>
-            </w:r>
-            <w:r>
-              <w:rPr>
-                <w:b/>
-                <w:sz w:val="16"/>
-                <w:szCs w:val="16"/>
-              </w:rPr>
-              <w:t xml:space="preserve">         </w:t>
-            </w:r>
-            <w:r>
-              <w:rPr>
-                <w:noProof/>
-                <w:lang w:eastAsia="zh-CN"/>
-              </w:rPr>
-              <w:pict w14:anchorId="03B0EA2A">
-                <v:shape id="_x0000_i1068" type="#_x0000_t75" style="width:8.25pt;height:8.25pt;visibility:visible">
-                  <v:imagedata r:id="rId7" o:title=""/>
-                </v:shape>
-              </w:pict>
-            </w:r>
-            <w:r>
-              <w:rPr>
-                <w:b/>
-                <w:sz w:val="16"/>
-                <w:szCs w:val="16"/>
-              </w:rPr>
-              <w:t xml:space="preserve">      </w:t>
-            </w:r>
-            <w:r>
-              <w:rPr>
-                <w:b/>
-                <w:sz w:val="16"/>
-                <w:szCs w:val="16"/>
-              </w:rPr>
-              <w:t xml:space="preserve"> </w:t>
-            </w:r>
-            <w:r>
-              <w:rPr>
-                <w:b/>
-                <w:noProof/>
-                <w:sz w:val="16"/>
-                <w:szCs w:val="16"/>
-              </w:rPr>
-              <w:t xml:space="preserve">   </w:t>
-            </w:r>
-            <w:r>
-              <w:rPr>
-                <w:noProof/>
-                <w:lang w:eastAsia="zh-CN"/>
-              </w:rPr>
-              <w:pict w14:anchorId="03B0EA2B">
-                <v:shape id="_x0000_i1069" type="#_x0000_t75" style="width:8.25pt;height:8.25pt;visibility:visible">
-                  <v:imagedata r:id="rId7" o:title=""/>
-                </v:shape>
-              </w:pict>
-            </w:r>
-          </w:p>
-          <w:p>
-            <w:pPr>
-              <w:pStyle w:val="ColorfulList-Accent11"/>
-              <w:numPr>
-                <w:ilvl w:val="0"/>
-                <w:numId w:val="4"/>
-              </w:numPr>
-              <w:spacing w:after="0" w:line="240" w:lineRule="auto"/>
-              <w:rPr>
-                <w:b/>
-                <w:sz w:val="16"/>
-                <w:szCs w:val="16"/>
-              </w:rPr>
-            </w:pPr>
-            <w:r>
-              <w:rPr>
-                <w:b/>
-                <w:sz w:val="16"/>
-                <w:szCs w:val="16"/>
-              </w:rPr>
-              <w:t xml:space="preserve">Does your employer value your work?                                                                                                                </w:t>
-            </w:r>
-            <w:r>
-              <w:rPr>
-                <w:noProof/>
-                <w:lang w:eastAsia="zh-CN"/>
-              </w:rPr>
-              <w:pict w14:anchorId="03B0EA2C">
-                <v:shape id="_x0000_i1070" type="#_x0000_t75" style="width:8.25pt;height:8.25pt;visibility:visible">
-                  <v:imagedata r:id="rId7" o:title=""/>
-                </v:shape>
-              </w:pict>
-            </w:r>
-            <w:r>
-              <w:rPr>
-                <w:b/>
-                <w:sz w:val="16"/>
-                <w:szCs w:val="16"/>
-              </w:rPr>
-              <w:t xml:space="preserve">          </w:t>
-            </w:r>
-            <w:r>
-              <w:rPr>
-                <w:noProof/>
-                <w:lang w:eastAsia="zh-CN"/>
-              </w:rPr>
-              <w:pict w14:anchorId="03B0EA2D">
-                <v:shape id="_x0000_i1071" type="#_x0000_t75" style="width:8.25pt;height:8.25pt;visibility:visible">
-                  <v:imagedata r:id="rId7" o:title=""/>
-                </v:shape>
-              </w:pict>
-            </w:r>
-            <w:r>
-              <w:rPr>
-                <w:b/>
-                <w:sz w:val="16"/>
-                <w:szCs w:val="16"/>
-              </w:rPr>
-              <w:t xml:space="preserve">     </w:t>
-            </w:r>
-            <w:r>
-              <w:rPr>
-                <w:b/>
-                <w:sz w:val="16"/>
-                <w:szCs w:val="16"/>
-              </w:rPr>
-              <w:t xml:space="preserve">      </w:t>
-            </w:r>
-            <w:r>
-              <w:rPr>
-                <w:b/>
-                <w:sz w:val="16"/>
-                <w:szCs w:val="16"/>
-              </w:rPr>
-              <w:t xml:space="preserve">  </w:t>
-            </w:r>
-            <w:r>
-              <w:rPr>
-                <w:b/>
-                <w:noProof/>
-                <w:sz w:val="16"/>
-                <w:szCs w:val="16"/>
-                <w:lang w:eastAsia="zh-CN"/>
-              </w:rPr>
-              <w:pict w14:anchorId="03B0EA2E">
-                <v:shape id="_x0000_i1072" type="#_x0000_t75" style="width:8.25pt;height:8.25pt;visibility:visible">
-                  <v:imagedata r:id="rId7" o:title=""/>
-                </v:shape>
-              </w:pict>
-            </w:r>
-            <w:r>
-              <w:rPr>
-                <w:b/>
-                <w:sz w:val="16"/>
-                <w:szCs w:val="16"/>
-              </w:rPr>
-              <w:t xml:space="preserve">              </w:t>
-            </w:r>
-            <w:r>
-              <w:rPr>
-                <w:b/>
-                <w:sz w:val="16"/>
-                <w:szCs w:val="16"/>
-              </w:rPr>
-              <w:t xml:space="preserve">   </w:t>
-            </w:r>
-            <w:r>
-              <w:rPr>
-                <w:b/>
-                <w:sz w:val="16"/>
-                <w:szCs w:val="16"/>
-              </w:rPr>
-              <w:t xml:space="preserve">  </w:t>
-            </w:r>
-            <w:r>
-              <w:rPr>
-                <w:b/>
-                <w:noProof/>
-                <w:sz w:val="16"/>
-                <w:szCs w:val="16"/>
-                <w:lang w:eastAsia="zh-CN"/>
-              </w:rPr>
-              <w:pict w14:anchorId="03B0EA2F">
-                <v:shape id="_x0000_i1073" type="#_x0000_t75" style="width:8.25pt;height:8.25pt;visibility:visible">
-                  <v:imagedata r:id="rId7" o:title=""/>
-                </v:shape>
-              </w:pict>
-            </w:r>
-          </w:p>
-          <w:p>
-            <w:pPr>
-              <w:jc w:val="center"/>
-              <w:rPr>
-                <w:b/>
-                <w:sz w:val="16"/>
-                <w:szCs w:val="16"/>
-              </w:rPr>
-            </w:pPr>
-            <w:r>
-              <w:rPr>
-                <w:b/>
-                <w:sz w:val="16"/>
-                <w:szCs w:val="16"/>
-              </w:rPr>
-              <w:t xml:space="preserve"> </w:t>
-            </w:r>
-          </w:p>
-        </w:tc>
-      </w:tr>
-      <w:tr>
-        <w:tc>
-          <w:tcPr>
-            <w:tcW w:w="10170" w:type="dxa"/>
-          </w:tcPr>
-          <w:p>
-            <w:pPr>
-              <w:jc w:val="center"/>
-              <w:rPr>
-                <w:b/>
-                <w:sz w:val="16"/>
-                <w:szCs w:val="16"/>
-              </w:rPr>
-            </w:pPr>
-            <w:r>
-              <w:rPr>
-                <w:b/>
-                <w:u w:val="single"/>
-              </w:rPr>
-              <w:t>Experience</w:t>
-            </w:r>
-            <w:r>
-              <w:rPr>
-                <w:b/>
-                <w:sz w:val="16"/>
-                <w:szCs w:val="16"/>
-              </w:rPr>
-              <w:tab/>
-            </w:r>
-            <w:r>
-              <w:rPr>
-                <w:b/>
-                <w:sz w:val="16"/>
-                <w:szCs w:val="16"/>
-              </w:rPr>
-              <w:tab/>
-            </w:r>
-            <w:r>
-              <w:rPr>
-                <w:b/>
-                <w:sz w:val="16"/>
-                <w:szCs w:val="16"/>
-              </w:rPr>
-              <w:tab/>
-            </w:r>
-            <w:r>
-              <w:rPr>
-                <w:b/>
-                <w:sz w:val="16"/>
-                <w:szCs w:val="16"/>
-              </w:rPr>
-              <w:tab/>
-            </w:r>
-            <w:r>
-              <w:rPr>
-                <w:b/>
-                <w:sz w:val="16"/>
-                <w:szCs w:val="16"/>
-              </w:rPr>
-              <w:tab/>
-              <w:t xml:space="preserve">       Great       Very Good     Good       Disappointing      </w:t>
-            </w:r>
-            <w:r>
-              <w:rPr>
-                <w:b/>
-                <w:sz w:val="16"/>
-                <w:szCs w:val="16"/>
-              </w:rPr>
-              <w:t xml:space="preserve">Unacceptable </w:t>
-            </w:r>
-            <w:r>
-              <w:rPr>
-                <w:b/>
-                <w:sz w:val="16"/>
-                <w:szCs w:val="16"/>
-              </w:rPr>
-              <w:t xml:space="preserve"> </w:t>
-            </w:r>
-          </w:p>
-          <w:p>
-            <w:pPr>
-              <w:jc w:val="center"/>
-              <w:rPr>
-                <w:b/>
-                <w:sz w:val="16"/>
-                <w:szCs w:val="16"/>
-              </w:rPr>
-            </w:pPr>
-          </w:p>
-          <w:p>
-            <w:pPr>
-              <w:pStyle w:val="ColorfulList-Accent11"/>
-              <w:numPr>
-                <w:ilvl w:val="0"/>
-                <w:numId w:val="5"/>
-              </w:numPr>
-              <w:spacing w:after="0" w:line="240" w:lineRule="auto"/>
-              <w:rPr>
-                <w:b/>
-                <w:sz w:val="16"/>
-                <w:szCs w:val="16"/>
-              </w:rPr>
-            </w:pPr>
-            <w:r>
-              <w:rPr>
-                <w:b/>
-                <w:sz w:val="16"/>
-                <w:szCs w:val="16"/>
-              </w:rPr>
-              <w:t xml:space="preserve">Overall, how would you rate this work experience?                                       </w:t>
-            </w:r>
-            <w:r>
-              <w:rPr>
-                <w:b/>
-                <w:noProof/>
-                <w:sz w:val="16"/>
-                <w:szCs w:val="16"/>
-                <w:lang w:eastAsia="zh-CN"/>
-              </w:rPr>
-              <w:pict w14:anchorId="03B0EA30">
-                <v:shape id="_x0000_i1074" type="#_x0000_t75" style="width:8.25pt;height:8.25pt;visibility:visible">
-                  <v:imagedata r:id="rId7" o:title=""/>
-                </v:shape>
-              </w:pict>
-            </w:r>
-            <w:r>
-              <w:rPr>
-                <w:b/>
-                <w:sz w:val="16"/>
-                <w:szCs w:val="16"/>
-              </w:rPr>
-              <w:t xml:space="preserve">               </w:t>
-            </w:r>
-            <w:r>
-              <w:rPr>
-                <w:b/>
-                <w:sz w:val="16"/>
-                <w:szCs w:val="16"/>
-              </w:rPr>
-              <w:t xml:space="preserve"> </w:t>
-            </w:r>
-            <w:r>
-              <w:rPr>
-                <w:b/>
-                <w:noProof/>
-                <w:sz w:val="16"/>
-                <w:szCs w:val="16"/>
-                <w:lang w:eastAsia="zh-CN"/>
-              </w:rPr>
-              <w:pict w14:anchorId="03B0EA31">
-                <v:shape id="_x0000_i1075" type="#_x0000_t75" style="width:8.25pt;height:8.25pt;visibility:visible">
-                  <v:imagedata r:id="rId7" o:title=""/>
-                </v:shape>
-              </w:pict>
-            </w:r>
-            <w:r>
-              <w:rPr>
-                <w:b/>
-                <w:sz w:val="16"/>
-                <w:szCs w:val="16"/>
-              </w:rPr>
-              <w:t xml:space="preserve">                    </w:t>
-            </w:r>
-            <w:r>
-              <w:rPr>
-                <w:b/>
-                <w:noProof/>
-                <w:sz w:val="16"/>
-                <w:szCs w:val="16"/>
-                <w:lang w:eastAsia="zh-CN"/>
-              </w:rPr>
-              <w:pict w14:anchorId="03B0EA32">
-                <v:shape id="_x0000_i1076" type="#_x0000_t75" style="width:8.25pt;height:8.25pt;visibility:visible">
-                  <v:imagedata r:id="rId7" o:title=""/>
-                </v:shape>
-              </w:pict>
-            </w:r>
-            <w:r>
-              <w:rPr>
-                <w:b/>
-                <w:sz w:val="16"/>
-                <w:szCs w:val="16"/>
-              </w:rPr>
-              <w:t xml:space="preserve">                </w:t>
-            </w:r>
-            <w:r>
-              <w:rPr>
-                <w:b/>
-                <w:sz w:val="16"/>
-                <w:szCs w:val="16"/>
-              </w:rPr>
-              <w:t xml:space="preserve">      </w:t>
-            </w:r>
-            <w:r>
-              <w:rPr>
-                <w:b/>
-                <w:noProof/>
-                <w:sz w:val="16"/>
-                <w:szCs w:val="16"/>
-                <w:lang w:eastAsia="zh-CN"/>
-              </w:rPr>
-              <w:pict w14:anchorId="03B0EA33">
-                <v:shape id="_x0000_i1077" type="#_x0000_t75" style="width:8.25pt;height:8.25pt;visibility:visible">
-                  <v:imagedata r:id="rId7" o:title=""/>
-                </v:shape>
-              </w:pict>
-            </w:r>
-            <w:r>
-              <w:rPr>
-                <w:b/>
-                <w:sz w:val="16"/>
-                <w:szCs w:val="16"/>
-              </w:rPr>
-              <w:t xml:space="preserve">                          </w:t>
-            </w:r>
-            <w:r>
-              <w:rPr>
-                <w:b/>
-                <w:noProof/>
-                <w:sz w:val="16"/>
-                <w:szCs w:val="16"/>
-                <w:lang w:eastAsia="zh-CN"/>
-              </w:rPr>
-              <w:pict w14:anchorId="03B0EA34">
-                <v:shape id="_x0000_i1078" type="#_x0000_t75" style="width:8.25pt;height:8.25pt;visibility:visible">
-                  <v:imagedata r:id="rId7" o:title=""/>
-                </v:shape>
-              </w:pict>
-            </w:r>
-            <w:r>
-              <w:rPr>
-                <w:b/>
-                <w:sz w:val="16"/>
-                <w:szCs w:val="16"/>
-              </w:rPr>
-              <w:t xml:space="preserve">             </w:t>
-            </w:r>
-          </w:p>
-          <w:p>
-            <w:pPr>
-              <w:pStyle w:val="ColorfulList-Accent11"/>
-              <w:numPr>
-                <w:ilvl w:val="0"/>
-                <w:numId w:val="5"/>
-              </w:numPr>
-              <w:spacing w:after="0" w:line="240" w:lineRule="auto"/>
-              <w:rPr>
-                <w:b/>
-                <w:sz w:val="16"/>
-                <w:szCs w:val="16"/>
-              </w:rPr>
-            </w:pPr>
-            <w:r>
-              <w:rPr>
-                <w:b/>
-                <w:sz w:val="16"/>
-                <w:szCs w:val="16"/>
-              </w:rPr>
-              <w:t xml:space="preserve">Are you learning aspects of your major/career field  </w:t>
-            </w:r>
-            <w:r>
-              <w:rPr>
-                <w:b/>
-                <w:sz w:val="16"/>
-                <w:szCs w:val="16"/>
-              </w:rPr>
-              <w:t xml:space="preserve">                                     </w:t>
-            </w:r>
-            <w:r>
-              <w:rPr>
-                <w:b/>
-                <w:sz w:val="16"/>
-                <w:szCs w:val="16"/>
-              </w:rPr>
-              <w:t xml:space="preserve">Yes          </w:t>
-            </w:r>
-            <w:r>
-              <w:rPr>
-                <w:b/>
-                <w:sz w:val="16"/>
-                <w:szCs w:val="16"/>
-              </w:rPr>
-              <w:t xml:space="preserve"> </w:t>
-            </w:r>
-            <w:r>
-              <w:rPr>
-                <w:b/>
-                <w:sz w:val="16"/>
-                <w:szCs w:val="16"/>
-              </w:rPr>
-              <w:t xml:space="preserve"> </w:t>
-            </w:r>
-            <w:r>
-              <w:rPr>
-                <w:b/>
-                <w:sz w:val="16"/>
-                <w:szCs w:val="16"/>
-              </w:rPr>
-              <w:t xml:space="preserve"> </w:t>
-            </w:r>
-            <w:r>
-              <w:rPr>
-                <w:b/>
-                <w:sz w:val="16"/>
-                <w:szCs w:val="16"/>
-              </w:rPr>
-              <w:t>No</w:t>
-            </w:r>
-          </w:p>
-          <w:p>
-            <w:pPr>
-              <w:pStyle w:val="ColorfulList-Accent11"/>
-              <w:ind w:left="360"/>
-              <w:rPr>
-                <w:b/>
-                <w:sz w:val="16"/>
-                <w:szCs w:val="16"/>
-              </w:rPr>
-            </w:pPr>
-            <w:r>
-              <w:rPr>
-                <w:b/>
-                <w:sz w:val="16"/>
-                <w:szCs w:val="16"/>
-              </w:rPr>
-              <w:t xml:space="preserve">that relate to your academic pursuits?                                                               </w:t>
-            </w:r>
-            <w:r>
-              <w:rPr>
-                <w:b/>
-                <w:noProof/>
-                <w:sz w:val="16"/>
-                <w:szCs w:val="16"/>
-                <w:lang w:eastAsia="zh-CN"/>
-              </w:rPr>
-              <w:pict w14:anchorId="03B0EA35">
-                <v:shape id="_x0000_i1079" type="#_x0000_t75" style="width:8.25pt;height:8.25pt;visibility:visible">
-                  <v:imagedata r:id="rId7" o:title=""/>
-                </v:shape>
-              </w:pict>
-            </w:r>
-            <w:r>
-              <w:rPr>
-                <w:b/>
-                <w:sz w:val="16"/>
-                <w:szCs w:val="16"/>
-              </w:rPr>
-              <w:t xml:space="preserve">            </w:t>
-            </w:r>
-            <w:r>
-              <w:rPr>
-                <w:b/>
-                <w:sz w:val="16"/>
-                <w:szCs w:val="16"/>
-              </w:rPr>
-              <w:t xml:space="preserve">   </w:t>
-            </w:r>
-            <w:r>
-              <w:rPr>
-                <w:b/>
-                <w:noProof/>
-                <w:sz w:val="16"/>
-                <w:szCs w:val="16"/>
-                <w:lang w:eastAsia="zh-CN"/>
-              </w:rPr>
-              <w:pict w14:anchorId="03B0EA36">
-                <v:shape id="_x0000_i1080" type="#_x0000_t75" style="width:8.25pt;height:8.25pt;visibility:visible">
-                  <v:imagedata r:id="rId7" o:title=""/>
-                </v:shape>
-              </w:pict>
-            </w:r>
-          </w:p>
-          <w:p>
-            <w:pPr>
-              <w:jc w:val="center"/>
-              <w:rPr>
-                <w:b/>
-                <w:sz w:val="16"/>
-                <w:szCs w:val="16"/>
-              </w:rPr>
-            </w:pPr>
-          </w:p>
-        </w:tc>
-      </w:tr>
-      <w:tr>
-        <w:tc>
-          <w:tcPr>
-            <w:tcW w:w="10170" w:type="dxa"/>
-          </w:tcPr>
-          <w:p>
-            <w:pPr>
-              <w:jc w:val="center"/>
-              <w:rPr>
-                <w:b/>
-                <w:sz w:val="16"/>
-                <w:szCs w:val="16"/>
-              </w:rPr>
-            </w:pPr>
-          </w:p>
-          <w:p>
-            <w:pPr>
-              <w:jc w:val="center"/>
-              <w:rPr>
-                <w:b/>
-                <w:sz w:val="28"/>
-                <w:szCs w:val="28"/>
-              </w:rPr>
-            </w:pPr>
-            <w:r>
-              <w:rPr>
-                <w:b/>
-                <w:sz w:val="28"/>
-                <w:szCs w:val="28"/>
-              </w:rPr>
-              <w:t>Comments</w:t>
-            </w:r>
-          </w:p>
-          <w:p>
-            <w:pPr>
-              <w:jc w:val="center"/>
-              <w:rPr>
-                <w:b/>
-                <w:sz w:val="28"/>
-                <w:szCs w:val="28"/>
-              </w:rPr>
-            </w:pPr>
-          </w:p>
-          <w:p>
-            <w:pPr>
-              <w:jc w:val="center"/>
-              <w:rPr>
-                <w:b/>
-                <w:sz w:val="28"/>
-                <w:szCs w:val="28"/>
-              </w:rPr>
-            </w:pPr>
-          </w:p>
-          <w:p>
-            <w:pPr>
-              <w:jc w:val="center"/>
-              <w:rPr>
-                <w:b/>
-                <w:sz w:val="28"/>
-                <w:szCs w:val="28"/>
-              </w:rPr>
-            </w:pPr>
-          </w:p>
-          <w:p>
-            <w:pPr>
-              <w:rPr>
-                <w:b/>
-                <w:sz w:val="16"/>
-                <w:szCs w:val="16"/>
-              </w:rPr>
-            </w:pPr>
-            <w:r>
-              <w:rPr>
-                <w:b/>
-                <w:sz w:val="16"/>
-                <w:szCs w:val="16"/>
-              </w:rPr>
-              <w:t xml:space="preserve">Yes     </w:t>
-            </w:r>
-            <w:r>
-              <w:rPr>
-                <w:b/>
-                <w:sz w:val="16"/>
-                <w:szCs w:val="16"/>
-              </w:rPr>
-              <w:t xml:space="preserve"> </w:t>
-            </w:r>
-            <w:r>
-              <w:rPr>
-                <w:b/>
-                <w:sz w:val="16"/>
-                <w:szCs w:val="16"/>
-              </w:rPr>
-              <w:t>No</w:t>
-            </w:r>
-          </w:p>
-          <w:p>
-            <w:pPr>
-              <w:rPr>
-                <w:b/>
-                <w:sz w:val="16"/>
-                <w:szCs w:val="16"/>
-              </w:rPr>
-            </w:pPr>
-            <w:r>
-              <w:rPr>
-                <w:b/>
-                <w:noProof/>
-                <w:sz w:val="16"/>
-                <w:szCs w:val="16"/>
-                <w:lang w:eastAsia="zh-CN"/>
-              </w:rPr>
-              <w:pict w14:anchorId="03B0EA37">
-                <v:shape id="_x0000_i1081" type="#_x0000_t75" style="width:8.25pt;height:8.25pt;visibility:visible">
-                  <v:imagedata r:id="rId7" o:title=""/>
-                </v:shape>
-              </w:pict>
-            </w:r>
-            <w:r>
-              <w:rPr>
-                <w:b/>
-                <w:sz w:val="16"/>
-                <w:szCs w:val="16"/>
-              </w:rPr>
-              <w:t xml:space="preserve">        </w:t>
-            </w:r>
-            <w:r>
-              <w:rPr>
-                <w:b/>
-                <w:sz w:val="16"/>
-                <w:szCs w:val="16"/>
-              </w:rPr>
-              <w:t xml:space="preserve"> </w:t>
-            </w:r>
-            <w:r>
-              <w:rPr>
-                <w:b/>
-                <w:noProof/>
-                <w:sz w:val="16"/>
-                <w:szCs w:val="16"/>
-                <w:lang w:eastAsia="zh-CN"/>
-              </w:rPr>
-              <w:pict w14:anchorId="03B0EA38">
-                <v:shape id="_x0000_i1082" type="#_x0000_t75" style="width:8.25pt;height:8.25pt;visibility:visible">
-                  <v:imagedata r:id="rId7" o:title=""/>
-                </v:shape>
-              </w:pict>
-            </w:r>
-            <w:r>
-              <w:rPr>
-                <w:b/>
-                <w:noProof/>
-                <w:sz w:val="16"/>
-                <w:szCs w:val="16"/>
-                <w:lang w:eastAsia="zh-CN"/>
-              </w:rPr>
-              <w:t xml:space="preserve"> I give the IPP Staff members permission to share my comments for publicity purposes, including use in brochures and websites. </w:t>
-            </w:r>
-          </w:p>
-          <w:p>
-            <w:pPr>
-              <w:jc w:val="center"/>
-              <w:rPr>
-                <w:b/>
-                <w:sz w:val="16"/>
-                <w:szCs w:val="16"/>
-              </w:rPr>
-            </w:pPr>
-          </w:p>
-          <w:p>
-            <w:pPr>
-              <w:rPr>
-                <w:b/>
-                <w:sz w:val="16"/>
-                <w:szCs w:val="16"/>
-                <w:u w:val="single"/>
-              </w:rPr>
-            </w:pPr>
-            <w:r>
-              <w:rPr>
-                <w:b/>
-                <w:sz w:val="24"/>
-                <w:szCs w:val="24"/>
-              </w:rPr>
-              <w:t>Student Signature:</w:t>
-            </w:r>
-            <w:r>
-              <w:rPr>
-                <w:b/>
-                <w:sz w:val="16"/>
-                <w:szCs w:val="16"/>
-              </w:rPr>
-              <w:softHyphen/>
-            </w:r>
-            <w:r>
-              <w:rPr>
-                <w:b/>
-                <w:sz w:val="16"/>
-                <w:szCs w:val="16"/>
-              </w:rPr>
-              <w:softHyphen/>
-            </w:r>
-            <w:r>
-              <w:rPr>
-                <w:b/>
-                <w:sz w:val="16"/>
-                <w:szCs w:val="16"/>
-              </w:rPr>
-              <w:softHyphen/>
-            </w:r>
-            <w:r>
-              <w:rPr>
-                <w:b/>
-                <w:sz w:val="16"/>
-                <w:szCs w:val="16"/>
-              </w:rPr>
-              <w:softHyphen/>
-            </w:r>
-            <w:r>
-              <w:rPr>
-                <w:b/>
-                <w:sz w:val="16"/>
-                <w:szCs w:val="16"/>
-              </w:rPr>
-              <w:softHyphen/>
-            </w:r>
-            <w:r>
-              <w:rPr>
-                <w:b/>
-                <w:sz w:val="16"/>
-                <w:szCs w:val="16"/>
-              </w:rPr>
-              <w:softHyphen/>
-            </w:r>
-            <w:r>
-              <w:rPr>
-                <w:b/>
-                <w:sz w:val="16"/>
-                <w:szCs w:val="16"/>
-              </w:rPr>
-              <w:softHyphen/>
-            </w:r>
-            <w:r>
-              <w:rPr>
-                <w:b/>
-                <w:sz w:val="16"/>
-                <w:szCs w:val="16"/>
-              </w:rPr>
-              <w:softHyphen/>
-            </w:r>
-            <w:r>
-              <w:rPr>
-                <w:b/>
-                <w:sz w:val="16"/>
-                <w:szCs w:val="16"/>
-              </w:rPr>
-              <w:softHyphen/>
-            </w:r>
-            <w:r>
-              <w:rPr>
-                <w:b/>
-                <w:sz w:val="16"/>
-                <w:szCs w:val="16"/>
-              </w:rPr>
-              <w:softHyphen/>
-            </w:r>
-            <w:r>
-              <w:rPr>
-                <w:b/>
-                <w:sz w:val="16"/>
-                <w:szCs w:val="16"/>
-              </w:rPr>
-              <w:softHyphen/>
-            </w:r>
-            <w:r>
-              <w:rPr>
-                <w:b/>
-                <w:sz w:val="16"/>
-                <w:szCs w:val="16"/>
-              </w:rPr>
-              <w:softHyphen/>
-            </w:r>
-            <w:r>
-              <w:rPr>
-                <w:b/>
-                <w:sz w:val="16"/>
-                <w:szCs w:val="16"/>
-              </w:rPr>
-              <w:softHyphen/>
-            </w:r>
-            <w:r>
-              <w:rPr>
-                <w:b/>
-                <w:sz w:val="16"/>
-                <w:szCs w:val="16"/>
-              </w:rPr>
-              <w:softHyphen/>
-            </w:r>
-            <w:r>
-              <w:rPr>
-                <w:b/>
-                <w:sz w:val="16"/>
-                <w:szCs w:val="16"/>
-              </w:rPr>
-              <w:softHyphen/>
-            </w:r>
-            <w:r>
-              <w:rPr>
-                <w:b/>
-                <w:sz w:val="16"/>
-                <w:szCs w:val="16"/>
-              </w:rPr>
-              <w:softHyphen/>
-            </w:r>
-            <w:r>
-              <w:rPr>
-                <w:b/>
-                <w:sz w:val="16"/>
-                <w:szCs w:val="16"/>
-              </w:rPr>
-              <w:softHyphen/>
-            </w:r>
-            <w:r>
-              <w:rPr>
-                <w:b/>
-                <w:sz w:val="16"/>
-                <w:szCs w:val="16"/>
-              </w:rPr>
-              <w:softHyphen/>
-            </w:r>
-            <w:r>
-              <w:rPr>
-                <w:b/>
-                <w:sz w:val="16"/>
-                <w:szCs w:val="16"/>
-              </w:rPr>
-              <w:softHyphen/>
-            </w:r>
-            <w:r>
-              <w:rPr>
-                <w:b/>
-                <w:sz w:val="16"/>
-                <w:szCs w:val="16"/>
-              </w:rPr>
-              <w:softHyphen/>
-            </w:r>
-            <w:r>
-              <w:rPr>
-                <w:b/>
-                <w:sz w:val="16"/>
-                <w:szCs w:val="16"/>
-              </w:rPr>
-              <w:softHyphen/>
-            </w:r>
-            <w:r>
-              <w:rPr>
-                <w:b/>
-                <w:sz w:val="16"/>
-                <w:szCs w:val="16"/>
-              </w:rPr>
-              <w:softHyphen/>
-            </w:r>
-            <w:r>
-              <w:rPr>
-                <w:b/>
-                <w:sz w:val="16"/>
-                <w:szCs w:val="16"/>
-              </w:rPr>
-              <w:softHyphen/>
-            </w:r>
-            <w:r>
-              <w:rPr>
-                <w:b/>
-                <w:sz w:val="16"/>
-                <w:szCs w:val="16"/>
-              </w:rPr>
-              <w:softHyphen/>
-            </w:r>
-            <w:r>
-              <w:rPr>
-                <w:b/>
-                <w:sz w:val="16"/>
-                <w:szCs w:val="16"/>
-              </w:rPr>
-              <w:softHyphen/>
-            </w:r>
-            <w:r>
-              <w:rPr>
-                <w:b/>
-                <w:sz w:val="16"/>
-                <w:szCs w:val="16"/>
-              </w:rPr>
-              <w:softHyphen/>
-            </w:r>
-            <w:r>
-              <w:rPr>
-                <w:b/>
-                <w:sz w:val="16"/>
-                <w:szCs w:val="16"/>
-              </w:rPr>
-              <w:softHyphen/>
-            </w:r>
-            <w:r>
-              <w:rPr>
-                <w:b/>
-                <w:sz w:val="16"/>
-                <w:szCs w:val="16"/>
-              </w:rPr>
-              <w:softHyphen/>
-            </w:r>
-            <w:r>
-              <w:rPr>
-                <w:b/>
-                <w:sz w:val="16"/>
-                <w:szCs w:val="16"/>
-              </w:rPr>
-              <w:softHyphen/>
-            </w:r>
-            <w:r>
-              <w:rPr>
-                <w:b/>
-                <w:sz w:val="16"/>
-                <w:szCs w:val="16"/>
-              </w:rPr>
-              <w:softHyphen/>
-              <w:t xml:space="preserve">__________________________________________________________ </w:t>
-            </w:r>
-            <w:r>
-              <w:rPr>
-                <w:b/>
-                <w:sz w:val="24"/>
-                <w:szCs w:val="24"/>
-              </w:rPr>
-              <w:t>Date:</w:t>
-            </w:r>
-            <w:r>
-              <w:rPr>
-                <w:b/>
-                <w:sz w:val="16"/>
-                <w:szCs w:val="16"/>
-              </w:rPr>
-              <w:t>____________________________</w:t>
-            </w:r>
-          </w:p>
-          <w:p>
-            <w:pPr>
-              <w:jc w:val="center"/>
-              <w:rPr>
-                <w:b/>
-                <w:sz w:val="16"/>
-                <w:szCs w:val="16"/>
-              </w:rPr>
-            </w:pPr>
-          </w:p>
-        </w:tc>
-      </w:tr>
-    </w:tbl>
-    <w:p>
-      <w:pPr>
-        <w:pStyle w:val="BodyText"/>
-        <w:outlineLvl w:val="0"/>
-        <w:rPr>
-          <w:sz w:val="24"/>
-          <w:szCs w:val="24"/>
-        </w:rPr>
-      </w:pPr>
-      <w:r>
-        <w:rPr>
-          <w:b w:val="0"/>
-          <w:sz w:val="20"/>
-        </w:rPr>
-        <w:t xml:space="preserve"> </w:t>
-      </w:r>
-      <w:r>
-        <w:rPr>
-          <w:sz w:val="24"/>
-          <w:szCs w:val="24"/>
-        </w:rPr>
-        <w:t xml:space="preserve"> </w:t>
-      </w:r>
-    </w:p>
-    <w:p>
-      <w:pPr>
-        <w:pStyle w:val="BodyText"/>
-        <w:spacing w:line="480" w:lineRule="auto"/>
-        <w:jc w:val="both"/>
-        <w:outlineLvl w:val="0"/>
-        <w:rPr>
-          <w:sz w:val="24"/>
-          <w:szCs w:val="24"/>
-        </w:rPr>
-      </w:pPr>
-      <w:r>
-        <w:rPr>
-          <w:sz w:val="24"/>
-          <w:szCs w:val="24"/>
-        </w:rPr>
-        <w:lastRenderedPageBreak/>
-        <w:t xml:space="preserve">Activity Description: </w:t>
+          <w:sz w:val="24"/>
+          <w:szCs w:val="24"/>
+        </w:rPr>
+        <w:t xml:space="preserve">ctivity Description: </w:t>
       </w:r>
     </w:p>
     <w:p>
@@ -9804,7 +6569,71 @@
           <w:sz w:val="24"/>
           <w:szCs w:val="24"/>
         </w:rPr>
-        <w:t xml:space="preserve"> Automation system which will be used by the developers and third party contractors to identify bugs and performance of the system during each product release.</w:t>
+        <w:t xml:space="preserve"> Automation </w:t>
+      </w:r>
+      <w:r>
+        <w:rPr>
+          <w:b w:val="0"/>
+          <w:sz w:val="24"/>
+          <w:szCs w:val="24"/>
+        </w:rPr>
+        <w:t>framework</w:t>
+      </w:r>
+      <w:r>
+        <w:rPr>
+          <w:b w:val="0"/>
+          <w:sz w:val="24"/>
+          <w:szCs w:val="24"/>
+        </w:rPr>
+        <w:t xml:space="preserve"> which will be used by the developers and third par</w:t>
+      </w:r>
+      <w:r>
+        <w:rPr>
+          <w:b w:val="0"/>
+          <w:sz w:val="24"/>
+          <w:szCs w:val="24"/>
+        </w:rPr>
+        <w:t xml:space="preserve">ty contractors to identify bugs, measure </w:t>
+      </w:r>
+      <w:r>
+        <w:rPr>
+          <w:b w:val="0"/>
+          <w:sz w:val="24"/>
+          <w:szCs w:val="24"/>
+        </w:rPr>
+        <w:t>performance of product</w:t>
+      </w:r>
+      <w:r>
+        <w:rPr>
+          <w:b w:val="0"/>
+          <w:sz w:val="24"/>
+          <w:szCs w:val="24"/>
+        </w:rPr>
+        <w:t>’s</w:t>
+      </w:r>
+      <w:r>
+        <w:rPr>
+          <w:b w:val="0"/>
+          <w:sz w:val="24"/>
+          <w:szCs w:val="24"/>
+        </w:rPr>
+        <w:t xml:space="preserve"> </w:t>
+      </w:r>
+      <w:r>
+        <w:rPr>
+          <w:b w:val="0"/>
+          <w:sz w:val="24"/>
+          <w:szCs w:val="24"/>
+        </w:rPr>
+        <w:t>running time and schedule batch jobs</w:t>
+      </w:r>
+      <w:r>
+        <w:rPr>
+          <w:b w:val="0"/>
+          <w:sz w:val="24"/>
+          <w:szCs w:val="24"/>
+        </w:rPr>
+        <w:t>.</w:t>
       </w:r>
     </w:p>
     <w:p>
@@ -9826,7 +6655,97 @@
           <w:sz w:val="24"/>
           <w:szCs w:val="24"/>
         </w:rPr>
-        <w:t xml:space="preserve">Spirent’s security products are aimed towards network security. Developers and third-party contractors work with designing fuzz testing mechanisms for network protocols. This system allows them to generate reports, run batch number of jobs against many virtual machines and measure the performance bottleneck for each release when they merge their changes to the mainline development. </w:t>
+        <w:t xml:space="preserve">Spirent’s security products are aimed </w:t>
+      </w:r>
+      <w:bookmarkStart w:id="0" w:name="_GoBack"/>
+      <w:bookmarkEnd w:id="0"/>
+      <w:r>
+        <w:rPr>
+          <w:b w:val="0"/>
+          <w:sz w:val="24"/>
+          <w:szCs w:val="24"/>
+        </w:rPr>
+        <w:t xml:space="preserve">towards network security. Developers and third-party contractors work </w:t>
+      </w:r>
+      <w:r>
+        <w:rPr>
+          <w:b w:val="0"/>
+          <w:sz w:val="24"/>
+          <w:szCs w:val="24"/>
+        </w:rPr>
+        <w:t xml:space="preserve">on </w:t>
+      </w:r>
+      <w:r>
+        <w:rPr>
+          <w:b w:val="0"/>
+          <w:sz w:val="24"/>
+          <w:szCs w:val="24"/>
+        </w:rPr>
+        <w:t>ne</w:t>
+      </w:r>
+      <w:r>
+        <w:rPr>
+          <w:b w:val="0"/>
+          <w:sz w:val="24"/>
+          <w:szCs w:val="24"/>
+        </w:rPr>
+        <w:t>twork protocols</w:t>
+      </w:r>
+      <w:r>
+        <w:rPr>
+          <w:b w:val="0"/>
+          <w:sz w:val="24"/>
+          <w:szCs w:val="24"/>
+        </w:rPr>
+        <w:t xml:space="preserve"> fuzz testing mechanisms</w:t>
+      </w:r>
+      <w:r>
+        <w:rPr>
+          <w:b w:val="0"/>
+          <w:sz w:val="24"/>
+          <w:szCs w:val="24"/>
+        </w:rPr>
+        <w:t xml:space="preserve">. This </w:t>
+      </w:r>
+      <w:r>
+        <w:rPr>
+          <w:b w:val="0"/>
+          <w:sz w:val="24"/>
+          <w:szCs w:val="24"/>
+        </w:rPr>
+        <w:t xml:space="preserve">Automation framework is designed to be helpful to the above-mentioned entities. </w:t>
+      </w:r>
+    </w:p>
+    <w:p>
+      <w:pPr>
+        <w:pStyle w:val="BodyText"/>
+        <w:spacing w:line="480" w:lineRule="auto"/>
+        <w:jc w:val="both"/>
+        <w:outlineLvl w:val="0"/>
+        <w:rPr>
+          <w:b w:val="0"/>
+          <w:sz w:val="24"/>
+          <w:szCs w:val="24"/>
+        </w:rPr>
+      </w:pPr>
+    </w:p>
+    <w:p>
+      <w:pPr>
+        <w:pStyle w:val="BodyText"/>
+        <w:spacing w:line="480" w:lineRule="auto"/>
+        <w:jc w:val="both"/>
+        <w:outlineLvl w:val="0"/>
+        <w:rPr>
+          <w:sz w:val="24"/>
+          <w:szCs w:val="24"/>
+        </w:rPr>
+      </w:pPr>
+      <w:r>
+        <w:rPr>
+          <w:sz w:val="24"/>
+          <w:szCs w:val="24"/>
+        </w:rPr>
+        <w:t>Development Life-Cycle</w:t>
       </w:r>
     </w:p>
     <w:p>
@@ -9842,6 +6761,86 @@
           <w:szCs w:val="24"/>
         </w:rPr>
       </w:pPr>
+      <w:r>
+        <w:rPr>
+          <w:b w:val="0"/>
+          <w:sz w:val="24"/>
+          <w:szCs w:val="24"/>
+        </w:rPr>
+        <w:t xml:space="preserve">My team is following Agile based sprints for their development. There are two meetings per week to report the status of our tasks and </w:t>
+      </w:r>
+      <w:r>
+        <w:rPr>
+          <w:b w:val="0"/>
+          <w:sz w:val="24"/>
+          <w:szCs w:val="24"/>
+        </w:rPr>
+        <w:t xml:space="preserve">to </w:t>
+      </w:r>
+      <w:r>
+        <w:rPr>
+          <w:b w:val="0"/>
+          <w:sz w:val="24"/>
+          <w:szCs w:val="24"/>
+        </w:rPr>
+        <w:t>discuss about features to work on. The Project Management team uses Altassian</w:t>
+      </w:r>
+      <w:r>
+        <w:rPr>
+          <w:b w:val="0"/>
+          <w:sz w:val="24"/>
+          <w:szCs w:val="24"/>
+        </w:rPr>
+        <w:t>’</w:t>
+      </w:r>
+      <w:r>
+        <w:rPr>
+          <w:b w:val="0"/>
+          <w:sz w:val="24"/>
+          <w:szCs w:val="24"/>
+        </w:rPr>
+        <w:t>s JIRA</w:t>
+      </w:r>
+      <w:r>
+        <w:rPr>
+          <w:b w:val="0"/>
+          <w:sz w:val="24"/>
+          <w:szCs w:val="24"/>
+        </w:rPr>
+        <w:sym w:font="Symbol" w:char="F0E4"/>
+      </w:r>
+      <w:r>
+        <w:rPr>
+          <w:b w:val="0"/>
+          <w:sz w:val="24"/>
+          <w:szCs w:val="24"/>
+        </w:rPr>
+        <w:t xml:space="preserve"> for </w:t>
+      </w:r>
+      <w:r>
+        <w:rPr>
+          <w:b w:val="0"/>
+          <w:sz w:val="24"/>
+          <w:szCs w:val="24"/>
+        </w:rPr>
+        <w:t>assigning tasks and tracking it</w:t>
+      </w:r>
+      <w:r>
+        <w:rPr>
+          <w:b w:val="0"/>
+          <w:sz w:val="24"/>
+          <w:szCs w:val="24"/>
+        </w:rPr>
+        <w:t xml:space="preserve">s progress. The code </w:t>
+      </w:r>
+      <w:r>
+        <w:rPr>
+          <w:b w:val="0"/>
+          <w:sz w:val="24"/>
+          <w:szCs w:val="24"/>
+        </w:rPr>
+        <w:t xml:space="preserve">base is mounted on GitHub. </w:t>
+      </w:r>
     </w:p>
     <w:p>
       <w:pPr>
@@ -9850,16 +6849,29 @@
         <w:jc w:val="both"/>
         <w:outlineLvl w:val="0"/>
         <w:rPr>
-          <w:sz w:val="24"/>
-          <w:szCs w:val="24"/>
-        </w:rPr>
-      </w:pPr>
-      <w:r>
-        <w:rPr>
-          <w:sz w:val="24"/>
-          <w:szCs w:val="24"/>
-        </w:rPr>
-        <w:t>Development Life-Cycle</w:t>
+          <w:b w:val="0"/>
+          <w:sz w:val="24"/>
+          <w:szCs w:val="24"/>
+        </w:rPr>
+      </w:pPr>
+    </w:p>
+    <w:p>
+      <w:pPr>
+        <w:pStyle w:val="BodyText"/>
+        <w:spacing w:line="480" w:lineRule="auto"/>
+        <w:jc w:val="both"/>
+        <w:outlineLvl w:val="0"/>
+        <w:rPr>
+          <w:sz w:val="24"/>
+          <w:szCs w:val="24"/>
+        </w:rPr>
+      </w:pPr>
+      <w:r>
+        <w:rPr>
+          <w:sz w:val="24"/>
+          <w:szCs w:val="24"/>
+        </w:rPr>
+        <w:t>Overview</w:t>
       </w:r>
     </w:p>
     <w:p>
@@ -9877,116 +6889,6 @@
       </w:pPr>
       <w:r>
         <w:rPr>
-          <w:b w:val="0"/>
-          <w:sz w:val="24"/>
-          <w:szCs w:val="24"/>
-        </w:rPr>
-        <w:t>My team is following Agile based sprints for their development. There are two meetings per week to report the status of our tasks and discuss about features to work on. The Project Management team uses Altassian</w:t>
-      </w:r>
-      <w:r>
-        <w:rPr>
-          <w:b w:val="0"/>
-          <w:sz w:val="24"/>
-          <w:szCs w:val="24"/>
-        </w:rPr>
-        <w:t>’</w:t>
-      </w:r>
-      <w:r>
-        <w:rPr>
-          <w:b w:val="0"/>
-          <w:sz w:val="24"/>
-          <w:szCs w:val="24"/>
-        </w:rPr>
-        <w:t>s JIRA</w:t>
-      </w:r>
-      <w:r>
-        <w:rPr>
-          <w:b w:val="0"/>
-          <w:sz w:val="24"/>
-          <w:szCs w:val="24"/>
-        </w:rPr>
-        <w:sym w:font="Symbol" w:char="F0E4"/>
-      </w:r>
-      <w:r>
-        <w:rPr>
-          <w:b w:val="0"/>
-          <w:sz w:val="24"/>
-          <w:szCs w:val="24"/>
-        </w:rPr>
-        <w:t xml:space="preserve"> for </w:t>
-      </w:r>
-      <w:r>
-        <w:rPr>
-          <w:b w:val="0"/>
-          <w:sz w:val="24"/>
-          <w:szCs w:val="24"/>
-        </w:rPr>
-        <w:t>assigning tasks and tracking it</w:t>
-      </w:r>
-      <w:r>
-        <w:rPr>
-          <w:b w:val="0"/>
-          <w:sz w:val="24"/>
-          <w:szCs w:val="24"/>
-        </w:rPr>
-        <w:t xml:space="preserve">s progress. The code </w:t>
-      </w:r>
-      <w:r>
-        <w:rPr>
-          <w:b w:val="0"/>
-          <w:sz w:val="24"/>
-          <w:szCs w:val="24"/>
-        </w:rPr>
-        <w:t xml:space="preserve">base is mounted on GitHub. </w:t>
-      </w:r>
-    </w:p>
-    <w:p>
-      <w:pPr>
-        <w:pStyle w:val="BodyText"/>
-        <w:spacing w:line="480" w:lineRule="auto"/>
-        <w:jc w:val="both"/>
-        <w:outlineLvl w:val="0"/>
-        <w:rPr>
-          <w:b w:val="0"/>
-          <w:sz w:val="24"/>
-          <w:szCs w:val="24"/>
-        </w:rPr>
-      </w:pPr>
-    </w:p>
-    <w:p>
-      <w:pPr>
-        <w:pStyle w:val="BodyText"/>
-        <w:spacing w:line="480" w:lineRule="auto"/>
-        <w:jc w:val="both"/>
-        <w:outlineLvl w:val="0"/>
-        <w:rPr>
-          <w:sz w:val="24"/>
-          <w:szCs w:val="24"/>
-        </w:rPr>
-      </w:pPr>
-      <w:r>
-        <w:rPr>
-          <w:sz w:val="24"/>
-          <w:szCs w:val="24"/>
-        </w:rPr>
-        <w:t>Overview</w:t>
-      </w:r>
-    </w:p>
-    <w:p>
-      <w:pPr>
-        <w:pStyle w:val="BodyText"/>
-        <w:spacing w:line="480" w:lineRule="auto"/>
-        <w:ind w:firstLine="720"/>
-        <w:jc w:val="both"/>
-        <w:outlineLvl w:val="0"/>
-        <w:rPr>
-          <w:b w:val="0"/>
-          <w:sz w:val="24"/>
-          <w:szCs w:val="24"/>
-        </w:rPr>
-      </w:pPr>
-      <w:r>
-        <w:rPr>
           <w:sz w:val="24"/>
           <w:szCs w:val="24"/>
         </w:rPr>
@@ -10022,49 +6924,167 @@
           <w:sz w:val="24"/>
           <w:szCs w:val="24"/>
         </w:rPr>
-        <w:t>use to communicate with Spirent’s Advanced fuzzing engine. Fuzzing is a mechanism where you send malformed inputs to the Device Under Test to check to see if there is any vulnerability. In Spirent’s case these are network devices. The fuzzing engine has a monitor which identify the defects and presen</w:t>
-      </w:r>
-      <w:r>
-        <w:rPr>
-          <w:b w:val="0"/>
-          <w:sz w:val="24"/>
-          <w:szCs w:val="24"/>
-        </w:rPr>
-        <w:t xml:space="preserve">ts it to the users to fix their device against vulnerability. </w:t>
-      </w:r>
-    </w:p>
-    <w:p>
-      <w:pPr>
-        <w:pStyle w:val="BodyText"/>
-        <w:spacing w:line="480" w:lineRule="auto"/>
-        <w:jc w:val="both"/>
-        <w:outlineLvl w:val="0"/>
-        <w:rPr>
-          <w:b w:val="0"/>
-          <w:sz w:val="24"/>
-          <w:szCs w:val="24"/>
-        </w:rPr>
-      </w:pPr>
-    </w:p>
-    <w:p>
-      <w:pPr>
-        <w:pStyle w:val="BodyText"/>
-        <w:spacing w:line="480" w:lineRule="auto"/>
-        <w:jc w:val="both"/>
-        <w:outlineLvl w:val="0"/>
-        <w:rPr>
-          <w:b w:val="0"/>
-          <w:sz w:val="24"/>
-          <w:szCs w:val="24"/>
-        </w:rPr>
-      </w:pPr>
-      <w:r>
-        <w:rPr>
-          <w:b w:val="0"/>
-          <w:sz w:val="24"/>
-          <w:szCs w:val="24"/>
-        </w:rPr>
-        <w:t>My task is to create a framework to interact with Harley to perform job schedule, performance measurement and generate reports.</w:t>
+        <w:t xml:space="preserve">use to communicate with Spirent’s Advanced fuzzing engine. Fuzzing is a mechanism where </w:t>
+      </w:r>
+      <w:r>
+        <w:rPr>
+          <w:b w:val="0"/>
+          <w:sz w:val="24"/>
+          <w:szCs w:val="24"/>
+        </w:rPr>
+        <w:t>you send malformed inputs to</w:t>
+      </w:r>
+      <w:r>
+        <w:rPr>
+          <w:b w:val="0"/>
+          <w:sz w:val="24"/>
+          <w:szCs w:val="24"/>
+        </w:rPr>
+        <w:t xml:space="preserve"> Device Under Test</w:t>
+      </w:r>
+      <w:r>
+        <w:rPr>
+          <w:b w:val="0"/>
+          <w:sz w:val="24"/>
+          <w:szCs w:val="24"/>
+        </w:rPr>
+        <w:t>(DUT)</w:t>
+      </w:r>
+      <w:r>
+        <w:rPr>
+          <w:b w:val="0"/>
+          <w:sz w:val="24"/>
+          <w:szCs w:val="24"/>
+        </w:rPr>
+        <w:t xml:space="preserve"> to </w:t>
+      </w:r>
+      <w:r>
+        <w:rPr>
+          <w:b w:val="0"/>
+          <w:sz w:val="24"/>
+          <w:szCs w:val="24"/>
+        </w:rPr>
+        <w:t xml:space="preserve">identify </w:t>
+      </w:r>
+      <w:r>
+        <w:rPr>
+          <w:b w:val="0"/>
+          <w:sz w:val="24"/>
+          <w:szCs w:val="24"/>
+        </w:rPr>
+        <w:t>vulnerability</w:t>
+      </w:r>
+      <w:r>
+        <w:rPr>
+          <w:b w:val="0"/>
+          <w:sz w:val="24"/>
+          <w:szCs w:val="24"/>
+        </w:rPr>
+        <w:t xml:space="preserve"> in the device</w:t>
+      </w:r>
+      <w:r>
+        <w:rPr>
+          <w:b w:val="0"/>
+          <w:sz w:val="24"/>
+          <w:szCs w:val="24"/>
+        </w:rPr>
+        <w:t xml:space="preserve">. In Spirent’s case these are network devices. The fuzzing engine </w:t>
+      </w:r>
+      <w:r>
+        <w:rPr>
+          <w:b w:val="0"/>
+          <w:sz w:val="24"/>
+          <w:szCs w:val="24"/>
+        </w:rPr>
+        <w:t>produces malformed inputs per the protocol specification defined in the Requests for Comments(RFC). If a vulnerability is identified it</w:t>
+      </w:r>
+      <w:r>
+        <w:rPr>
+          <w:b w:val="0"/>
+          <w:sz w:val="24"/>
+          <w:szCs w:val="24"/>
+        </w:rPr>
+        <w:t xml:space="preserve"> presen</w:t>
+      </w:r>
+      <w:r>
+        <w:rPr>
+          <w:b w:val="0"/>
+          <w:sz w:val="24"/>
+          <w:szCs w:val="24"/>
+        </w:rPr>
+        <w:t>ts it to the users to fix th</w:t>
+      </w:r>
+      <w:r>
+        <w:rPr>
+          <w:b w:val="0"/>
+          <w:sz w:val="24"/>
+          <w:szCs w:val="24"/>
+        </w:rPr>
+        <w:t>eir device thereby preventing Zero day attacks</w:t>
+      </w:r>
+      <w:r>
+        <w:rPr>
+          <w:b w:val="0"/>
+          <w:sz w:val="24"/>
+          <w:szCs w:val="24"/>
+        </w:rPr>
+        <w:t xml:space="preserve">. </w:t>
+      </w:r>
+      <w:r>
+        <w:rPr>
+          <w:b w:val="0"/>
+          <w:sz w:val="24"/>
+          <w:szCs w:val="24"/>
+        </w:rPr>
+        <w:t>My task is to create a framework to inte</w:t>
+      </w:r>
+      <w:r>
+        <w:rPr>
+          <w:b w:val="0"/>
+          <w:sz w:val="24"/>
+          <w:szCs w:val="24"/>
+        </w:rPr>
+        <w:t xml:space="preserve">ract with Harley to </w:t>
+      </w:r>
+      <w:r>
+        <w:rPr>
+          <w:b w:val="0"/>
+          <w:sz w:val="24"/>
+          <w:szCs w:val="24"/>
+        </w:rPr>
+        <w:t>schedule</w:t>
+      </w:r>
+      <w:r>
+        <w:rPr>
+          <w:b w:val="0"/>
+          <w:sz w:val="24"/>
+          <w:szCs w:val="24"/>
+        </w:rPr>
+        <w:t xml:space="preserve"> jobs</w:t>
+      </w:r>
+      <w:r>
+        <w:rPr>
+          <w:b w:val="0"/>
+          <w:sz w:val="24"/>
+          <w:szCs w:val="24"/>
+        </w:rPr>
+        <w:t xml:space="preserve">, </w:t>
+      </w:r>
+      <w:r>
+        <w:rPr>
+          <w:b w:val="0"/>
+          <w:sz w:val="24"/>
+          <w:szCs w:val="24"/>
+        </w:rPr>
+        <w:t>measure performance</w:t>
+      </w:r>
+      <w:r>
+        <w:rPr>
+          <w:b w:val="0"/>
+          <w:sz w:val="24"/>
+          <w:szCs w:val="24"/>
+        </w:rPr>
+        <w:t xml:space="preserve"> and generate reports.</w:t>
       </w:r>
     </w:p>
     <w:p>
@@ -10237,29 +7257,15 @@
         <w:jc w:val="both"/>
         <w:outlineLvl w:val="0"/>
         <w:rPr>
-          <w:b w:val="0"/>
-          <w:sz w:val="24"/>
-          <w:szCs w:val="24"/>
-        </w:rPr>
-      </w:pPr>
-    </w:p>
-    <w:p>
-      <w:pPr>
-        <w:pStyle w:val="BodyText"/>
-        <w:spacing w:line="480" w:lineRule="auto"/>
-        <w:jc w:val="both"/>
-        <w:outlineLvl w:val="0"/>
-        <w:rPr>
-          <w:sz w:val="24"/>
-          <w:szCs w:val="24"/>
-        </w:rPr>
-      </w:pPr>
-      <w:r>
-        <w:rPr>
-          <w:sz w:val="24"/>
-          <w:szCs w:val="24"/>
-        </w:rPr>
-        <w:lastRenderedPageBreak/>
+          <w:sz w:val="24"/>
+          <w:szCs w:val="24"/>
+        </w:rPr>
+      </w:pPr>
+      <w:r>
+        <w:rPr>
+          <w:sz w:val="24"/>
+          <w:szCs w:val="24"/>
+        </w:rPr>
         <w:t xml:space="preserve">Module 1 – Database </w:t>
       </w:r>
     </w:p>
@@ -10278,7 +7284,15 @@
           <w:sz w:val="24"/>
           <w:szCs w:val="24"/>
         </w:rPr>
-        <w:t xml:space="preserve">My first task is to build a database which will be used by other modules of the framework. Ensuring consistent data and synchronizing the database with the front end were the challenges associated with this module. HATMS gets its data from Harley front end which exposes REST API calls to fetch the data corresponding to ghost test framework. When HATMS starts, it checks for the availability of the database. If it does not find one, it starts to initialize the database with contents from the fuzzing framework. If it finds a database, it checks for any updates that needs to be synchronized and performs the update. </w:t>
+        <w:t xml:space="preserve">My first task is to build a database which will be used by other modules of the framework. Ensuring consistent data and synchronizing the database with the front end were the challenges associated with this module. HATMS gets its data from Harley front end which </w:t>
+      </w:r>
+      <w:r>
+        <w:rPr>
+          <w:sz w:val="24"/>
+          <w:szCs w:val="24"/>
+        </w:rPr>
+        <w:lastRenderedPageBreak/>
+        <w:t xml:space="preserve">exposes REST API calls to fetch the data corresponding to ghost test framework. When HATMS starts, it checks for the availability of the database. If it does not find one, it starts to initialize the database with contents from the fuzzing framework. If it finds a database, it checks for any updates that needs to be synchronized and performs the update. </w:t>
       </w:r>
     </w:p>
     <w:p>
@@ -10296,7 +7310,105 @@
           <w:sz w:val="24"/>
           <w:szCs w:val="24"/>
         </w:rPr>
-        <w:t xml:space="preserve">Initialization of the database uses multi-threading to create the tables and populate it with contents from the front end. Synchronization involves the two databases – one used by HATMS and the other used by the Harley front end are in perfect sync. If there is any inconsistency, then the whole system will be in invalid state. An algorithm was devised to use time stamps and dirty flags to perform one way sync with the system. Profiling the database code showed that the total time take to populate the database was less than 7 seconds and for synchronization was about 3.5 seconds.   </w:t>
+        <w:t>Initialization of the database uses multi-threading to create the tables and populate it with contents from the front e</w:t>
+      </w:r>
+      <w:r>
+        <w:rPr>
+          <w:sz w:val="24"/>
+          <w:szCs w:val="24"/>
+        </w:rPr>
+        <w:t>nd. Synchronization involves</w:t>
+      </w:r>
+      <w:r>
+        <w:rPr>
+          <w:sz w:val="24"/>
+          <w:szCs w:val="24"/>
+        </w:rPr>
+        <w:t xml:space="preserve"> two databases – one used by HATMS and the other used by the Harley front end</w:t>
+      </w:r>
+      <w:r>
+        <w:rPr>
+          <w:sz w:val="24"/>
+          <w:szCs w:val="24"/>
+        </w:rPr>
+        <w:t>. Synchronization should ensure that these two databases</w:t>
+      </w:r>
+      <w:r>
+        <w:rPr>
+          <w:sz w:val="24"/>
+          <w:szCs w:val="24"/>
+        </w:rPr>
+        <w:t xml:space="preserve"> </w:t>
+      </w:r>
+      <w:r>
+        <w:rPr>
+          <w:sz w:val="24"/>
+          <w:szCs w:val="24"/>
+        </w:rPr>
+        <w:t>are in perfect sync. If there are</w:t>
+      </w:r>
+      <w:r>
+        <w:rPr>
+          <w:sz w:val="24"/>
+          <w:szCs w:val="24"/>
+        </w:rPr>
+        <w:t xml:space="preserve"> any inconsis</w:t>
+      </w:r>
+      <w:r>
+        <w:rPr>
+          <w:sz w:val="24"/>
+          <w:szCs w:val="24"/>
+        </w:rPr>
+        <w:t>tencies</w:t>
+      </w:r>
+      <w:r>
+        <w:rPr>
+          <w:sz w:val="24"/>
+          <w:szCs w:val="24"/>
+        </w:rPr>
+        <w:t>, then the whole system will be in invalid state. An algorithm was devised to use time stamps and dirty flags to perf</w:t>
+      </w:r>
+      <w:r>
+        <w:rPr>
+          <w:sz w:val="24"/>
+          <w:szCs w:val="24"/>
+        </w:rPr>
+        <w:t>orm one way sync with the front end database</w:t>
+      </w:r>
+      <w:r>
+        <w:rPr>
+          <w:sz w:val="24"/>
+          <w:szCs w:val="24"/>
+        </w:rPr>
+        <w:t>. Profiling the database code showed that the total time take to popul</w:t>
+      </w:r>
+      <w:r>
+        <w:rPr>
+          <w:sz w:val="24"/>
+          <w:szCs w:val="24"/>
+        </w:rPr>
+        <w:t>ate the database was less than 31</w:t>
+      </w:r>
+      <w:r>
+        <w:rPr>
+          <w:sz w:val="24"/>
+          <w:szCs w:val="24"/>
+        </w:rPr>
+        <w:t xml:space="preserve"> seconds and f</w:t>
+      </w:r>
+      <w:r>
+        <w:rPr>
+          <w:sz w:val="24"/>
+          <w:szCs w:val="24"/>
+        </w:rPr>
+        <w:t>or synchronization was about 18</w:t>
+      </w:r>
+      <w:r>
+        <w:rPr>
+          <w:sz w:val="24"/>
+          <w:szCs w:val="24"/>
+        </w:rPr>
+        <w:t xml:space="preserve"> seconds.   </w:t>
       </w:r>
     </w:p>
     <w:p>
@@ -10373,7 +7485,39 @@
           <w:sz w:val="24"/>
           <w:szCs w:val="24"/>
         </w:rPr>
-        <w:t xml:space="preserve">As part of the workflow, Developers were required to test their feature changes against all the protocols supported by Spirent (It was 68). They have option to choose from 6 types of test which varied in duration and mutation of the fuzz engine. It became tedious for the developers to run and test them one by one. It became much difficult for them to look for the test cases which failed and re-run them. </w:t>
+        <w:t>As part of the workflow, Developers were required to test their feature changes against all the protocols supported by Spirent (It was 68). They have option to choose from 6 types of test which varied in duration and mutation of the fuzz engine. It became tedious for the developers to run and test them one by one. It became muc</w:t>
+      </w:r>
+      <w:r>
+        <w:rPr>
+          <w:b w:val="0"/>
+          <w:sz w:val="24"/>
+          <w:szCs w:val="24"/>
+        </w:rPr>
+        <w:t>h difficult for them to look at</w:t>
+      </w:r>
+      <w:r>
+        <w:rPr>
+          <w:b w:val="0"/>
+          <w:sz w:val="24"/>
+          <w:szCs w:val="24"/>
+        </w:rPr>
+        <w:t xml:space="preserve"> test cases which failed and </w:t>
+      </w:r>
+      <w:r>
+        <w:rPr>
+          <w:b w:val="0"/>
+          <w:sz w:val="24"/>
+          <w:szCs w:val="24"/>
+        </w:rPr>
+        <w:t xml:space="preserve">to </w:t>
+      </w:r>
+      <w:r>
+        <w:rPr>
+          <w:b w:val="0"/>
+          <w:sz w:val="24"/>
+          <w:szCs w:val="24"/>
+        </w:rPr>
+        <w:t xml:space="preserve">re-run them. </w:t>
       </w:r>
     </w:p>
     <w:p>
@@ -10395,8 +7539,56 @@
           <w:sz w:val="24"/>
           <w:szCs w:val="24"/>
         </w:rPr>
+        <w:t xml:space="preserve">The report generation module provides solution for this problem. The developer can test only a subset of protocol’s that are requested by the client for the current release. Once they have tested with these protocols, they run the report generator module. The report generator module checks to see to what protocols the developers have tested against a release and what test cases </w:t>
+      </w:r>
+      <w:r>
+        <w:rPr>
+          <w:b w:val="0"/>
+          <w:sz w:val="24"/>
+          <w:szCs w:val="24"/>
+        </w:rPr>
         <w:lastRenderedPageBreak/>
-        <w:t>The report generation module provides solution for this problem. The developer can test only a subset of protocol’s that are requested by the client for the current release. Once they have tested with these protocols, they run the report generator module. The report generator module checks to see to what protocols the developers have tested against a release and what test cases passed or failed. It then starts creating a report which gives them a detailed view of the status for the release. The engineers can choose between HTML and JSON format for getting the output.</w:t>
+        <w:t xml:space="preserve">passed or failed. It then starts creating a report which gives them a detailed view of the status </w:t>
+      </w:r>
+      <w:r>
+        <w:rPr>
+          <w:b w:val="0"/>
+          <w:sz w:val="24"/>
+          <w:szCs w:val="24"/>
+        </w:rPr>
+        <w:t xml:space="preserve">of test cases </w:t>
+      </w:r>
+      <w:r>
+        <w:rPr>
+          <w:b w:val="0"/>
+          <w:sz w:val="24"/>
+          <w:szCs w:val="24"/>
+        </w:rPr>
+        <w:t>for the release. E</w:t>
+      </w:r>
+      <w:r>
+        <w:rPr>
+          <w:b w:val="0"/>
+          <w:sz w:val="24"/>
+          <w:szCs w:val="24"/>
+        </w:rPr>
+        <w:t>ngineers can choose between HTML and JSON format for getting the</w:t>
+      </w:r>
+      <w:r>
+        <w:rPr>
+          <w:b w:val="0"/>
+          <w:sz w:val="24"/>
+          <w:szCs w:val="24"/>
+        </w:rPr>
+        <w:t>ir</w:t>
+      </w:r>
+      <w:r>
+        <w:rPr>
+          <w:b w:val="0"/>
+          <w:sz w:val="24"/>
+          <w:szCs w:val="24"/>
+        </w:rPr>
+        <w:t xml:space="preserve"> output.</w:t>
       </w:r>
       <w:r>
         <w:rPr>
@@ -10426,15 +7618,127 @@
           <w:sz w:val="24"/>
           <w:szCs w:val="24"/>
         </w:rPr>
-        <w:t xml:space="preserve"> The generator also creates a job schedule which will be used by the scheduler (discussed next) to start batch jobs for the test cases which failed and for the protocols which are not tested for the release. The engineers have options to configure the type of </w:t>
-      </w:r>
-      <w:r>
-        <w:rPr>
-          <w:b w:val="0"/>
-          <w:sz w:val="24"/>
-          <w:szCs w:val="24"/>
-        </w:rPr>
-        <w:t>report they like to generate. They can choose which test types they need the report to show them. For Example: A user can select Status report for all the protocols for release 1.4. The user can create 16 combination of reports use the tool.</w:t>
+        <w:t xml:space="preserve"> The generator also creates a job schedule which will be used by the scheduler (discussed next) to start batch jobs for the test cases which failed</w:t>
+      </w:r>
+      <w:r>
+        <w:rPr>
+          <w:b w:val="0"/>
+          <w:sz w:val="24"/>
+          <w:szCs w:val="24"/>
+        </w:rPr>
+        <w:t xml:space="preserve"> and for the protocols which were</w:t>
+      </w:r>
+      <w:r>
+        <w:rPr>
+          <w:b w:val="0"/>
+          <w:sz w:val="24"/>
+          <w:szCs w:val="24"/>
+        </w:rPr>
+        <w:t xml:space="preserve"> n</w:t>
+      </w:r>
+      <w:r>
+        <w:rPr>
+          <w:b w:val="0"/>
+          <w:sz w:val="24"/>
+          <w:szCs w:val="24"/>
+        </w:rPr>
+        <w:t>ot tested for the release. E</w:t>
+      </w:r>
+      <w:r>
+        <w:rPr>
+          <w:b w:val="0"/>
+          <w:sz w:val="24"/>
+          <w:szCs w:val="24"/>
+        </w:rPr>
+        <w:t xml:space="preserve">ngineers have options to configure the type of </w:t>
+      </w:r>
+      <w:r>
+        <w:rPr>
+          <w:b w:val="0"/>
+          <w:sz w:val="24"/>
+          <w:szCs w:val="24"/>
+        </w:rPr>
+        <w:t xml:space="preserve">report they like to generate. For Example: A user can select Status report for all the protocols for release 1.4. </w:t>
+      </w:r>
+      <w:r>
+        <w:rPr>
+          <w:b w:val="0"/>
+          <w:sz w:val="24"/>
+          <w:szCs w:val="24"/>
+        </w:rPr>
+        <w:t xml:space="preserve">Using this tool </w:t>
+      </w:r>
+      <w:r>
+        <w:rPr>
+          <w:b w:val="0"/>
+          <w:sz w:val="24"/>
+          <w:szCs w:val="24"/>
+        </w:rPr>
+        <w:t>user</w:t>
+      </w:r>
+      <w:r>
+        <w:rPr>
+          <w:b w:val="0"/>
+          <w:sz w:val="24"/>
+          <w:szCs w:val="24"/>
+        </w:rPr>
+        <w:t>s</w:t>
+      </w:r>
+      <w:r>
+        <w:rPr>
+          <w:b w:val="0"/>
+          <w:sz w:val="24"/>
+          <w:szCs w:val="24"/>
+        </w:rPr>
+        <w:t xml:space="preserve"> can create </w:t>
+      </w:r>
+      <w:r>
+        <w:rPr>
+          <w:b w:val="0"/>
+          <w:sz w:val="24"/>
+          <w:szCs w:val="24"/>
+        </w:rPr>
+        <w:t xml:space="preserve">up to </w:t>
+      </w:r>
+      <w:r>
+        <w:rPr>
+          <w:b w:val="0"/>
+          <w:sz w:val="24"/>
+          <w:szCs w:val="24"/>
+        </w:rPr>
+        <w:t xml:space="preserve">16 combination of reports.One of the report which was helpful while presenting to the team was Version Summary. The report shows a detailed HTML document of the protocol tested against each test type, the date which it was tested and its status. </w:t>
+      </w:r>
+    </w:p>
+    <w:p>
+      <w:pPr>
+        <w:pStyle w:val="BodyText"/>
+        <w:spacing w:line="480" w:lineRule="auto"/>
+        <w:jc w:val="both"/>
+        <w:outlineLvl w:val="0"/>
+        <w:rPr>
+          <w:b w:val="0"/>
+          <w:sz w:val="24"/>
+          <w:szCs w:val="24"/>
+        </w:rPr>
+      </w:pPr>
+    </w:p>
+    <w:p>
+      <w:pPr>
+        <w:pStyle w:val="BodyText"/>
+        <w:spacing w:line="480" w:lineRule="auto"/>
+        <w:jc w:val="both"/>
+        <w:outlineLvl w:val="0"/>
+        <w:rPr>
+          <w:sz w:val="24"/>
+          <w:szCs w:val="24"/>
+        </w:rPr>
+      </w:pPr>
+      <w:r>
+        <w:rPr>
+          <w:sz w:val="24"/>
+          <w:szCs w:val="24"/>
+        </w:rPr>
+        <w:t>Module 2 – Job scheduler</w:t>
       </w:r>
     </w:p>
     <w:p>
@@ -10456,60 +7760,23 @@
           <w:sz w:val="24"/>
           <w:szCs w:val="24"/>
         </w:rPr>
-        <w:t xml:space="preserve">One of the report which was helpful while presenting to the team was Version Summary. The report shows a detailed HTML document of the protocol tested against each test type, the date which it was tested and its status. </w:t>
-      </w:r>
-    </w:p>
-    <w:p>
-      <w:pPr>
-        <w:pStyle w:val="BodyText"/>
-        <w:spacing w:line="480" w:lineRule="auto"/>
-        <w:jc w:val="both"/>
-        <w:outlineLvl w:val="0"/>
-        <w:rPr>
-          <w:b w:val="0"/>
-          <w:sz w:val="24"/>
-          <w:szCs w:val="24"/>
-        </w:rPr>
-      </w:pPr>
-    </w:p>
-    <w:p>
-      <w:pPr>
-        <w:pStyle w:val="BodyText"/>
-        <w:spacing w:line="480" w:lineRule="auto"/>
-        <w:jc w:val="both"/>
-        <w:outlineLvl w:val="0"/>
-        <w:rPr>
-          <w:sz w:val="24"/>
-          <w:szCs w:val="24"/>
-        </w:rPr>
-      </w:pPr>
-      <w:r>
-        <w:rPr>
-          <w:sz w:val="24"/>
-          <w:szCs w:val="24"/>
-        </w:rPr>
-        <w:t>Module 2 – Job scheduler</w:t>
-      </w:r>
-    </w:p>
-    <w:p>
-      <w:pPr>
-        <w:pStyle w:val="BodyText"/>
-        <w:spacing w:line="480" w:lineRule="auto"/>
-        <w:jc w:val="both"/>
-        <w:outlineLvl w:val="0"/>
-        <w:rPr>
-          <w:b w:val="0"/>
-          <w:sz w:val="24"/>
-          <w:szCs w:val="24"/>
-        </w:rPr>
-      </w:pPr>
-      <w:r>
-        <w:rPr>
-          <w:b w:val="0"/>
-          <w:sz w:val="24"/>
-          <w:szCs w:val="24"/>
-        </w:rPr>
-        <w:t xml:space="preserve">The third feature of HATMS framework was the job scheduler. The job scheduler refers a configuration file to run a batch of jobs. Users can either use the generator module (discussed above) or use a template to fill in the configuration file details. It has options to choose which protocols to include/exclude, the type of tests to run and on which development machine. </w:t>
+        <w:t>The third feature of HATMS framework was the job scheduler. The job scheduler refer</w:t>
+      </w:r>
+      <w:r>
+        <w:rPr>
+          <w:b w:val="0"/>
+          <w:sz w:val="24"/>
+          <w:szCs w:val="24"/>
+        </w:rPr>
+        <w:t xml:space="preserve">s a configuration file to run </w:t>
+      </w:r>
+      <w:r>
+        <w:rPr>
+          <w:b w:val="0"/>
+          <w:sz w:val="24"/>
+          <w:szCs w:val="24"/>
+        </w:rPr>
+        <w:t xml:space="preserve">batch of jobs. Users can either use the generator module (discussed above) or use a template to fill in the configuration file details. It has options to choose which protocols to include/exclude, the type of tests to run and on which development machine. </w:t>
       </w:r>
     </w:p>
     <w:p>
@@ -10564,16 +7831,7 @@
           <w:sz w:val="24"/>
           <w:szCs w:val="24"/>
         </w:rPr>
-        <w:t xml:space="preserve">are </w:t>
-      </w:r>
-      <w:r>
-        <w:rPr>
-          <w:b w:val="0"/>
-          <w:sz w:val="24"/>
-          <w:szCs w:val="24"/>
-        </w:rPr>
-        <w:lastRenderedPageBreak/>
-        <w:t xml:space="preserve">present to perform the scheduling. Then it checks the state of the database. The state check is done to ensure that the database is in consistent state before the scheduler starts creating the jobs. It then checks two important configuration files – </w:t>
+        <w:t xml:space="preserve">are present to perform the scheduling. Then it checks the state of the database. The state check is done to ensure that the database is in consistent state before the scheduler starts creating the jobs. It then checks two important configuration files – </w:t>
       </w:r>
       <w:r>
         <w:rPr>
@@ -10629,6 +7887,7 @@
           <w:sz w:val="24"/>
           <w:szCs w:val="24"/>
         </w:rPr>
+        <w:lastRenderedPageBreak/>
         <w:t xml:space="preserve"> Scheduler after performing these checks uses the job template</w:t>
       </w:r>
       <w:r>
@@ -10661,7 +7920,63 @@
           <w:sz w:val="24"/>
           <w:szCs w:val="24"/>
         </w:rPr>
-        <w:t xml:space="preserve">front end then creates multiple instances using VMware Vsphere API to start the jobs. The next task is the set it up with Jenkins so that the entire process can be triggered once a developer submits his change. </w:t>
+        <w:t>front end then creates multiple instances using VMware Vsphere API to start the jobs</w:t>
+      </w:r>
+      <w:r>
+        <w:rPr>
+          <w:b w:val="0"/>
+          <w:sz w:val="24"/>
+          <w:szCs w:val="24"/>
+        </w:rPr>
+        <w:t>. The next task is to integrate</w:t>
+      </w:r>
+      <w:r>
+        <w:rPr>
+          <w:b w:val="0"/>
+          <w:sz w:val="24"/>
+          <w:szCs w:val="24"/>
+        </w:rPr>
+        <w:t xml:space="preserve"> </w:t>
+      </w:r>
+      <w:r>
+        <w:rPr>
+          <w:b w:val="0"/>
+          <w:sz w:val="24"/>
+          <w:szCs w:val="24"/>
+        </w:rPr>
+        <w:t>the scheduler with Jenkins such</w:t>
+      </w:r>
+      <w:r>
+        <w:rPr>
+          <w:b w:val="0"/>
+          <w:sz w:val="24"/>
+          <w:szCs w:val="24"/>
+        </w:rPr>
+        <w:t xml:space="preserve"> that the entire process </w:t>
+      </w:r>
+      <w:r>
+        <w:rPr>
+          <w:b w:val="0"/>
+          <w:sz w:val="24"/>
+          <w:szCs w:val="24"/>
+        </w:rPr>
+        <w:t>we discussed could</w:t>
+      </w:r>
+      <w:r>
+        <w:rPr>
+          <w:b w:val="0"/>
+          <w:sz w:val="24"/>
+          <w:szCs w:val="24"/>
+        </w:rPr>
+        <w:t xml:space="preserve"> be triggered </w:t>
+      </w:r>
+      <w:r>
+        <w:rPr>
+          <w:b w:val="0"/>
+          <w:sz w:val="24"/>
+          <w:szCs w:val="24"/>
+        </w:rPr>
+        <w:t xml:space="preserve">automatically. </w:t>
       </w:r>
     </w:p>
     <w:p>
@@ -10737,7 +8052,112 @@
           <w:sz w:val="24"/>
           <w:szCs w:val="24"/>
         </w:rPr>
-        <w:t xml:space="preserve">can present a unique Id of each test case, the tool then looks for each of the unit test’s, measuring Iterations per mutation to calculate the speed. It then presents a detailed view on command line with left vs right format. The overall execution time. Developers can use this data to identify the test case causing the difference, use the logs to find bottlenecks and then rectify them. </w:t>
+        <w:t>input</w:t>
+      </w:r>
+      <w:r>
+        <w:rPr>
+          <w:b w:val="0"/>
+          <w:sz w:val="24"/>
+          <w:szCs w:val="24"/>
+        </w:rPr>
+        <w:t xml:space="preserve"> unique Id of each test case, the tool then looks for each of the unit test’s, measuring Iterations per mutation to calculate the speed. It then presents a detailed view on </w:t>
+      </w:r>
+      <w:r>
+        <w:rPr>
+          <w:b w:val="0"/>
+          <w:sz w:val="24"/>
+          <w:szCs w:val="24"/>
+        </w:rPr>
+        <w:t xml:space="preserve">the </w:t>
+      </w:r>
+      <w:r>
+        <w:rPr>
+          <w:b w:val="0"/>
+          <w:sz w:val="24"/>
+          <w:szCs w:val="24"/>
+        </w:rPr>
+        <w:t>command line</w:t>
+      </w:r>
+      <w:r>
+        <w:rPr>
+          <w:b w:val="0"/>
+          <w:sz w:val="24"/>
+          <w:szCs w:val="24"/>
+        </w:rPr>
+        <w:t xml:space="preserve">. The output is formatted in such a way to replicate a </w:t>
+      </w:r>
+      <w:r>
+        <w:rPr>
+          <w:b w:val="0"/>
+          <w:i/>
+          <w:sz w:val="24"/>
+          <w:szCs w:val="24"/>
+        </w:rPr>
+        <w:t>diff tool</w:t>
+      </w:r>
+      <w:r>
+        <w:rPr>
+          <w:b w:val="0"/>
+          <w:sz w:val="24"/>
+          <w:szCs w:val="24"/>
+        </w:rPr>
+        <w:t xml:space="preserve"> (</w:t>
+      </w:r>
+      <w:r>
+        <w:rPr>
+          <w:b w:val="0"/>
+          <w:sz w:val="24"/>
+          <w:szCs w:val="24"/>
+        </w:rPr>
+        <w:t>left vs right</w:t>
+      </w:r>
+      <w:r>
+        <w:rPr>
+          <w:b w:val="0"/>
+          <w:sz w:val="24"/>
+          <w:szCs w:val="24"/>
+        </w:rPr>
+        <w:t>)</w:t>
+      </w:r>
+      <w:r>
+        <w:rPr>
+          <w:b w:val="0"/>
+          <w:sz w:val="24"/>
+          <w:szCs w:val="24"/>
+        </w:rPr>
+        <w:t xml:space="preserve"> format. </w:t>
+      </w:r>
+      <w:r>
+        <w:rPr>
+          <w:b w:val="0"/>
+          <w:sz w:val="24"/>
+          <w:szCs w:val="24"/>
+        </w:rPr>
+        <w:t>The output display the time taken for each test case, its</w:t>
+      </w:r>
+      <w:r>
+        <w:rPr>
+          <w:b w:val="0"/>
+          <w:sz w:val="24"/>
+          <w:szCs w:val="24"/>
+        </w:rPr>
+        <w:t xml:space="preserve"> overall execution time</w:t>
+      </w:r>
+      <w:r>
+        <w:rPr>
+          <w:b w:val="0"/>
+          <w:sz w:val="24"/>
+          <w:szCs w:val="24"/>
+        </w:rPr>
+        <w:t xml:space="preserve"> compared to its previous release</w:t>
+      </w:r>
+      <w:r>
+        <w:rPr>
+          <w:b w:val="0"/>
+          <w:sz w:val="24"/>
+          <w:szCs w:val="24"/>
+        </w:rPr>
+        <w:t xml:space="preserve">. Developers can use this data to identify the test case causing the difference, use the logs to find bottlenecks and then rectify them. </w:t>
       </w:r>
     </w:p>
     <w:p>
@@ -10791,24 +8211,71 @@
           <w:sz w:val="24"/>
           <w:szCs w:val="24"/>
         </w:rPr>
-        <w:t xml:space="preserve">Python 2.7 was the language used for developing the HATMS framework. It uses Jinja2 template engine to generate dynamic HTML pages. Pythons JSON, multi-threading was used </w:t>
-      </w:r>
-      <w:r>
-        <w:rPr>
-          <w:b w:val="0"/>
-          <w:sz w:val="24"/>
-          <w:szCs w:val="24"/>
-        </w:rPr>
-        <w:lastRenderedPageBreak/>
-        <w:t xml:space="preserve">heavily. Sqlite3 was used for the Database. </w:t>
-      </w:r>
-      <w:r>
-        <w:rPr>
-          <w:b w:val="0"/>
-          <w:sz w:val="24"/>
-          <w:szCs w:val="24"/>
-        </w:rPr>
-        <w:t xml:space="preserve">Users interacted with the HATMS framework through command line interface developed using argparse module. </w:t>
+        <w:t xml:space="preserve">Python 2.7 was the language used for developing the HATMS framework. It uses Jinja2 template engine to generate dynamic HTML pages. Pythons JSON, multi-threading was used heavily. Sqlite3 was used for the Database. </w:t>
+      </w:r>
+      <w:r>
+        <w:rPr>
+          <w:b w:val="0"/>
+          <w:sz w:val="24"/>
+          <w:szCs w:val="24"/>
+        </w:rPr>
+        <w:t>Users interacted with the HATMS framework through command line interface developed using arg</w:t>
+      </w:r>
+      <w:r>
+        <w:rPr>
+          <w:b w:val="0"/>
+          <w:sz w:val="24"/>
+          <w:szCs w:val="24"/>
+        </w:rPr>
+        <w:t xml:space="preserve">ument </w:t>
+      </w:r>
+      <w:r>
+        <w:rPr>
+          <w:b w:val="0"/>
+          <w:sz w:val="24"/>
+          <w:szCs w:val="24"/>
+        </w:rPr>
+        <w:t>parse</w:t>
+      </w:r>
+      <w:r>
+        <w:rPr>
+          <w:b w:val="0"/>
+          <w:sz w:val="24"/>
+          <w:szCs w:val="24"/>
+        </w:rPr>
+        <w:t>r</w:t>
+      </w:r>
+      <w:r>
+        <w:rPr>
+          <w:b w:val="0"/>
+          <w:sz w:val="24"/>
+          <w:szCs w:val="24"/>
+        </w:rPr>
+        <w:t xml:space="preserve"> module.</w:t>
+      </w:r>
+      <w:r>
+        <w:rPr>
+          <w:b w:val="0"/>
+          <w:sz w:val="24"/>
+          <w:szCs w:val="24"/>
+        </w:rPr>
+        <w:t xml:space="preserve"> VMWare VSphere was used as the virtualization platform. </w:t>
+      </w:r>
+      <w:r>
+        <w:rPr>
+          <w:b w:val="0"/>
+          <w:sz w:val="24"/>
+          <w:szCs w:val="24"/>
+        </w:rPr>
+        <w:t xml:space="preserve">An open source API was used to interact with VMWare VSphere center to deploy virtual machines programmatically. </w:t>
+      </w:r>
+      <w:r>
+        <w:rPr>
+          <w:b w:val="0"/>
+          <w:sz w:val="24"/>
+          <w:szCs w:val="24"/>
+        </w:rPr>
+        <w:t xml:space="preserve"> </w:t>
       </w:r>
     </w:p>
     <w:p>
@@ -10840,6 +8307,7 @@
           <w:sz w:val="24"/>
           <w:szCs w:val="24"/>
         </w:rPr>
+        <w:lastRenderedPageBreak/>
         <w:t>Analysis</w:t>
       </w:r>
     </w:p>
@@ -10881,7 +8349,79 @@
           <w:szCs w:val="24"/>
         </w:rPr>
         <w:tab/>
-        <w:t xml:space="preserve">The workflow of the team was solid. The Project Management interacted with me about any doubts with the features and wrote clear user stories. I could understand what was expected from me, what were my deliverables were and the deadlines. My mentor gave inputs regarding the way to structure the framework around configurations and </w:t>
+        <w:t xml:space="preserve">The workflow of the team was </w:t>
+      </w:r>
+      <w:r>
+        <w:rPr>
+          <w:b w:val="0"/>
+          <w:sz w:val="24"/>
+          <w:szCs w:val="24"/>
+        </w:rPr>
+        <w:t>well structures</w:t>
+      </w:r>
+      <w:r>
+        <w:rPr>
+          <w:b w:val="0"/>
+          <w:sz w:val="24"/>
+          <w:szCs w:val="24"/>
+        </w:rPr>
+        <w:t xml:space="preserve">. </w:t>
+      </w:r>
+      <w:r>
+        <w:rPr>
+          <w:b w:val="0"/>
+          <w:sz w:val="24"/>
+          <w:szCs w:val="24"/>
+        </w:rPr>
+        <w:t>Project Management interact</w:t>
+      </w:r>
+      <w:r>
+        <w:rPr>
+          <w:b w:val="0"/>
+          <w:sz w:val="24"/>
+          <w:szCs w:val="24"/>
+        </w:rPr>
+        <w:t>ed with me regarding the feature</w:t>
+      </w:r>
+      <w:r>
+        <w:rPr>
+          <w:b w:val="0"/>
+          <w:sz w:val="24"/>
+          <w:szCs w:val="24"/>
+        </w:rPr>
+        <w:t xml:space="preserve"> </w:t>
+      </w:r>
+      <w:r>
+        <w:rPr>
+          <w:b w:val="0"/>
+          <w:sz w:val="24"/>
+          <w:szCs w:val="24"/>
+        </w:rPr>
+        <w:t xml:space="preserve">to be implemented </w:t>
+      </w:r>
+      <w:r>
+        <w:rPr>
+          <w:b w:val="0"/>
+          <w:sz w:val="24"/>
+          <w:szCs w:val="24"/>
+        </w:rPr>
+        <w:t>and wrote clear user stories. I could understand what was expected from me, what were my deliverables were and the</w:t>
+      </w:r>
+      <w:r>
+        <w:rPr>
+          <w:b w:val="0"/>
+          <w:sz w:val="24"/>
+          <w:szCs w:val="24"/>
+        </w:rPr>
+        <w:t>ir</w:t>
+      </w:r>
+      <w:r>
+        <w:rPr>
+          <w:b w:val="0"/>
+          <w:sz w:val="24"/>
+          <w:szCs w:val="24"/>
+        </w:rPr>
+        <w:t xml:space="preserve"> deadlines. My mentor gave inputs regarding the way to structure the framework around configurations and </w:t>
       </w:r>
       <w:r>
         <w:rPr>
@@ -10989,7 +8529,23 @@
           <w:sz w:val="24"/>
           <w:szCs w:val="24"/>
         </w:rPr>
-        <w:t xml:space="preserve">my design and had to rework to make it work. I used my knowledge acquired from Database design &amp; Advanced Operating Systems course to design fast and scalable system. </w:t>
+        <w:t xml:space="preserve">my design and had to rework to make it work. </w:t>
+      </w:r>
+      <w:r>
+        <w:rPr>
+          <w:b w:val="0"/>
+          <w:sz w:val="24"/>
+          <w:szCs w:val="24"/>
+        </w:rPr>
+        <w:t xml:space="preserve">I wanted to avoid this scenario at all cost. </w:t>
+      </w:r>
+      <w:r>
+        <w:rPr>
+          <w:b w:val="0"/>
+          <w:sz w:val="24"/>
+          <w:szCs w:val="24"/>
+        </w:rPr>
+        <w:t xml:space="preserve">I used my knowledge acquired from Database design &amp; Advanced Operating Systems course to design fast and scalable system. </w:t>
       </w:r>
       <w:r>
         <w:rPr>
@@ -11005,16 +8561,39 @@
           <w:sz w:val="24"/>
           <w:szCs w:val="24"/>
         </w:rPr>
-        <w:t xml:space="preserve">ionality. The code base is adhered to PEP8 Python style guidelines, such that it is easy for other developers to learn the code and understand its functionality. There is a documentation folder which explains the functionality in depth and each modules functionality. In addition to </w:t>
-      </w:r>
-      <w:r>
-        <w:rPr>
-          <w:b w:val="0"/>
-          <w:sz w:val="24"/>
-          <w:szCs w:val="24"/>
-        </w:rPr>
-        <w:lastRenderedPageBreak/>
-        <w:t xml:space="preserve">the documentation, there is </w:t>
+        <w:t xml:space="preserve">ionality. The code base is adhered to PEP8 Python style guidelines, such that it is easy for other developers to learn the code and understand its functionality. There is a documentation folder </w:t>
+      </w:r>
+      <w:r>
+        <w:rPr>
+          <w:b w:val="0"/>
+          <w:sz w:val="24"/>
+          <w:szCs w:val="24"/>
+        </w:rPr>
+        <w:t>which explains</w:t>
+      </w:r>
+      <w:r>
+        <w:rPr>
+          <w:b w:val="0"/>
+          <w:sz w:val="24"/>
+          <w:szCs w:val="24"/>
+        </w:rPr>
+        <w:t xml:space="preserve"> in depth </w:t>
+      </w:r>
+      <w:r>
+        <w:rPr>
+          <w:b w:val="0"/>
+          <w:sz w:val="24"/>
+          <w:szCs w:val="24"/>
+        </w:rPr>
+        <w:t>of</w:t>
+      </w:r>
+      <w:r>
+        <w:rPr>
+          <w:b w:val="0"/>
+          <w:sz w:val="24"/>
+          <w:szCs w:val="24"/>
+        </w:rPr>
+        <w:t xml:space="preserve"> each modules functionality. In addition to the documentation, there is </w:t>
       </w:r>
       <w:r>
         <w:rPr>
@@ -11203,7 +8782,7 @@
       <w:rPr>
         <w:noProof/>
       </w:rPr>
-      <w:t>1</w:t>
+      <w:t>5</w:t>
     </w:r>
     <w:r>
       <w:rPr>

</xml_diff>